<commit_message>
Update 12321313.docx via webhook.
</commit_message>
<xml_diff>
--- a/puzzlescloud/12321313.docx
+++ b/puzzlescloud/12321313.docx
@@ -1218,7 +1218,7 @@
             </w:rPr>
             <w:fldChar w:fldCharType="separate"/>
           </w:r>
-          <w:hyperlink w:anchor="__RefHeading___Toc26108_4292330188">
+          <w:hyperlink w:anchor="__RefHeading___Toc95987_4292330188">
             <w:r>
               <w:rPr>
                 <w:webHidden/>
@@ -1239,7 +1239,7 @@
             </w:tabs>
             <w:rPr/>
           </w:pPr>
-          <w:hyperlink w:anchor="__RefHeading___Toc26110_4292330188">
+          <w:hyperlink w:anchor="__RefHeading___Toc95989_4292330188">
             <w:r>
               <w:rPr>
                 <w:webHidden/>
@@ -1260,7 +1260,7 @@
             </w:tabs>
             <w:rPr/>
           </w:pPr>
-          <w:hyperlink w:anchor="__RefHeading___Toc26112_4292330188">
+          <w:hyperlink w:anchor="__RefHeading___Toc95991_4292330188">
             <w:r>
               <w:rPr>
                 <w:webHidden/>
@@ -1281,7 +1281,7 @@
             </w:tabs>
             <w:rPr/>
           </w:pPr>
-          <w:hyperlink w:anchor="__RefHeading___Toc26114_4292330188">
+          <w:hyperlink w:anchor="__RefHeading___Toc95993_4292330188">
             <w:r>
               <w:rPr>
                 <w:webHidden/>
@@ -1302,7 +1302,7 @@
             </w:tabs>
             <w:rPr/>
           </w:pPr>
-          <w:hyperlink w:anchor="__RefHeading___Toc26116_4292330188">
+          <w:hyperlink w:anchor="__RefHeading___Toc95995_4292330188">
             <w:r>
               <w:rPr>
                 <w:webHidden/>
@@ -1323,7 +1323,7 @@
             </w:tabs>
             <w:rPr/>
           </w:pPr>
-          <w:hyperlink w:anchor="__RefHeading___Toc26118_4292330188">
+          <w:hyperlink w:anchor="__RefHeading___Toc95997_4292330188">
             <w:r>
               <w:rPr>
                 <w:webHidden/>
@@ -1344,7 +1344,7 @@
             </w:tabs>
             <w:rPr/>
           </w:pPr>
-          <w:hyperlink w:anchor="__RefHeading___Toc26120_4292330188">
+          <w:hyperlink w:anchor="__RefHeading___Toc95999_4292330188">
             <w:r>
               <w:rPr>
                 <w:webHidden/>
@@ -1365,7 +1365,7 @@
             </w:tabs>
             <w:rPr/>
           </w:pPr>
-          <w:hyperlink w:anchor="__RefHeading___Toc26122_4292330188">
+          <w:hyperlink w:anchor="__RefHeading___Toc96001_4292330188">
             <w:r>
               <w:rPr>
                 <w:webHidden/>
@@ -1386,7 +1386,7 @@
             </w:tabs>
             <w:rPr/>
           </w:pPr>
-          <w:hyperlink w:anchor="__RefHeading___Toc26124_4292330188">
+          <w:hyperlink w:anchor="__RefHeading___Toc96003_4292330188">
             <w:r>
               <w:rPr>
                 <w:webHidden/>
@@ -1407,7 +1407,7 @@
             </w:tabs>
             <w:rPr/>
           </w:pPr>
-          <w:hyperlink w:anchor="__RefHeading___Toc26126_4292330188">
+          <w:hyperlink w:anchor="__RefHeading___Toc96005_4292330188">
             <w:r>
               <w:rPr>
                 <w:webHidden/>
@@ -1428,7 +1428,7 @@
             </w:tabs>
             <w:rPr/>
           </w:pPr>
-          <w:hyperlink w:anchor="__RefHeading___Toc26128_4292330188">
+          <w:hyperlink w:anchor="__RefHeading___Toc96007_4292330188">
             <w:r>
               <w:rPr>
                 <w:webHidden/>
@@ -1449,7 +1449,7 @@
             </w:tabs>
             <w:rPr/>
           </w:pPr>
-          <w:hyperlink w:anchor="__RefHeading___Toc26130_4292330188">
+          <w:hyperlink w:anchor="__RefHeading___Toc96009_4292330188">
             <w:r>
               <w:rPr>
                 <w:webHidden/>
@@ -1470,7 +1470,7 @@
             </w:tabs>
             <w:rPr/>
           </w:pPr>
-          <w:hyperlink w:anchor="__RefHeading___Toc26132_4292330188">
+          <w:hyperlink w:anchor="__RefHeading___Toc96011_4292330188">
             <w:r>
               <w:rPr>
                 <w:webHidden/>
@@ -1491,7 +1491,7 @@
             </w:tabs>
             <w:rPr/>
           </w:pPr>
-          <w:hyperlink w:anchor="__RefHeading___Toc26134_4292330188">
+          <w:hyperlink w:anchor="__RefHeading___Toc96013_4292330188">
             <w:r>
               <w:rPr>
                 <w:webHidden/>
@@ -1512,7 +1512,7 @@
             </w:tabs>
             <w:rPr/>
           </w:pPr>
-          <w:hyperlink w:anchor="__RefHeading___Toc26136_4292330188">
+          <w:hyperlink w:anchor="__RefHeading___Toc96015_4292330188">
             <w:r>
               <w:rPr>
                 <w:webHidden/>
@@ -1533,7 +1533,7 @@
             </w:tabs>
             <w:rPr/>
           </w:pPr>
-          <w:hyperlink w:anchor="__RefHeading___Toc26138_4292330188">
+          <w:hyperlink w:anchor="__RefHeading___Toc96017_4292330188">
             <w:r>
               <w:rPr>
                 <w:webHidden/>
@@ -1554,7 +1554,7 @@
             </w:tabs>
             <w:rPr/>
           </w:pPr>
-          <w:hyperlink w:anchor="__RefHeading___Toc26140_4292330188">
+          <w:hyperlink w:anchor="__RefHeading___Toc96019_4292330188">
             <w:r>
               <w:rPr>
                 <w:webHidden/>
@@ -1575,7 +1575,7 @@
             </w:tabs>
             <w:rPr/>
           </w:pPr>
-          <w:hyperlink w:anchor="__RefHeading___Toc26142_4292330188">
+          <w:hyperlink w:anchor="__RefHeading___Toc96021_4292330188">
             <w:r>
               <w:rPr>
                 <w:webHidden/>
@@ -1596,7 +1596,7 @@
             </w:tabs>
             <w:rPr/>
           </w:pPr>
-          <w:hyperlink w:anchor="__RefHeading___Toc26144_4292330188">
+          <w:hyperlink w:anchor="__RefHeading___Toc96023_4292330188">
             <w:r>
               <w:rPr>
                 <w:webHidden/>
@@ -1617,7 +1617,7 @@
             </w:tabs>
             <w:rPr/>
           </w:pPr>
-          <w:hyperlink w:anchor="__RefHeading___Toc26146_4292330188">
+          <w:hyperlink w:anchor="__RefHeading___Toc96025_4292330188">
             <w:r>
               <w:rPr>
                 <w:webHidden/>
@@ -1638,7 +1638,7 @@
             </w:tabs>
             <w:rPr/>
           </w:pPr>
-          <w:hyperlink w:anchor="__RefHeading___Toc26148_4292330188">
+          <w:hyperlink w:anchor="__RefHeading___Toc96027_4292330188">
             <w:r>
               <w:rPr>
                 <w:webHidden/>
@@ -1659,7 +1659,7 @@
             </w:tabs>
             <w:rPr/>
           </w:pPr>
-          <w:hyperlink w:anchor="__RefHeading___Toc26150_4292330188">
+          <w:hyperlink w:anchor="__RefHeading___Toc96029_4292330188">
             <w:r>
               <w:rPr>
                 <w:webHidden/>
@@ -1680,7 +1680,7 @@
             </w:tabs>
             <w:rPr/>
           </w:pPr>
-          <w:hyperlink w:anchor="__RefHeading___Toc26152_4292330188">
+          <w:hyperlink w:anchor="__RefHeading___Toc96031_4292330188">
             <w:r>
               <w:rPr>
                 <w:webHidden/>
@@ -1701,7 +1701,7 @@
             </w:tabs>
             <w:rPr/>
           </w:pPr>
-          <w:hyperlink w:anchor="__RefHeading___Toc26154_4292330188">
+          <w:hyperlink w:anchor="__RefHeading___Toc96033_4292330188">
             <w:r>
               <w:rPr>
                 <w:webHidden/>
@@ -1722,7 +1722,7 @@
             </w:tabs>
             <w:rPr/>
           </w:pPr>
-          <w:hyperlink w:anchor="__RefHeading___Toc26156_4292330188">
+          <w:hyperlink w:anchor="__RefHeading___Toc96035_4292330188">
             <w:r>
               <w:rPr>
                 <w:webHidden/>
@@ -1743,7 +1743,7 @@
             </w:tabs>
             <w:rPr/>
           </w:pPr>
-          <w:hyperlink w:anchor="__RefHeading___Toc26158_4292330188">
+          <w:hyperlink w:anchor="__RefHeading___Toc96037_4292330188">
             <w:r>
               <w:rPr>
                 <w:webHidden/>
@@ -1764,7 +1764,7 @@
             </w:tabs>
             <w:rPr/>
           </w:pPr>
-          <w:hyperlink w:anchor="__RefHeading___Toc26160_4292330188">
+          <w:hyperlink w:anchor="__RefHeading___Toc96039_4292330188">
             <w:r>
               <w:rPr>
                 <w:webHidden/>
@@ -1785,7 +1785,7 @@
             </w:tabs>
             <w:rPr/>
           </w:pPr>
-          <w:hyperlink w:anchor="__RefHeading___Toc26162_4292330188">
+          <w:hyperlink w:anchor="__RefHeading___Toc96041_4292330188">
             <w:r>
               <w:rPr>
                 <w:webHidden/>
@@ -1806,7 +1806,7 @@
             </w:tabs>
             <w:rPr/>
           </w:pPr>
-          <w:hyperlink w:anchor="__RefHeading___Toc26164_4292330188">
+          <w:hyperlink w:anchor="__RefHeading___Toc96043_4292330188">
             <w:r>
               <w:rPr>
                 <w:webHidden/>
@@ -1827,7 +1827,7 @@
             </w:tabs>
             <w:rPr/>
           </w:pPr>
-          <w:hyperlink w:anchor="__RefHeading___Toc26166_4292330188">
+          <w:hyperlink w:anchor="__RefHeading___Toc96045_4292330188">
             <w:r>
               <w:rPr>
                 <w:webHidden/>
@@ -1848,7 +1848,7 @@
             </w:tabs>
             <w:rPr/>
           </w:pPr>
-          <w:hyperlink w:anchor="__RefHeading___Toc26168_4292330188">
+          <w:hyperlink w:anchor="__RefHeading___Toc96047_4292330188">
             <w:r>
               <w:rPr>
                 <w:webHidden/>
@@ -1869,7 +1869,7 @@
             </w:tabs>
             <w:rPr/>
           </w:pPr>
-          <w:hyperlink w:anchor="__RefHeading___Toc26170_4292330188">
+          <w:hyperlink w:anchor="__RefHeading___Toc96049_4292330188">
             <w:r>
               <w:rPr>
                 <w:webHidden/>
@@ -1890,7 +1890,7 @@
             </w:tabs>
             <w:rPr/>
           </w:pPr>
-          <w:hyperlink w:anchor="__RefHeading___Toc26172_4292330188">
+          <w:hyperlink w:anchor="__RefHeading___Toc96051_4292330188">
             <w:r>
               <w:rPr>
                 <w:webHidden/>
@@ -1911,7 +1911,7 @@
             </w:tabs>
             <w:rPr/>
           </w:pPr>
-          <w:hyperlink w:anchor="__RefHeading___Toc26174_4292330188">
+          <w:hyperlink w:anchor="__RefHeading___Toc96053_4292330188">
             <w:r>
               <w:rPr>
                 <w:webHidden/>
@@ -1932,7 +1932,7 @@
             </w:tabs>
             <w:rPr/>
           </w:pPr>
-          <w:hyperlink w:anchor="__RefHeading___Toc26176_4292330188">
+          <w:hyperlink w:anchor="__RefHeading___Toc96055_4292330188">
             <w:r>
               <w:rPr>
                 <w:webHidden/>
@@ -1953,7 +1953,7 @@
             </w:tabs>
             <w:rPr/>
           </w:pPr>
-          <w:hyperlink w:anchor="__RefHeading___Toc26178_4292330188">
+          <w:hyperlink w:anchor="__RefHeading___Toc96057_4292330188">
             <w:r>
               <w:rPr>
                 <w:webHidden/>
@@ -1974,7 +1974,7 @@
             </w:tabs>
             <w:rPr/>
           </w:pPr>
-          <w:hyperlink w:anchor="__RefHeading___Toc26180_4292330188">
+          <w:hyperlink w:anchor="__RefHeading___Toc96059_4292330188">
             <w:r>
               <w:rPr>
                 <w:webHidden/>
@@ -1995,7 +1995,7 @@
             </w:tabs>
             <w:rPr/>
           </w:pPr>
-          <w:hyperlink w:anchor="__RefHeading___Toc26182_4292330188">
+          <w:hyperlink w:anchor="__RefHeading___Toc96061_4292330188">
             <w:r>
               <w:rPr>
                 <w:webHidden/>
@@ -2016,7 +2016,7 @@
             </w:tabs>
             <w:rPr/>
           </w:pPr>
-          <w:hyperlink w:anchor="__RefHeading___Toc26184_4292330188">
+          <w:hyperlink w:anchor="__RefHeading___Toc96063_4292330188">
             <w:r>
               <w:rPr>
                 <w:webHidden/>
@@ -2037,7 +2037,7 @@
             </w:tabs>
             <w:rPr/>
           </w:pPr>
-          <w:hyperlink w:anchor="__RefHeading___Toc26186_4292330188">
+          <w:hyperlink w:anchor="__RefHeading___Toc96065_4292330188">
             <w:r>
               <w:rPr>
                 <w:webHidden/>
@@ -2058,7 +2058,7 @@
             </w:tabs>
             <w:rPr/>
           </w:pPr>
-          <w:hyperlink w:anchor="__RefHeading___Toc26188_4292330188">
+          <w:hyperlink w:anchor="__RefHeading___Toc96067_4292330188">
             <w:r>
               <w:rPr>
                 <w:webHidden/>
@@ -2079,7 +2079,7 @@
             </w:tabs>
             <w:rPr/>
           </w:pPr>
-          <w:hyperlink w:anchor="__RefHeading___Toc26190_4292330188">
+          <w:hyperlink w:anchor="__RefHeading___Toc96069_4292330188">
             <w:r>
               <w:rPr>
                 <w:webHidden/>
@@ -2100,7 +2100,7 @@
             </w:tabs>
             <w:rPr/>
           </w:pPr>
-          <w:hyperlink w:anchor="__RefHeading___Toc26192_4292330188">
+          <w:hyperlink w:anchor="__RefHeading___Toc96071_4292330188">
             <w:r>
               <w:rPr>
                 <w:webHidden/>
@@ -2121,7 +2121,7 @@
             </w:tabs>
             <w:rPr/>
           </w:pPr>
-          <w:hyperlink w:anchor="__RefHeading___Toc26194_4292330188">
+          <w:hyperlink w:anchor="__RefHeading___Toc96073_4292330188">
             <w:r>
               <w:rPr>
                 <w:webHidden/>
@@ -2142,7 +2142,7 @@
             </w:tabs>
             <w:rPr/>
           </w:pPr>
-          <w:hyperlink w:anchor="__RefHeading___Toc26196_4292330188">
+          <w:hyperlink w:anchor="__RefHeading___Toc96075_4292330188">
             <w:r>
               <w:rPr>
                 <w:webHidden/>
@@ -2163,7 +2163,7 @@
             </w:tabs>
             <w:rPr/>
           </w:pPr>
-          <w:hyperlink w:anchor="__RefHeading___Toc26198_4292330188">
+          <w:hyperlink w:anchor="__RefHeading___Toc96077_4292330188">
             <w:r>
               <w:rPr>
                 <w:webHidden/>
@@ -2184,7 +2184,7 @@
             </w:tabs>
             <w:rPr/>
           </w:pPr>
-          <w:hyperlink w:anchor="__RefHeading___Toc26200_4292330188">
+          <w:hyperlink w:anchor="__RefHeading___Toc96079_4292330188">
             <w:r>
               <w:rPr>
                 <w:webHidden/>
@@ -2205,7 +2205,7 @@
             </w:tabs>
             <w:rPr/>
           </w:pPr>
-          <w:hyperlink w:anchor="__RefHeading___Toc26202_4292330188">
+          <w:hyperlink w:anchor="__RefHeading___Toc96081_4292330188">
             <w:r>
               <w:rPr>
                 <w:webHidden/>
@@ -2226,7 +2226,7 @@
             </w:tabs>
             <w:rPr/>
           </w:pPr>
-          <w:hyperlink w:anchor="__RefHeading___Toc26204_4292330188">
+          <w:hyperlink w:anchor="__RefHeading___Toc96083_4292330188">
             <w:r>
               <w:rPr>
                 <w:webHidden/>
@@ -2247,7 +2247,7 @@
             </w:tabs>
             <w:rPr/>
           </w:pPr>
-          <w:hyperlink w:anchor="__RefHeading___Toc26206_4292330188">
+          <w:hyperlink w:anchor="__RefHeading___Toc96085_4292330188">
             <w:r>
               <w:rPr>
                 <w:webHidden/>
@@ -2268,7 +2268,7 @@
             </w:tabs>
             <w:rPr/>
           </w:pPr>
-          <w:hyperlink w:anchor="__RefHeading___Toc26208_4292330188">
+          <w:hyperlink w:anchor="__RefHeading___Toc96087_4292330188">
             <w:r>
               <w:rPr>
                 <w:webHidden/>
@@ -2289,7 +2289,7 @@
             </w:tabs>
             <w:rPr/>
           </w:pPr>
-          <w:hyperlink w:anchor="__RefHeading___Toc26210_4292330188">
+          <w:hyperlink w:anchor="__RefHeading___Toc96089_4292330188">
             <w:r>
               <w:rPr>
                 <w:webHidden/>
@@ -2310,7 +2310,7 @@
             </w:tabs>
             <w:rPr/>
           </w:pPr>
-          <w:hyperlink w:anchor="__RefHeading___Toc26212_4292330188">
+          <w:hyperlink w:anchor="__RefHeading___Toc96091_4292330188">
             <w:r>
               <w:rPr>
                 <w:webHidden/>
@@ -2331,7 +2331,7 @@
             </w:tabs>
             <w:rPr/>
           </w:pPr>
-          <w:hyperlink w:anchor="__RefHeading___Toc26214_4292330188">
+          <w:hyperlink w:anchor="__RefHeading___Toc96093_4292330188">
             <w:r>
               <w:rPr>
                 <w:webHidden/>
@@ -2352,7 +2352,7 @@
             </w:tabs>
             <w:rPr/>
           </w:pPr>
-          <w:hyperlink w:anchor="__RefHeading___Toc26216_4292330188">
+          <w:hyperlink w:anchor="__RefHeading___Toc96095_4292330188">
             <w:r>
               <w:rPr>
                 <w:webHidden/>
@@ -2373,7 +2373,7 @@
             </w:tabs>
             <w:rPr/>
           </w:pPr>
-          <w:hyperlink w:anchor="__RefHeading___Toc26218_4292330188">
+          <w:hyperlink w:anchor="__RefHeading___Toc96097_4292330188">
             <w:r>
               <w:rPr>
                 <w:webHidden/>
@@ -2394,7 +2394,7 @@
             </w:tabs>
             <w:rPr/>
           </w:pPr>
-          <w:hyperlink w:anchor="__RefHeading___Toc26220_4292330188">
+          <w:hyperlink w:anchor="__RefHeading___Toc96099_4292330188">
             <w:r>
               <w:rPr>
                 <w:webHidden/>
@@ -2415,7 +2415,7 @@
             </w:tabs>
             <w:rPr/>
           </w:pPr>
-          <w:hyperlink w:anchor="__RefHeading___Toc26222_4292330188">
+          <w:hyperlink w:anchor="__RefHeading___Toc96101_4292330188">
             <w:r>
               <w:rPr>
                 <w:webHidden/>
@@ -2436,7 +2436,7 @@
             </w:tabs>
             <w:rPr/>
           </w:pPr>
-          <w:hyperlink w:anchor="__RefHeading___Toc26224_4292330188">
+          <w:hyperlink w:anchor="__RefHeading___Toc96103_4292330188">
             <w:r>
               <w:rPr>
                 <w:webHidden/>
@@ -2457,7 +2457,7 @@
             </w:tabs>
             <w:rPr/>
           </w:pPr>
-          <w:hyperlink w:anchor="__RefHeading___Toc26226_4292330188">
+          <w:hyperlink w:anchor="__RefHeading___Toc96105_4292330188">
             <w:r>
               <w:rPr>
                 <w:webHidden/>
@@ -2478,7 +2478,7 @@
             </w:tabs>
             <w:rPr/>
           </w:pPr>
-          <w:hyperlink w:anchor="__RefHeading___Toc26228_4292330188">
+          <w:hyperlink w:anchor="__RefHeading___Toc96107_4292330188">
             <w:r>
               <w:rPr>
                 <w:webHidden/>
@@ -2499,7 +2499,7 @@
             </w:tabs>
             <w:rPr/>
           </w:pPr>
-          <w:hyperlink w:anchor="__RefHeading___Toc26230_4292330188">
+          <w:hyperlink w:anchor="__RefHeading___Toc96109_4292330188">
             <w:r>
               <w:rPr>
                 <w:webHidden/>
@@ -2520,7 +2520,7 @@
             </w:tabs>
             <w:rPr/>
           </w:pPr>
-          <w:hyperlink w:anchor="__RefHeading___Toc26232_4292330188">
+          <w:hyperlink w:anchor="__RefHeading___Toc96111_4292330188">
             <w:r>
               <w:rPr>
                 <w:webHidden/>
@@ -2541,7 +2541,7 @@
             </w:tabs>
             <w:rPr/>
           </w:pPr>
-          <w:hyperlink w:anchor="__RefHeading___Toc26234_4292330188">
+          <w:hyperlink w:anchor="__RefHeading___Toc96113_4292330188">
             <w:r>
               <w:rPr>
                 <w:webHidden/>
@@ -2562,7 +2562,7 @@
             </w:tabs>
             <w:rPr/>
           </w:pPr>
-          <w:hyperlink w:anchor="__RefHeading___Toc26236_4292330188">
+          <w:hyperlink w:anchor="__RefHeading___Toc96115_4292330188">
             <w:r>
               <w:rPr>
                 <w:webHidden/>
@@ -2583,7 +2583,7 @@
             </w:tabs>
             <w:rPr/>
           </w:pPr>
-          <w:hyperlink w:anchor="__RefHeading___Toc26238_4292330188">
+          <w:hyperlink w:anchor="__RefHeading___Toc96117_4292330188">
             <w:r>
               <w:rPr>
                 <w:webHidden/>
@@ -2604,7 +2604,7 @@
             </w:tabs>
             <w:rPr/>
           </w:pPr>
-          <w:hyperlink w:anchor="__RefHeading___Toc26240_4292330188">
+          <w:hyperlink w:anchor="__RefHeading___Toc96119_4292330188">
             <w:r>
               <w:rPr>
                 <w:webHidden/>
@@ -2625,7 +2625,7 @@
             </w:tabs>
             <w:rPr/>
           </w:pPr>
-          <w:hyperlink w:anchor="__RefHeading___Toc26242_4292330188">
+          <w:hyperlink w:anchor="__RefHeading___Toc96121_4292330188">
             <w:r>
               <w:rPr>
                 <w:webHidden/>
@@ -2646,7 +2646,7 @@
             </w:tabs>
             <w:rPr/>
           </w:pPr>
-          <w:hyperlink w:anchor="__RefHeading___Toc26244_4292330188">
+          <w:hyperlink w:anchor="__RefHeading___Toc96123_4292330188">
             <w:r>
               <w:rPr>
                 <w:webHidden/>
@@ -2667,7 +2667,7 @@
             </w:tabs>
             <w:rPr/>
           </w:pPr>
-          <w:hyperlink w:anchor="__RefHeading___Toc26246_4292330188">
+          <w:hyperlink w:anchor="__RefHeading___Toc96125_4292330188">
             <w:r>
               <w:rPr>
                 <w:webHidden/>
@@ -2688,7 +2688,7 @@
             </w:tabs>
             <w:rPr/>
           </w:pPr>
-          <w:hyperlink w:anchor="__RefHeading___Toc26248_4292330188">
+          <w:hyperlink w:anchor="__RefHeading___Toc96127_4292330188">
             <w:r>
               <w:rPr>
                 <w:webHidden/>
@@ -2709,7 +2709,7 @@
             </w:tabs>
             <w:rPr/>
           </w:pPr>
-          <w:hyperlink w:anchor="__RefHeading___Toc26250_4292330188">
+          <w:hyperlink w:anchor="__RefHeading___Toc96129_4292330188">
             <w:r>
               <w:rPr>
                 <w:webHidden/>
@@ -2730,7 +2730,7 @@
             </w:tabs>
             <w:rPr/>
           </w:pPr>
-          <w:hyperlink w:anchor="__RefHeading___Toc26252_4292330188">
+          <w:hyperlink w:anchor="__RefHeading___Toc96131_4292330188">
             <w:r>
               <w:rPr>
                 <w:webHidden/>
@@ -2751,7 +2751,7 @@
             </w:tabs>
             <w:rPr/>
           </w:pPr>
-          <w:hyperlink w:anchor="__RefHeading___Toc26254_4292330188">
+          <w:hyperlink w:anchor="__RefHeading___Toc96133_4292330188">
             <w:r>
               <w:rPr>
                 <w:webHidden/>
@@ -2772,7 +2772,7 @@
             </w:tabs>
             <w:rPr/>
           </w:pPr>
-          <w:hyperlink w:anchor="__RefHeading___Toc26256_4292330188">
+          <w:hyperlink w:anchor="__RefHeading___Toc96135_4292330188">
             <w:r>
               <w:rPr>
                 <w:webHidden/>
@@ -2793,7 +2793,7 @@
             </w:tabs>
             <w:rPr/>
           </w:pPr>
-          <w:hyperlink w:anchor="__RefHeading___Toc26258_4292330188">
+          <w:hyperlink w:anchor="__RefHeading___Toc96137_4292330188">
             <w:r>
               <w:rPr>
                 <w:webHidden/>
@@ -2814,7 +2814,7 @@
             </w:tabs>
             <w:rPr/>
           </w:pPr>
-          <w:hyperlink w:anchor="__RefHeading___Toc26260_4292330188">
+          <w:hyperlink w:anchor="__RefHeading___Toc96139_4292330188">
             <w:r>
               <w:rPr>
                 <w:webHidden/>
@@ -2835,7 +2835,7 @@
             </w:tabs>
             <w:rPr/>
           </w:pPr>
-          <w:hyperlink w:anchor="__RefHeading___Toc26262_4292330188">
+          <w:hyperlink w:anchor="__RefHeading___Toc96141_4292330188">
             <w:r>
               <w:rPr>
                 <w:webHidden/>
@@ -2856,7 +2856,7 @@
             </w:tabs>
             <w:rPr/>
           </w:pPr>
-          <w:hyperlink w:anchor="__RefHeading___Toc26264_4292330188">
+          <w:hyperlink w:anchor="__RefHeading___Toc96143_4292330188">
             <w:r>
               <w:rPr>
                 <w:webHidden/>
@@ -2877,7 +2877,7 @@
             </w:tabs>
             <w:rPr/>
           </w:pPr>
-          <w:hyperlink w:anchor="__RefHeading___Toc26266_4292330188">
+          <w:hyperlink w:anchor="__RefHeading___Toc96145_4292330188">
             <w:r>
               <w:rPr>
                 <w:webHidden/>
@@ -2898,7 +2898,7 @@
             </w:tabs>
             <w:rPr/>
           </w:pPr>
-          <w:hyperlink w:anchor="__RefHeading___Toc26268_4292330188">
+          <w:hyperlink w:anchor="__RefHeading___Toc96147_4292330188">
             <w:r>
               <w:rPr>
                 <w:webHidden/>
@@ -2919,7 +2919,7 @@
             </w:tabs>
             <w:rPr/>
           </w:pPr>
-          <w:hyperlink w:anchor="__RefHeading___Toc26270_4292330188">
+          <w:hyperlink w:anchor="__RefHeading___Toc96149_4292330188">
             <w:r>
               <w:rPr>
                 <w:webHidden/>
@@ -2940,7 +2940,7 @@
             </w:tabs>
             <w:rPr/>
           </w:pPr>
-          <w:hyperlink w:anchor="__RefHeading___Toc26272_4292330188">
+          <w:hyperlink w:anchor="__RefHeading___Toc96151_4292330188">
             <w:r>
               <w:rPr>
                 <w:webHidden/>
@@ -2961,7 +2961,7 @@
             </w:tabs>
             <w:rPr/>
           </w:pPr>
-          <w:hyperlink w:anchor="__RefHeading___Toc26274_4292330188">
+          <w:hyperlink w:anchor="__RefHeading___Toc96153_4292330188">
             <w:r>
               <w:rPr>
                 <w:webHidden/>
@@ -2982,7 +2982,7 @@
             </w:tabs>
             <w:rPr/>
           </w:pPr>
-          <w:hyperlink w:anchor="__RefHeading___Toc26276_4292330188">
+          <w:hyperlink w:anchor="__RefHeading___Toc96155_4292330188">
             <w:r>
               <w:rPr>
                 <w:webHidden/>
@@ -3003,7 +3003,7 @@
             </w:tabs>
             <w:rPr/>
           </w:pPr>
-          <w:hyperlink w:anchor="__RefHeading___Toc26278_4292330188">
+          <w:hyperlink w:anchor="__RefHeading___Toc96157_4292330188">
             <w:r>
               <w:rPr>
                 <w:webHidden/>
@@ -3024,7 +3024,7 @@
             </w:tabs>
             <w:rPr/>
           </w:pPr>
-          <w:hyperlink w:anchor="__RefHeading___Toc26280_4292330188">
+          <w:hyperlink w:anchor="__RefHeading___Toc96159_4292330188">
             <w:r>
               <w:rPr>
                 <w:webHidden/>
@@ -3045,7 +3045,7 @@
             </w:tabs>
             <w:rPr/>
           </w:pPr>
-          <w:hyperlink w:anchor="__RefHeading___Toc26282_4292330188">
+          <w:hyperlink w:anchor="__RefHeading___Toc96161_4292330188">
             <w:r>
               <w:rPr>
                 <w:webHidden/>
@@ -3066,7 +3066,7 @@
             </w:tabs>
             <w:rPr/>
           </w:pPr>
-          <w:hyperlink w:anchor="__RefHeading___Toc26284_4292330188">
+          <w:hyperlink w:anchor="__RefHeading___Toc96163_4292330188">
             <w:r>
               <w:rPr>
                 <w:webHidden/>
@@ -3087,7 +3087,7 @@
             </w:tabs>
             <w:rPr/>
           </w:pPr>
-          <w:hyperlink w:anchor="__RefHeading___Toc26286_4292330188">
+          <w:hyperlink w:anchor="__RefHeading___Toc96165_4292330188">
             <w:r>
               <w:rPr>
                 <w:webHidden/>
@@ -3108,7 +3108,7 @@
             </w:tabs>
             <w:rPr/>
           </w:pPr>
-          <w:hyperlink w:anchor="__RefHeading___Toc26288_4292330188">
+          <w:hyperlink w:anchor="__RefHeading___Toc96167_4292330188">
             <w:r>
               <w:rPr>
                 <w:webHidden/>
@@ -3129,7 +3129,7 @@
             </w:tabs>
             <w:rPr/>
           </w:pPr>
-          <w:hyperlink w:anchor="__RefHeading___Toc26290_4292330188">
+          <w:hyperlink w:anchor="__RefHeading___Toc96169_4292330188">
             <w:r>
               <w:rPr>
                 <w:webHidden/>
@@ -3150,7 +3150,7 @@
             </w:tabs>
             <w:rPr/>
           </w:pPr>
-          <w:hyperlink w:anchor="__RefHeading___Toc26292_4292330188">
+          <w:hyperlink w:anchor="__RefHeading___Toc96171_4292330188">
             <w:r>
               <w:rPr>
                 <w:webHidden/>
@@ -3171,7 +3171,7 @@
             </w:tabs>
             <w:rPr/>
           </w:pPr>
-          <w:hyperlink w:anchor="__RefHeading___Toc26294_4292330188">
+          <w:hyperlink w:anchor="__RefHeading___Toc96173_4292330188">
             <w:r>
               <w:rPr>
                 <w:webHidden/>
@@ -3192,7 +3192,7 @@
             </w:tabs>
             <w:rPr/>
           </w:pPr>
-          <w:hyperlink w:anchor="__RefHeading___Toc26296_4292330188">
+          <w:hyperlink w:anchor="__RefHeading___Toc96175_4292330188">
             <w:r>
               <w:rPr>
                 <w:webHidden/>
@@ -3213,7 +3213,7 @@
             </w:tabs>
             <w:rPr/>
           </w:pPr>
-          <w:hyperlink w:anchor="__RefHeading___Toc26298_4292330188">
+          <w:hyperlink w:anchor="__RefHeading___Toc96177_4292330188">
             <w:r>
               <w:rPr>
                 <w:webHidden/>
@@ -3234,7 +3234,7 @@
             </w:tabs>
             <w:rPr/>
           </w:pPr>
-          <w:hyperlink w:anchor="__RefHeading___Toc26300_4292330188">
+          <w:hyperlink w:anchor="__RefHeading___Toc96179_4292330188">
             <w:r>
               <w:rPr>
                 <w:webHidden/>
@@ -3255,7 +3255,7 @@
             </w:tabs>
             <w:rPr/>
           </w:pPr>
-          <w:hyperlink w:anchor="__RefHeading___Toc26302_4292330188">
+          <w:hyperlink w:anchor="__RefHeading___Toc96181_4292330188">
             <w:r>
               <w:rPr>
                 <w:webHidden/>
@@ -3276,7 +3276,7 @@
             </w:tabs>
             <w:rPr/>
           </w:pPr>
-          <w:hyperlink w:anchor="__RefHeading___Toc26304_4292330188">
+          <w:hyperlink w:anchor="__RefHeading___Toc96183_4292330188">
             <w:r>
               <w:rPr>
                 <w:webHidden/>
@@ -3297,7 +3297,7 @@
             </w:tabs>
             <w:rPr/>
           </w:pPr>
-          <w:hyperlink w:anchor="__RefHeading___Toc26306_4292330188">
+          <w:hyperlink w:anchor="__RefHeading___Toc96185_4292330188">
             <w:r>
               <w:rPr>
                 <w:webHidden/>
@@ -3318,7 +3318,7 @@
             </w:tabs>
             <w:rPr/>
           </w:pPr>
-          <w:hyperlink w:anchor="__RefHeading___Toc26308_4292330188">
+          <w:hyperlink w:anchor="__RefHeading___Toc96187_4292330188">
             <w:r>
               <w:rPr>
                 <w:webHidden/>
@@ -3339,7 +3339,7 @@
             </w:tabs>
             <w:rPr/>
           </w:pPr>
-          <w:hyperlink w:anchor="__RefHeading___Toc26310_4292330188">
+          <w:hyperlink w:anchor="__RefHeading___Toc96189_4292330188">
             <w:r>
               <w:rPr>
                 <w:webHidden/>
@@ -3360,7 +3360,7 @@
             </w:tabs>
             <w:rPr/>
           </w:pPr>
-          <w:hyperlink w:anchor="__RefHeading___Toc26312_4292330188">
+          <w:hyperlink w:anchor="__RefHeading___Toc96191_4292330188">
             <w:r>
               <w:rPr>
                 <w:webHidden/>
@@ -3381,7 +3381,7 @@
             </w:tabs>
             <w:rPr/>
           </w:pPr>
-          <w:hyperlink w:anchor="__RefHeading___Toc26314_4292330188">
+          <w:hyperlink w:anchor="__RefHeading___Toc96193_4292330188">
             <w:r>
               <w:rPr>
                 <w:webHidden/>
@@ -3402,7 +3402,7 @@
             </w:tabs>
             <w:rPr/>
           </w:pPr>
-          <w:hyperlink w:anchor="__RefHeading___Toc26316_4292330188">
+          <w:hyperlink w:anchor="__RefHeading___Toc96195_4292330188">
             <w:r>
               <w:rPr>
                 <w:webHidden/>
@@ -3423,7 +3423,7 @@
             </w:tabs>
             <w:rPr/>
           </w:pPr>
-          <w:hyperlink w:anchor="__RefHeading___Toc26318_4292330188">
+          <w:hyperlink w:anchor="__RefHeading___Toc96197_4292330188">
             <w:r>
               <w:rPr>
                 <w:webHidden/>
@@ -3444,7 +3444,7 @@
             </w:tabs>
             <w:rPr/>
           </w:pPr>
-          <w:hyperlink w:anchor="__RefHeading___Toc26320_4292330188">
+          <w:hyperlink w:anchor="__RefHeading___Toc96199_4292330188">
             <w:r>
               <w:rPr>
                 <w:webHidden/>
@@ -3465,7 +3465,7 @@
             </w:tabs>
             <w:rPr/>
           </w:pPr>
-          <w:hyperlink w:anchor="__RefHeading___Toc26322_4292330188">
+          <w:hyperlink w:anchor="__RefHeading___Toc96201_4292330188">
             <w:r>
               <w:rPr>
                 <w:webHidden/>
@@ -3486,7 +3486,7 @@
             </w:tabs>
             <w:rPr/>
           </w:pPr>
-          <w:hyperlink w:anchor="__RefHeading___Toc26324_4292330188">
+          <w:hyperlink w:anchor="__RefHeading___Toc96203_4292330188">
             <w:r>
               <w:rPr>
                 <w:webHidden/>
@@ -3507,7 +3507,7 @@
             </w:tabs>
             <w:rPr/>
           </w:pPr>
-          <w:hyperlink w:anchor="__RefHeading___Toc26326_4292330188">
+          <w:hyperlink w:anchor="__RefHeading___Toc96205_4292330188">
             <w:r>
               <w:rPr>
                 <w:webHidden/>
@@ -3528,7 +3528,7 @@
             </w:tabs>
             <w:rPr/>
           </w:pPr>
-          <w:hyperlink w:anchor="__RefHeading___Toc26328_4292330188">
+          <w:hyperlink w:anchor="__RefHeading___Toc96207_4292330188">
             <w:r>
               <w:rPr>
                 <w:webHidden/>
@@ -3549,7 +3549,7 @@
             </w:tabs>
             <w:rPr/>
           </w:pPr>
-          <w:hyperlink w:anchor="__RefHeading___Toc26330_4292330188">
+          <w:hyperlink w:anchor="__RefHeading___Toc96209_4292330188">
             <w:r>
               <w:rPr>
                 <w:webHidden/>
@@ -3570,7 +3570,7 @@
             </w:tabs>
             <w:rPr/>
           </w:pPr>
-          <w:hyperlink w:anchor="__RefHeading___Toc26332_4292330188">
+          <w:hyperlink w:anchor="__RefHeading___Toc96211_4292330188">
             <w:r>
               <w:rPr>
                 <w:webHidden/>
@@ -3591,7 +3591,7 @@
             </w:tabs>
             <w:rPr/>
           </w:pPr>
-          <w:hyperlink w:anchor="__RefHeading___Toc26334_4292330188">
+          <w:hyperlink w:anchor="__RefHeading___Toc96213_4292330188">
             <w:r>
               <w:rPr>
                 <w:webHidden/>
@@ -3612,7 +3612,7 @@
             </w:tabs>
             <w:rPr/>
           </w:pPr>
-          <w:hyperlink w:anchor="__RefHeading___Toc26336_4292330188">
+          <w:hyperlink w:anchor="__RefHeading___Toc96215_4292330188">
             <w:r>
               <w:rPr>
                 <w:webHidden/>
@@ -3633,7 +3633,7 @@
             </w:tabs>
             <w:rPr/>
           </w:pPr>
-          <w:hyperlink w:anchor="__RefHeading___Toc26338_4292330188">
+          <w:hyperlink w:anchor="__RefHeading___Toc96217_4292330188">
             <w:r>
               <w:rPr>
                 <w:webHidden/>
@@ -3654,7 +3654,7 @@
             </w:tabs>
             <w:rPr/>
           </w:pPr>
-          <w:hyperlink w:anchor="__RefHeading___Toc26340_4292330188">
+          <w:hyperlink w:anchor="__RefHeading___Toc96219_4292330188">
             <w:r>
               <w:rPr>
                 <w:webHidden/>
@@ -3675,7 +3675,7 @@
             </w:tabs>
             <w:rPr/>
           </w:pPr>
-          <w:hyperlink w:anchor="__RefHeading___Toc26342_4292330188">
+          <w:hyperlink w:anchor="__RefHeading___Toc96221_4292330188">
             <w:r>
               <w:rPr>
                 <w:webHidden/>
@@ -3696,7 +3696,7 @@
             </w:tabs>
             <w:rPr/>
           </w:pPr>
-          <w:hyperlink w:anchor="__RefHeading___Toc26344_4292330188">
+          <w:hyperlink w:anchor="__RefHeading___Toc96223_4292330188">
             <w:r>
               <w:rPr>
                 <w:webHidden/>
@@ -3717,7 +3717,7 @@
             </w:tabs>
             <w:rPr/>
           </w:pPr>
-          <w:hyperlink w:anchor="__RefHeading___Toc26346_4292330188">
+          <w:hyperlink w:anchor="__RefHeading___Toc96225_4292330188">
             <w:r>
               <w:rPr>
                 <w:webHidden/>
@@ -3738,7 +3738,7 @@
             </w:tabs>
             <w:rPr/>
           </w:pPr>
-          <w:hyperlink w:anchor="__RefHeading___Toc26348_4292330188">
+          <w:hyperlink w:anchor="__RefHeading___Toc96227_4292330188">
             <w:r>
               <w:rPr>
                 <w:webHidden/>
@@ -3759,7 +3759,7 @@
             </w:tabs>
             <w:rPr/>
           </w:pPr>
-          <w:hyperlink w:anchor="__RefHeading___Toc26350_4292330188">
+          <w:hyperlink w:anchor="__RefHeading___Toc96229_4292330188">
             <w:r>
               <w:rPr>
                 <w:webHidden/>
@@ -3780,7 +3780,7 @@
             </w:tabs>
             <w:rPr/>
           </w:pPr>
-          <w:hyperlink w:anchor="__RefHeading___Toc26352_4292330188">
+          <w:hyperlink w:anchor="__RefHeading___Toc96231_4292330188">
             <w:r>
               <w:rPr>
                 <w:webHidden/>
@@ -3801,7 +3801,7 @@
             </w:tabs>
             <w:rPr/>
           </w:pPr>
-          <w:hyperlink w:anchor="__RefHeading___Toc26354_4292330188">
+          <w:hyperlink w:anchor="__RefHeading___Toc96233_4292330188">
             <w:r>
               <w:rPr>
                 <w:webHidden/>
@@ -3822,7 +3822,7 @@
             </w:tabs>
             <w:rPr/>
           </w:pPr>
-          <w:hyperlink w:anchor="__RefHeading___Toc26356_4292330188">
+          <w:hyperlink w:anchor="__RefHeading___Toc96235_4292330188">
             <w:r>
               <w:rPr>
                 <w:webHidden/>
@@ -3843,7 +3843,7 @@
             </w:tabs>
             <w:rPr/>
           </w:pPr>
-          <w:hyperlink w:anchor="__RefHeading___Toc26358_4292330188">
+          <w:hyperlink w:anchor="__RefHeading___Toc96237_4292330188">
             <w:r>
               <w:rPr>
                 <w:webHidden/>
@@ -3864,7 +3864,7 @@
             </w:tabs>
             <w:rPr/>
           </w:pPr>
-          <w:hyperlink w:anchor="__RefHeading___Toc26360_4292330188">
+          <w:hyperlink w:anchor="__RefHeading___Toc96239_4292330188">
             <w:r>
               <w:rPr>
                 <w:webHidden/>
@@ -3885,7 +3885,7 @@
             </w:tabs>
             <w:rPr/>
           </w:pPr>
-          <w:hyperlink w:anchor="__RefHeading___Toc26362_4292330188">
+          <w:hyperlink w:anchor="__RefHeading___Toc96241_4292330188">
             <w:r>
               <w:rPr>
                 <w:webHidden/>
@@ -3906,7 +3906,7 @@
             </w:tabs>
             <w:rPr/>
           </w:pPr>
-          <w:hyperlink w:anchor="__RefHeading___Toc26364_4292330188">
+          <w:hyperlink w:anchor="__RefHeading___Toc96243_4292330188">
             <w:r>
               <w:rPr>
                 <w:webHidden/>
@@ -3927,7 +3927,7 @@
             </w:tabs>
             <w:rPr/>
           </w:pPr>
-          <w:hyperlink w:anchor="__RefHeading___Toc26366_4292330188">
+          <w:hyperlink w:anchor="__RefHeading___Toc96245_4292330188">
             <w:r>
               <w:rPr>
                 <w:webHidden/>
@@ -3948,7 +3948,7 @@
             </w:tabs>
             <w:rPr/>
           </w:pPr>
-          <w:hyperlink w:anchor="__RefHeading___Toc26368_4292330188">
+          <w:hyperlink w:anchor="__RefHeading___Toc96247_4292330188">
             <w:r>
               <w:rPr>
                 <w:webHidden/>
@@ -3969,7 +3969,7 @@
             </w:tabs>
             <w:rPr/>
           </w:pPr>
-          <w:hyperlink w:anchor="__RefHeading___Toc26370_4292330188">
+          <w:hyperlink w:anchor="__RefHeading___Toc96249_4292330188">
             <w:r>
               <w:rPr>
                 <w:webHidden/>
@@ -3990,7 +3990,7 @@
             </w:tabs>
             <w:rPr/>
           </w:pPr>
-          <w:hyperlink w:anchor="__RefHeading___Toc26372_4292330188">
+          <w:hyperlink w:anchor="__RefHeading___Toc96251_4292330188">
             <w:r>
               <w:rPr>
                 <w:webHidden/>
@@ -4011,7 +4011,7 @@
             </w:tabs>
             <w:rPr/>
           </w:pPr>
-          <w:hyperlink w:anchor="__RefHeading___Toc26374_4292330188">
+          <w:hyperlink w:anchor="__RefHeading___Toc96253_4292330188">
             <w:r>
               <w:rPr>
                 <w:webHidden/>
@@ -4032,7 +4032,7 @@
             </w:tabs>
             <w:rPr/>
           </w:pPr>
-          <w:hyperlink w:anchor="__RefHeading___Toc26376_4292330188">
+          <w:hyperlink w:anchor="__RefHeading___Toc96255_4292330188">
             <w:r>
               <w:rPr>
                 <w:webHidden/>
@@ -4053,7 +4053,7 @@
             </w:tabs>
             <w:rPr/>
           </w:pPr>
-          <w:hyperlink w:anchor="__RefHeading___Toc26378_4292330188">
+          <w:hyperlink w:anchor="__RefHeading___Toc96257_4292330188">
             <w:r>
               <w:rPr>
                 <w:webHidden/>
@@ -4074,7 +4074,7 @@
             </w:tabs>
             <w:rPr/>
           </w:pPr>
-          <w:hyperlink w:anchor="__RefHeading___Toc26380_4292330188">
+          <w:hyperlink w:anchor="__RefHeading___Toc96259_4292330188">
             <w:r>
               <w:rPr>
                 <w:webHidden/>
@@ -4095,7 +4095,7 @@
             </w:tabs>
             <w:rPr/>
           </w:pPr>
-          <w:hyperlink w:anchor="__RefHeading___Toc26382_4292330188">
+          <w:hyperlink w:anchor="__RefHeading___Toc96261_4292330188">
             <w:r>
               <w:rPr>
                 <w:webHidden/>
@@ -4116,7 +4116,7 @@
             </w:tabs>
             <w:rPr/>
           </w:pPr>
-          <w:hyperlink w:anchor="__RefHeading___Toc26384_4292330188">
+          <w:hyperlink w:anchor="__RefHeading___Toc96263_4292330188">
             <w:r>
               <w:rPr>
                 <w:webHidden/>
@@ -4137,7 +4137,7 @@
             </w:tabs>
             <w:rPr/>
           </w:pPr>
-          <w:hyperlink w:anchor="__RefHeading___Toc26386_4292330188">
+          <w:hyperlink w:anchor="__RefHeading___Toc96265_4292330188">
             <w:r>
               <w:rPr>
                 <w:webHidden/>
@@ -4158,7 +4158,7 @@
             </w:tabs>
             <w:rPr/>
           </w:pPr>
-          <w:hyperlink w:anchor="__RefHeading___Toc26388_4292330188">
+          <w:hyperlink w:anchor="__RefHeading___Toc96267_4292330188">
             <w:r>
               <w:rPr>
                 <w:webHidden/>
@@ -4179,7 +4179,7 @@
             </w:tabs>
             <w:rPr/>
           </w:pPr>
-          <w:hyperlink w:anchor="__RefHeading___Toc26390_4292330188">
+          <w:hyperlink w:anchor="__RefHeading___Toc96269_4292330188">
             <w:r>
               <w:rPr>
                 <w:webHidden/>
@@ -4200,7 +4200,7 @@
             </w:tabs>
             <w:rPr/>
           </w:pPr>
-          <w:hyperlink w:anchor="__RefHeading___Toc26392_4292330188">
+          <w:hyperlink w:anchor="__RefHeading___Toc96271_4292330188">
             <w:r>
               <w:rPr>
                 <w:webHidden/>
@@ -4221,7 +4221,7 @@
             </w:tabs>
             <w:rPr/>
           </w:pPr>
-          <w:hyperlink w:anchor="__RefHeading___Toc26394_4292330188">
+          <w:hyperlink w:anchor="__RefHeading___Toc96273_4292330188">
             <w:r>
               <w:rPr>
                 <w:webHidden/>
@@ -4242,7 +4242,7 @@
             </w:tabs>
             <w:rPr/>
           </w:pPr>
-          <w:hyperlink w:anchor="__RefHeading___Toc26396_4292330188">
+          <w:hyperlink w:anchor="__RefHeading___Toc96275_4292330188">
             <w:r>
               <w:rPr>
                 <w:webHidden/>
@@ -4263,7 +4263,7 @@
             </w:tabs>
             <w:rPr/>
           </w:pPr>
-          <w:hyperlink w:anchor="__RefHeading___Toc26398_4292330188">
+          <w:hyperlink w:anchor="__RefHeading___Toc96277_4292330188">
             <w:r>
               <w:rPr>
                 <w:webHidden/>
@@ -4284,7 +4284,7 @@
             </w:tabs>
             <w:rPr/>
           </w:pPr>
-          <w:hyperlink w:anchor="__RefHeading___Toc26400_4292330188">
+          <w:hyperlink w:anchor="__RefHeading___Toc96279_4292330188">
             <w:r>
               <w:rPr>
                 <w:webHidden/>
@@ -4305,7 +4305,7 @@
             </w:tabs>
             <w:rPr/>
           </w:pPr>
-          <w:hyperlink w:anchor="__RefHeading___Toc26402_4292330188">
+          <w:hyperlink w:anchor="__RefHeading___Toc96281_4292330188">
             <w:r>
               <w:rPr>
                 <w:webHidden/>
@@ -4326,7 +4326,7 @@
             </w:tabs>
             <w:rPr/>
           </w:pPr>
-          <w:hyperlink w:anchor="__RefHeading___Toc26404_4292330188">
+          <w:hyperlink w:anchor="__RefHeading___Toc96283_4292330188">
             <w:r>
               <w:rPr>
                 <w:webHidden/>
@@ -4347,7 +4347,7 @@
             </w:tabs>
             <w:rPr/>
           </w:pPr>
-          <w:hyperlink w:anchor="__RefHeading___Toc26406_4292330188">
+          <w:hyperlink w:anchor="__RefHeading___Toc96285_4292330188">
             <w:r>
               <w:rPr>
                 <w:webHidden/>
@@ -4368,7 +4368,7 @@
             </w:tabs>
             <w:rPr/>
           </w:pPr>
-          <w:hyperlink w:anchor="__RefHeading___Toc26408_4292330188">
+          <w:hyperlink w:anchor="__RefHeading___Toc96287_4292330188">
             <w:r>
               <w:rPr>
                 <w:webHidden/>
@@ -4389,7 +4389,7 @@
             </w:tabs>
             <w:rPr/>
           </w:pPr>
-          <w:hyperlink w:anchor="__RefHeading___Toc26410_4292330188">
+          <w:hyperlink w:anchor="__RefHeading___Toc96289_4292330188">
             <w:r>
               <w:rPr>
                 <w:webHidden/>
@@ -4410,7 +4410,7 @@
             </w:tabs>
             <w:rPr/>
           </w:pPr>
-          <w:hyperlink w:anchor="__RefHeading___Toc26412_4292330188">
+          <w:hyperlink w:anchor="__RefHeading___Toc96291_4292330188">
             <w:r>
               <w:rPr>
                 <w:webHidden/>
@@ -4431,7 +4431,7 @@
             </w:tabs>
             <w:rPr/>
           </w:pPr>
-          <w:hyperlink w:anchor="__RefHeading___Toc26414_4292330188">
+          <w:hyperlink w:anchor="__RefHeading___Toc96293_4292330188">
             <w:r>
               <w:rPr>
                 <w:webHidden/>
@@ -4452,7 +4452,7 @@
             </w:tabs>
             <w:rPr/>
           </w:pPr>
-          <w:hyperlink w:anchor="__RefHeading___Toc26416_4292330188">
+          <w:hyperlink w:anchor="__RefHeading___Toc96295_4292330188">
             <w:r>
               <w:rPr>
                 <w:webHidden/>
@@ -4473,7 +4473,7 @@
             </w:tabs>
             <w:rPr/>
           </w:pPr>
-          <w:hyperlink w:anchor="__RefHeading___Toc26418_4292330188">
+          <w:hyperlink w:anchor="__RefHeading___Toc96297_4292330188">
             <w:r>
               <w:rPr>
                 <w:webHidden/>
@@ -4494,7 +4494,7 @@
             </w:tabs>
             <w:rPr/>
           </w:pPr>
-          <w:hyperlink w:anchor="__RefHeading___Toc26420_4292330188">
+          <w:hyperlink w:anchor="__RefHeading___Toc96299_4292330188">
             <w:r>
               <w:rPr>
                 <w:webHidden/>
@@ -4515,7 +4515,7 @@
             </w:tabs>
             <w:rPr/>
           </w:pPr>
-          <w:hyperlink w:anchor="__RefHeading___Toc26422_4292330188">
+          <w:hyperlink w:anchor="__RefHeading___Toc96301_4292330188">
             <w:r>
               <w:rPr>
                 <w:webHidden/>
@@ -4536,7 +4536,7 @@
             </w:tabs>
             <w:rPr/>
           </w:pPr>
-          <w:hyperlink w:anchor="__RefHeading___Toc26424_4292330188">
+          <w:hyperlink w:anchor="__RefHeading___Toc96303_4292330188">
             <w:r>
               <w:rPr>
                 <w:webHidden/>
@@ -4557,7 +4557,7 @@
             </w:tabs>
             <w:rPr/>
           </w:pPr>
-          <w:hyperlink w:anchor="__RefHeading___Toc26426_4292330188">
+          <w:hyperlink w:anchor="__RefHeading___Toc96305_4292330188">
             <w:r>
               <w:rPr>
                 <w:webHidden/>
@@ -4578,7 +4578,7 @@
             </w:tabs>
             <w:rPr/>
           </w:pPr>
-          <w:hyperlink w:anchor="__RefHeading___Toc26428_4292330188">
+          <w:hyperlink w:anchor="__RefHeading___Toc96307_4292330188">
             <w:r>
               <w:rPr>
                 <w:webHidden/>
@@ -4599,7 +4599,7 @@
             </w:tabs>
             <w:rPr/>
           </w:pPr>
-          <w:hyperlink w:anchor="__RefHeading___Toc26430_4292330188">
+          <w:hyperlink w:anchor="__RefHeading___Toc96309_4292330188">
             <w:r>
               <w:rPr>
                 <w:webHidden/>
@@ -4620,7 +4620,7 @@
             </w:tabs>
             <w:rPr/>
           </w:pPr>
-          <w:hyperlink w:anchor="__RefHeading___Toc26432_4292330188">
+          <w:hyperlink w:anchor="__RefHeading___Toc96311_4292330188">
             <w:r>
               <w:rPr>
                 <w:webHidden/>
@@ -4641,7 +4641,7 @@
             </w:tabs>
             <w:rPr/>
           </w:pPr>
-          <w:hyperlink w:anchor="__RefHeading___Toc26434_4292330188">
+          <w:hyperlink w:anchor="__RefHeading___Toc96313_4292330188">
             <w:r>
               <w:rPr>
                 <w:webHidden/>
@@ -4662,7 +4662,7 @@
             </w:tabs>
             <w:rPr/>
           </w:pPr>
-          <w:hyperlink w:anchor="__RefHeading___Toc26436_4292330188">
+          <w:hyperlink w:anchor="__RefHeading___Toc96315_4292330188">
             <w:r>
               <w:rPr>
                 <w:webHidden/>
@@ -4683,7 +4683,7 @@
             </w:tabs>
             <w:rPr/>
           </w:pPr>
-          <w:hyperlink w:anchor="__RefHeading___Toc26438_4292330188">
+          <w:hyperlink w:anchor="__RefHeading___Toc96317_4292330188">
             <w:r>
               <w:rPr>
                 <w:webHidden/>
@@ -4704,7 +4704,7 @@
             </w:tabs>
             <w:rPr/>
           </w:pPr>
-          <w:hyperlink w:anchor="__RefHeading___Toc26440_4292330188">
+          <w:hyperlink w:anchor="__RefHeading___Toc96319_4292330188">
             <w:r>
               <w:rPr>
                 <w:webHidden/>
@@ -4725,7 +4725,7 @@
             </w:tabs>
             <w:rPr/>
           </w:pPr>
-          <w:hyperlink w:anchor="__RefHeading___Toc26442_4292330188">
+          <w:hyperlink w:anchor="__RefHeading___Toc96321_4292330188">
             <w:r>
               <w:rPr>
                 <w:webHidden/>
@@ -4746,7 +4746,7 @@
             </w:tabs>
             <w:rPr/>
           </w:pPr>
-          <w:hyperlink w:anchor="__RefHeading___Toc26444_4292330188">
+          <w:hyperlink w:anchor="__RefHeading___Toc96323_4292330188">
             <w:r>
               <w:rPr>
                 <w:webHidden/>
@@ -4767,7 +4767,7 @@
             </w:tabs>
             <w:rPr/>
           </w:pPr>
-          <w:hyperlink w:anchor="__RefHeading___Toc26446_4292330188">
+          <w:hyperlink w:anchor="__RefHeading___Toc96325_4292330188">
             <w:r>
               <w:rPr>
                 <w:webHidden/>
@@ -4788,7 +4788,7 @@
             </w:tabs>
             <w:rPr/>
           </w:pPr>
-          <w:hyperlink w:anchor="__RefHeading___Toc26448_4292330188">
+          <w:hyperlink w:anchor="__RefHeading___Toc96327_4292330188">
             <w:r>
               <w:rPr>
                 <w:webHidden/>
@@ -4809,7 +4809,7 @@
             </w:tabs>
             <w:rPr/>
           </w:pPr>
-          <w:hyperlink w:anchor="__RefHeading___Toc26450_4292330188">
+          <w:hyperlink w:anchor="__RefHeading___Toc96329_4292330188">
             <w:r>
               <w:rPr>
                 <w:webHidden/>
@@ -4830,7 +4830,7 @@
             </w:tabs>
             <w:rPr/>
           </w:pPr>
-          <w:hyperlink w:anchor="__RefHeading___Toc26452_4292330188">
+          <w:hyperlink w:anchor="__RefHeading___Toc96331_4292330188">
             <w:r>
               <w:rPr>
                 <w:webHidden/>
@@ -4851,7 +4851,7 @@
             </w:tabs>
             <w:rPr/>
           </w:pPr>
-          <w:hyperlink w:anchor="__RefHeading___Toc26454_4292330188">
+          <w:hyperlink w:anchor="__RefHeading___Toc96333_4292330188">
             <w:r>
               <w:rPr>
                 <w:webHidden/>
@@ -4872,7 +4872,7 @@
             </w:tabs>
             <w:rPr/>
           </w:pPr>
-          <w:hyperlink w:anchor="__RefHeading___Toc26456_4292330188">
+          <w:hyperlink w:anchor="__RefHeading___Toc96335_4292330188">
             <w:r>
               <w:rPr>
                 <w:webHidden/>
@@ -4893,7 +4893,7 @@
             </w:tabs>
             <w:rPr/>
           </w:pPr>
-          <w:hyperlink w:anchor="__RefHeading___Toc26458_4292330188">
+          <w:hyperlink w:anchor="__RefHeading___Toc96337_4292330188">
             <w:r>
               <w:rPr>
                 <w:webHidden/>
@@ -4914,7 +4914,7 @@
             </w:tabs>
             <w:rPr/>
           </w:pPr>
-          <w:hyperlink w:anchor="__RefHeading___Toc26460_4292330188">
+          <w:hyperlink w:anchor="__RefHeading___Toc96339_4292330188">
             <w:r>
               <w:rPr>
                 <w:webHidden/>
@@ -4935,7 +4935,7 @@
             </w:tabs>
             <w:rPr/>
           </w:pPr>
-          <w:hyperlink w:anchor="__RefHeading___Toc26462_4292330188">
+          <w:hyperlink w:anchor="__RefHeading___Toc96341_4292330188">
             <w:r>
               <w:rPr>
                 <w:webHidden/>
@@ -4956,7 +4956,7 @@
             </w:tabs>
             <w:rPr/>
           </w:pPr>
-          <w:hyperlink w:anchor="__RefHeading___Toc26464_4292330188">
+          <w:hyperlink w:anchor="__RefHeading___Toc96343_4292330188">
             <w:r>
               <w:rPr>
                 <w:webHidden/>
@@ -4977,7 +4977,7 @@
             </w:tabs>
             <w:rPr/>
           </w:pPr>
-          <w:hyperlink w:anchor="__RefHeading___Toc26466_4292330188">
+          <w:hyperlink w:anchor="__RefHeading___Toc96345_4292330188">
             <w:r>
               <w:rPr>
                 <w:webHidden/>
@@ -4998,7 +4998,7 @@
             </w:tabs>
             <w:rPr/>
           </w:pPr>
-          <w:hyperlink w:anchor="__RefHeading___Toc26468_4292330188">
+          <w:hyperlink w:anchor="__RefHeading___Toc96347_4292330188">
             <w:r>
               <w:rPr>
                 <w:webHidden/>
@@ -5019,7 +5019,7 @@
             </w:tabs>
             <w:rPr/>
           </w:pPr>
-          <w:hyperlink w:anchor="__RefHeading___Toc26470_4292330188">
+          <w:hyperlink w:anchor="__RefHeading___Toc96349_4292330188">
             <w:r>
               <w:rPr>
                 <w:webHidden/>
@@ -5040,7 +5040,7 @@
             </w:tabs>
             <w:rPr/>
           </w:pPr>
-          <w:hyperlink w:anchor="__RefHeading___Toc26472_4292330188">
+          <w:hyperlink w:anchor="__RefHeading___Toc96351_4292330188">
             <w:r>
               <w:rPr>
                 <w:webHidden/>
@@ -5061,7 +5061,7 @@
             </w:tabs>
             <w:rPr/>
           </w:pPr>
-          <w:hyperlink w:anchor="__RefHeading___Toc26474_4292330188">
+          <w:hyperlink w:anchor="__RefHeading___Toc96353_4292330188">
             <w:r>
               <w:rPr>
                 <w:webHidden/>
@@ -5082,7 +5082,7 @@
             </w:tabs>
             <w:rPr/>
           </w:pPr>
-          <w:hyperlink w:anchor="__RefHeading___Toc26476_4292330188">
+          <w:hyperlink w:anchor="__RefHeading___Toc96355_4292330188">
             <w:r>
               <w:rPr>
                 <w:webHidden/>
@@ -5103,7 +5103,7 @@
             </w:tabs>
             <w:rPr/>
           </w:pPr>
-          <w:hyperlink w:anchor="__RefHeading___Toc26478_4292330188">
+          <w:hyperlink w:anchor="__RefHeading___Toc96357_4292330188">
             <w:r>
               <w:rPr>
                 <w:webHidden/>
@@ -5124,7 +5124,7 @@
             </w:tabs>
             <w:rPr/>
           </w:pPr>
-          <w:hyperlink w:anchor="__RefHeading___Toc26480_4292330188">
+          <w:hyperlink w:anchor="__RefHeading___Toc96359_4292330188">
             <w:r>
               <w:rPr>
                 <w:webHidden/>
@@ -5145,7 +5145,7 @@
             </w:tabs>
             <w:rPr/>
           </w:pPr>
-          <w:hyperlink w:anchor="__RefHeading___Toc26482_4292330188">
+          <w:hyperlink w:anchor="__RefHeading___Toc96361_4292330188">
             <w:r>
               <w:rPr>
                 <w:webHidden/>
@@ -5166,7 +5166,7 @@
             </w:tabs>
             <w:rPr/>
           </w:pPr>
-          <w:hyperlink w:anchor="__RefHeading___Toc26484_4292330188">
+          <w:hyperlink w:anchor="__RefHeading___Toc96363_4292330188">
             <w:r>
               <w:rPr>
                 <w:webHidden/>
@@ -5187,7 +5187,7 @@
             </w:tabs>
             <w:rPr/>
           </w:pPr>
-          <w:hyperlink w:anchor="__RefHeading___Toc26486_4292330188">
+          <w:hyperlink w:anchor="__RefHeading___Toc96365_4292330188">
             <w:r>
               <w:rPr>
                 <w:webHidden/>
@@ -5208,7 +5208,7 @@
             </w:tabs>
             <w:rPr/>
           </w:pPr>
-          <w:hyperlink w:anchor="__RefHeading___Toc26488_4292330188">
+          <w:hyperlink w:anchor="__RefHeading___Toc96367_4292330188">
             <w:r>
               <w:rPr>
                 <w:webHidden/>
@@ -5229,7 +5229,7 @@
             </w:tabs>
             <w:rPr/>
           </w:pPr>
-          <w:hyperlink w:anchor="__RefHeading___Toc26490_4292330188">
+          <w:hyperlink w:anchor="__RefHeading___Toc96369_4292330188">
             <w:r>
               <w:rPr>
                 <w:webHidden/>
@@ -5250,7 +5250,7 @@
             </w:tabs>
             <w:rPr/>
           </w:pPr>
-          <w:hyperlink w:anchor="__RefHeading___Toc26492_4292330188">
+          <w:hyperlink w:anchor="__RefHeading___Toc96371_4292330188">
             <w:r>
               <w:rPr>
                 <w:webHidden/>
@@ -5271,7 +5271,7 @@
             </w:tabs>
             <w:rPr/>
           </w:pPr>
-          <w:hyperlink w:anchor="__RefHeading___Toc26494_4292330188">
+          <w:hyperlink w:anchor="__RefHeading___Toc96373_4292330188">
             <w:r>
               <w:rPr>
                 <w:webHidden/>
@@ -5292,7 +5292,7 @@
             </w:tabs>
             <w:rPr/>
           </w:pPr>
-          <w:hyperlink w:anchor="__RefHeading___Toc26496_4292330188">
+          <w:hyperlink w:anchor="__RefHeading___Toc96375_4292330188">
             <w:r>
               <w:rPr>
                 <w:webHidden/>
@@ -5313,7 +5313,7 @@
             </w:tabs>
             <w:rPr/>
           </w:pPr>
-          <w:hyperlink w:anchor="__RefHeading___Toc26498_4292330188">
+          <w:hyperlink w:anchor="__RefHeading___Toc96377_4292330188">
             <w:r>
               <w:rPr>
                 <w:webHidden/>
@@ -5334,7 +5334,7 @@
             </w:tabs>
             <w:rPr/>
           </w:pPr>
-          <w:hyperlink w:anchor="__RefHeading___Toc26500_4292330188">
+          <w:hyperlink w:anchor="__RefHeading___Toc96379_4292330188">
             <w:r>
               <w:rPr>
                 <w:webHidden/>
@@ -5355,7 +5355,7 @@
             </w:tabs>
             <w:rPr/>
           </w:pPr>
-          <w:hyperlink w:anchor="__RefHeading___Toc26502_4292330188">
+          <w:hyperlink w:anchor="__RefHeading___Toc96381_4292330188">
             <w:r>
               <w:rPr>
                 <w:webHidden/>
@@ -5376,7 +5376,7 @@
             </w:tabs>
             <w:rPr/>
           </w:pPr>
-          <w:hyperlink w:anchor="__RefHeading___Toc26504_4292330188">
+          <w:hyperlink w:anchor="__RefHeading___Toc96383_4292330188">
             <w:r>
               <w:rPr>
                 <w:webHidden/>
@@ -5397,7 +5397,7 @@
             </w:tabs>
             <w:rPr/>
           </w:pPr>
-          <w:hyperlink w:anchor="__RefHeading___Toc26506_4292330188">
+          <w:hyperlink w:anchor="__RefHeading___Toc96385_4292330188">
             <w:r>
               <w:rPr>
                 <w:webHidden/>
@@ -5418,7 +5418,7 @@
             </w:tabs>
             <w:rPr/>
           </w:pPr>
-          <w:hyperlink w:anchor="__RefHeading___Toc26508_4292330188">
+          <w:hyperlink w:anchor="__RefHeading___Toc96387_4292330188">
             <w:r>
               <w:rPr>
                 <w:webHidden/>
@@ -5439,7 +5439,7 @@
             </w:tabs>
             <w:rPr/>
           </w:pPr>
-          <w:hyperlink w:anchor="__RefHeading___Toc26510_4292330188">
+          <w:hyperlink w:anchor="__RefHeading___Toc96389_4292330188">
             <w:r>
               <w:rPr>
                 <w:webHidden/>
@@ -5460,7 +5460,7 @@
             </w:tabs>
             <w:rPr/>
           </w:pPr>
-          <w:hyperlink w:anchor="__RefHeading___Toc26512_4292330188">
+          <w:hyperlink w:anchor="__RefHeading___Toc96391_4292330188">
             <w:r>
               <w:rPr>
                 <w:webHidden/>
@@ -5481,7 +5481,7 @@
             </w:tabs>
             <w:rPr/>
           </w:pPr>
-          <w:hyperlink w:anchor="__RefHeading___Toc26514_4292330188">
+          <w:hyperlink w:anchor="__RefHeading___Toc96393_4292330188">
             <w:r>
               <w:rPr>
                 <w:webHidden/>
@@ -5502,7 +5502,7 @@
             </w:tabs>
             <w:rPr/>
           </w:pPr>
-          <w:hyperlink w:anchor="__RefHeading___Toc26516_4292330188">
+          <w:hyperlink w:anchor="__RefHeading___Toc96395_4292330188">
             <w:r>
               <w:rPr>
                 <w:webHidden/>
@@ -5523,7 +5523,7 @@
             </w:tabs>
             <w:rPr/>
           </w:pPr>
-          <w:hyperlink w:anchor="__RefHeading___Toc26518_4292330188">
+          <w:hyperlink w:anchor="__RefHeading___Toc96397_4292330188">
             <w:r>
               <w:rPr>
                 <w:webHidden/>
@@ -5544,7 +5544,7 @@
             </w:tabs>
             <w:rPr/>
           </w:pPr>
-          <w:hyperlink w:anchor="__RefHeading___Toc26520_4292330188">
+          <w:hyperlink w:anchor="__RefHeading___Toc96399_4292330188">
             <w:r>
               <w:rPr>
                 <w:webHidden/>
@@ -5565,7 +5565,7 @@
             </w:tabs>
             <w:rPr/>
           </w:pPr>
-          <w:hyperlink w:anchor="__RefHeading___Toc26522_4292330188">
+          <w:hyperlink w:anchor="__RefHeading___Toc96401_4292330188">
             <w:r>
               <w:rPr>
                 <w:webHidden/>
@@ -5586,7 +5586,7 @@
             </w:tabs>
             <w:rPr/>
           </w:pPr>
-          <w:hyperlink w:anchor="__RefHeading___Toc26524_4292330188">
+          <w:hyperlink w:anchor="__RefHeading___Toc96403_4292330188">
             <w:r>
               <w:rPr>
                 <w:webHidden/>
@@ -5607,7 +5607,7 @@
             </w:tabs>
             <w:rPr/>
           </w:pPr>
-          <w:hyperlink w:anchor="__RefHeading___Toc26526_4292330188">
+          <w:hyperlink w:anchor="__RefHeading___Toc96405_4292330188">
             <w:r>
               <w:rPr>
                 <w:webHidden/>
@@ -5628,7 +5628,7 @@
             </w:tabs>
             <w:rPr/>
           </w:pPr>
-          <w:hyperlink w:anchor="__RefHeading___Toc26528_4292330188">
+          <w:hyperlink w:anchor="__RefHeading___Toc96407_4292330188">
             <w:r>
               <w:rPr>
                 <w:webHidden/>
@@ -5649,7 +5649,7 @@
             </w:tabs>
             <w:rPr/>
           </w:pPr>
-          <w:hyperlink w:anchor="__RefHeading___Toc26530_4292330188">
+          <w:hyperlink w:anchor="__RefHeading___Toc96409_4292330188">
             <w:r>
               <w:rPr>
                 <w:webHidden/>
@@ -5670,7 +5670,7 @@
             </w:tabs>
             <w:rPr/>
           </w:pPr>
-          <w:hyperlink w:anchor="__RefHeading___Toc26532_4292330188">
+          <w:hyperlink w:anchor="__RefHeading___Toc96411_4292330188">
             <w:r>
               <w:rPr>
                 <w:webHidden/>
@@ -5691,7 +5691,7 @@
             </w:tabs>
             <w:rPr/>
           </w:pPr>
-          <w:hyperlink w:anchor="__RefHeading___Toc26534_4292330188">
+          <w:hyperlink w:anchor="__RefHeading___Toc96413_4292330188">
             <w:r>
               <w:rPr>
                 <w:webHidden/>
@@ -5712,7 +5712,7 @@
             </w:tabs>
             <w:rPr/>
           </w:pPr>
-          <w:hyperlink w:anchor="__RefHeading___Toc26536_4292330188">
+          <w:hyperlink w:anchor="__RefHeading___Toc96415_4292330188">
             <w:r>
               <w:rPr>
                 <w:webHidden/>
@@ -5733,7 +5733,7 @@
             </w:tabs>
             <w:rPr/>
           </w:pPr>
-          <w:hyperlink w:anchor="__RefHeading___Toc26538_4292330188">
+          <w:hyperlink w:anchor="__RefHeading___Toc96417_4292330188">
             <w:r>
               <w:rPr>
                 <w:webHidden/>
@@ -5754,7 +5754,7 @@
             </w:tabs>
             <w:rPr/>
           </w:pPr>
-          <w:hyperlink w:anchor="__RefHeading___Toc26540_4292330188">
+          <w:hyperlink w:anchor="__RefHeading___Toc96419_4292330188">
             <w:r>
               <w:rPr>
                 <w:webHidden/>
@@ -5775,7 +5775,7 @@
             </w:tabs>
             <w:rPr/>
           </w:pPr>
-          <w:hyperlink w:anchor="__RefHeading___Toc26542_4292330188">
+          <w:hyperlink w:anchor="__RefHeading___Toc96421_4292330188">
             <w:r>
               <w:rPr>
                 <w:webHidden/>
@@ -5796,7 +5796,7 @@
             </w:tabs>
             <w:rPr/>
           </w:pPr>
-          <w:hyperlink w:anchor="__RefHeading___Toc26544_4292330188">
+          <w:hyperlink w:anchor="__RefHeading___Toc96423_4292330188">
             <w:r>
               <w:rPr>
                 <w:webHidden/>
@@ -5817,7 +5817,7 @@
             </w:tabs>
             <w:rPr/>
           </w:pPr>
-          <w:hyperlink w:anchor="__RefHeading___Toc26546_4292330188">
+          <w:hyperlink w:anchor="__RefHeading___Toc96425_4292330188">
             <w:r>
               <w:rPr>
                 <w:webHidden/>
@@ -5838,7 +5838,7 @@
             </w:tabs>
             <w:rPr/>
           </w:pPr>
-          <w:hyperlink w:anchor="__RefHeading___Toc26548_4292330188">
+          <w:hyperlink w:anchor="__RefHeading___Toc96427_4292330188">
             <w:r>
               <w:rPr>
                 <w:webHidden/>
@@ -5859,7 +5859,7 @@
             </w:tabs>
             <w:rPr/>
           </w:pPr>
-          <w:hyperlink w:anchor="__RefHeading___Toc26550_4292330188">
+          <w:hyperlink w:anchor="__RefHeading___Toc96429_4292330188">
             <w:r>
               <w:rPr>
                 <w:webHidden/>
@@ -5880,7 +5880,7 @@
             </w:tabs>
             <w:rPr/>
           </w:pPr>
-          <w:hyperlink w:anchor="__RefHeading___Toc26552_4292330188">
+          <w:hyperlink w:anchor="__RefHeading___Toc96431_4292330188">
             <w:r>
               <w:rPr>
                 <w:webHidden/>
@@ -5901,7 +5901,7 @@
             </w:tabs>
             <w:rPr/>
           </w:pPr>
-          <w:hyperlink w:anchor="__RefHeading___Toc26554_4292330188">
+          <w:hyperlink w:anchor="__RefHeading___Toc96433_4292330188">
             <w:r>
               <w:rPr>
                 <w:webHidden/>
@@ -5922,7 +5922,7 @@
             </w:tabs>
             <w:rPr/>
           </w:pPr>
-          <w:hyperlink w:anchor="__RefHeading___Toc26556_4292330188">
+          <w:hyperlink w:anchor="__RefHeading___Toc96435_4292330188">
             <w:r>
               <w:rPr>
                 <w:webHidden/>
@@ -5943,7 +5943,7 @@
             </w:tabs>
             <w:rPr/>
           </w:pPr>
-          <w:hyperlink w:anchor="__RefHeading___Toc26558_4292330188">
+          <w:hyperlink w:anchor="__RefHeading___Toc96437_4292330188">
             <w:r>
               <w:rPr>
                 <w:webHidden/>
@@ -5964,7 +5964,7 @@
             </w:tabs>
             <w:rPr/>
           </w:pPr>
-          <w:hyperlink w:anchor="__RefHeading___Toc26560_4292330188">
+          <w:hyperlink w:anchor="__RefHeading___Toc96439_4292330188">
             <w:r>
               <w:rPr>
                 <w:webHidden/>
@@ -5985,7 +5985,7 @@
             </w:tabs>
             <w:rPr/>
           </w:pPr>
-          <w:hyperlink w:anchor="__RefHeading___Toc26562_4292330188">
+          <w:hyperlink w:anchor="__RefHeading___Toc96441_4292330188">
             <w:r>
               <w:rPr>
                 <w:webHidden/>
@@ -6006,7 +6006,7 @@
             </w:tabs>
             <w:rPr/>
           </w:pPr>
-          <w:hyperlink w:anchor="__RefHeading___Toc26564_4292330188">
+          <w:hyperlink w:anchor="__RefHeading___Toc96443_4292330188">
             <w:r>
               <w:rPr>
                 <w:webHidden/>
@@ -6027,7 +6027,7 @@
             </w:tabs>
             <w:rPr/>
           </w:pPr>
-          <w:hyperlink w:anchor="__RefHeading___Toc26566_4292330188">
+          <w:hyperlink w:anchor="__RefHeading___Toc96445_4292330188">
             <w:r>
               <w:rPr>
                 <w:webHidden/>
@@ -6048,7 +6048,7 @@
             </w:tabs>
             <w:rPr/>
           </w:pPr>
-          <w:hyperlink w:anchor="__RefHeading___Toc26568_4292330188">
+          <w:hyperlink w:anchor="__RefHeading___Toc96447_4292330188">
             <w:r>
               <w:rPr>
                 <w:webHidden/>
@@ -6069,7 +6069,7 @@
             </w:tabs>
             <w:rPr/>
           </w:pPr>
-          <w:hyperlink w:anchor="__RefHeading___Toc26570_4292330188">
+          <w:hyperlink w:anchor="__RefHeading___Toc96449_4292330188">
             <w:r>
               <w:rPr>
                 <w:webHidden/>
@@ -6090,7 +6090,7 @@
             </w:tabs>
             <w:rPr/>
           </w:pPr>
-          <w:hyperlink w:anchor="__RefHeading___Toc26572_4292330188">
+          <w:hyperlink w:anchor="__RefHeading___Toc96451_4292330188">
             <w:r>
               <w:rPr>
                 <w:webHidden/>
@@ -6111,7 +6111,7 @@
             </w:tabs>
             <w:rPr/>
           </w:pPr>
-          <w:hyperlink w:anchor="__RefHeading___Toc26574_4292330188">
+          <w:hyperlink w:anchor="__RefHeading___Toc96453_4292330188">
             <w:r>
               <w:rPr>
                 <w:webHidden/>
@@ -6132,7 +6132,7 @@
             </w:tabs>
             <w:rPr/>
           </w:pPr>
-          <w:hyperlink w:anchor="__RefHeading___Toc26576_4292330188">
+          <w:hyperlink w:anchor="__RefHeading___Toc96455_4292330188">
             <w:r>
               <w:rPr>
                 <w:webHidden/>
@@ -6153,7 +6153,7 @@
             </w:tabs>
             <w:rPr/>
           </w:pPr>
-          <w:hyperlink w:anchor="__RefHeading___Toc26578_4292330188">
+          <w:hyperlink w:anchor="__RefHeading___Toc96457_4292330188">
             <w:r>
               <w:rPr>
                 <w:webHidden/>
@@ -6174,7 +6174,7 @@
             </w:tabs>
             <w:rPr/>
           </w:pPr>
-          <w:hyperlink w:anchor="__RefHeading___Toc26580_4292330188">
+          <w:hyperlink w:anchor="__RefHeading___Toc96459_4292330188">
             <w:r>
               <w:rPr>
                 <w:webHidden/>
@@ -6195,7 +6195,7 @@
             </w:tabs>
             <w:rPr/>
           </w:pPr>
-          <w:hyperlink w:anchor="__RefHeading___Toc26582_4292330188">
+          <w:hyperlink w:anchor="__RefHeading___Toc96461_4292330188">
             <w:r>
               <w:rPr>
                 <w:webHidden/>
@@ -6354,7 +6354,7 @@
         <w:jc w:val="both"/>
         <w:rPr/>
       </w:pPr>
-      <w:bookmarkStart w:id="2" w:name="__RefHeading___Toc26108_4292330188"/>
+      <w:bookmarkStart w:id="2" w:name="__RefHeading___Toc95987_4292330188"/>
       <w:bookmarkStart w:id="3" w:name="_Toc65573426"/>
       <w:bookmarkStart w:id="4" w:name="_Toc63361676"/>
       <w:bookmarkStart w:id="5" w:name="_Toc360607553"/>
@@ -6372,7 +6372,7 @@
         <w:pStyle w:val="Heading2"/>
         <w:rPr/>
       </w:pPr>
-      <w:bookmarkStart w:id="6" w:name="__RefHeading___Toc26110_4292330188"/>
+      <w:bookmarkStart w:id="6" w:name="__RefHeading___Toc95989_4292330188"/>
       <w:bookmarkStart w:id="7" w:name="_Toc65573427"/>
       <w:bookmarkStart w:id="8" w:name="_Toc63361677"/>
       <w:bookmarkStart w:id="9" w:name="_Toc360607554"/>
@@ -7355,8 +7355,8 @@
         <w:pStyle w:val="Heading1"/>
         <w:rPr/>
       </w:pPr>
-      <w:bookmarkStart w:id="15" w:name="__RefHeading___Toc26112_4292330188"/>
-      <w:bookmarkStart w:id="16" w:name="_Toc16367270995293077941471878"/>
+      <w:bookmarkStart w:id="15" w:name="__RefHeading___Toc95991_4292330188"/>
+      <w:bookmarkStart w:id="16" w:name="_Toc16367273000368399651176120"/>
       <w:bookmarkEnd w:id="15"/>
       <w:r>
         <w:rPr/>
@@ -7383,8 +7383,8 @@
         <w:pStyle w:val="Heading2"/>
         <w:rPr/>
       </w:pPr>
-      <w:bookmarkStart w:id="17" w:name="__RefHeading___Toc26114_4292330188"/>
-      <w:bookmarkStart w:id="18" w:name="_Toc16367270995419756979208566"/>
+      <w:bookmarkStart w:id="17" w:name="__RefHeading___Toc95993_4292330188"/>
+      <w:bookmarkStart w:id="18" w:name="_Toc16367273000479705929831011"/>
       <w:bookmarkEnd w:id="17"/>
       <w:r>
         <w:rPr/>
@@ -7399,7 +7399,7 @@
       </w:pPr>
       <w:r>
         <w:rPr/>
-        <w:t xml:space="preserve">1 The Edge Service provides the interface between the public REST API and internal AMQP API. </w:t>
+        <w:t xml:space="preserve">123 The Edge Service provides the interface between the public REST API and internal AMQP API. </w:t>
         <w:br/>
       </w:r>
     </w:p>
@@ -7408,8 +7408,8 @@
         <w:pStyle w:val="Heading3"/>
         <w:rPr/>
       </w:pPr>
-      <w:bookmarkStart w:id="19" w:name="__RefHeading___Toc26116_4292330188"/>
-      <w:bookmarkStart w:id="20" w:name="_Toc16367270995526865617821663"/>
+      <w:bookmarkStart w:id="19" w:name="__RefHeading___Toc95995_4292330188"/>
+      <w:bookmarkStart w:id="20" w:name="_Toc16367273000597136251699712"/>
       <w:bookmarkEnd w:id="19"/>
       <w:r>
         <w:rPr/>
@@ -7422,8 +7422,8 @@
         <w:pStyle w:val="Heading4"/>
         <w:rPr/>
       </w:pPr>
-      <w:bookmarkStart w:id="21" w:name="__RefHeading___Toc26118_4292330188"/>
-      <w:bookmarkStart w:id="22" w:name="_Toc16367270995649935395482925"/>
+      <w:bookmarkStart w:id="21" w:name="__RefHeading___Toc95997_4292330188"/>
+      <w:bookmarkStart w:id="22" w:name="_Toc16367273000719469987928267"/>
       <w:bookmarkEnd w:id="21"/>
       <w:r>
         <w:rPr/>
@@ -7492,8 +7492,8 @@
         <w:pStyle w:val="Heading4"/>
         <w:rPr/>
       </w:pPr>
-      <w:bookmarkStart w:id="23" w:name="__RefHeading___Toc26120_4292330188"/>
-      <w:bookmarkStart w:id="24" w:name="_Toc16367270995765502103661887"/>
+      <w:bookmarkStart w:id="23" w:name="__RefHeading___Toc95999_4292330188"/>
+      <w:bookmarkStart w:id="24" w:name="_Toc16367273000832564026337853"/>
       <w:bookmarkEnd w:id="23"/>
       <w:r>
         <w:rPr/>
@@ -7548,8 +7548,8 @@
         <w:pStyle w:val="Heading3"/>
         <w:rPr/>
       </w:pPr>
-      <w:bookmarkStart w:id="25" w:name="__RefHeading___Toc26122_4292330188"/>
-      <w:bookmarkStart w:id="26" w:name="_Toc16367270995896640240812431"/>
+      <w:bookmarkStart w:id="25" w:name="__RefHeading___Toc96001_4292330188"/>
+      <w:bookmarkStart w:id="26" w:name="_Toc16367273000969164719532243"/>
       <w:bookmarkEnd w:id="25"/>
       <w:r>
         <w:rPr/>
@@ -7850,8 +7850,8 @@
         <w:pStyle w:val="Heading3"/>
         <w:rPr/>
       </w:pPr>
-      <w:bookmarkStart w:id="27" w:name="__RefHeading___Toc26124_4292330188"/>
-      <w:bookmarkStart w:id="28" w:name="_Toc16367270996049191123072846"/>
+      <w:bookmarkStart w:id="27" w:name="__RefHeading___Toc96003_4292330188"/>
+      <w:bookmarkStart w:id="28" w:name="_Toc16367273001098675782783544"/>
       <w:bookmarkEnd w:id="27"/>
       <w:r>
         <w:rPr/>
@@ -7906,8 +7906,8 @@
         <w:pStyle w:val="Heading3"/>
         <w:rPr/>
       </w:pPr>
-      <w:bookmarkStart w:id="29" w:name="__RefHeading___Toc26126_4292330188"/>
-      <w:bookmarkStart w:id="30" w:name="_Toc16367270996163982770200910"/>
+      <w:bookmarkStart w:id="29" w:name="__RefHeading___Toc96005_4292330188"/>
+      <w:bookmarkStart w:id="30" w:name="_Toc16367273001212100895389875"/>
       <w:bookmarkEnd w:id="29"/>
       <w:r>
         <w:rPr/>
@@ -7941,8 +7941,8 @@
         <w:pStyle w:val="Heading3"/>
         <w:rPr/>
       </w:pPr>
-      <w:bookmarkStart w:id="31" w:name="__RefHeading___Toc26128_4292330188"/>
-      <w:bookmarkStart w:id="32" w:name="_Toc16367270996281774425100388"/>
+      <w:bookmarkStart w:id="31" w:name="__RefHeading___Toc96007_4292330188"/>
+      <w:bookmarkStart w:id="32" w:name="_Toc1636727300133832299135206"/>
       <w:bookmarkEnd w:id="31"/>
       <w:r>
         <w:rPr/>
@@ -7966,8 +7966,8 @@
         <w:pStyle w:val="Heading3"/>
         <w:rPr/>
       </w:pPr>
-      <w:bookmarkStart w:id="33" w:name="__RefHeading___Toc26130_4292330188"/>
-      <w:bookmarkStart w:id="34" w:name="_Toc16367270996406844240063706"/>
+      <w:bookmarkStart w:id="33" w:name="__RefHeading___Toc96009_4292330188"/>
+      <w:bookmarkStart w:id="34" w:name="_Toc16367273001456401015754091"/>
       <w:bookmarkEnd w:id="33"/>
       <w:r>
         <w:rPr/>
@@ -8012,8 +8012,8 @@
         <w:pStyle w:val="Heading4"/>
         <w:rPr/>
       </w:pPr>
-      <w:bookmarkStart w:id="35" w:name="__RefHeading___Toc26132_4292330188"/>
-      <w:bookmarkStart w:id="36" w:name="_Toc16367270996512872809397472"/>
+      <w:bookmarkStart w:id="35" w:name="__RefHeading___Toc96011_4292330188"/>
+      <w:bookmarkStart w:id="36" w:name="_Toc16367273001578581600066099"/>
       <w:bookmarkEnd w:id="35"/>
       <w:r>
         <w:rPr/>
@@ -8026,8 +8026,8 @@
         <w:pStyle w:val="Heading5"/>
         <w:rPr/>
       </w:pPr>
-      <w:bookmarkStart w:id="37" w:name="__RefHeading___Toc26134_4292330188"/>
-      <w:bookmarkStart w:id="38" w:name="_Toc16367270996645611940973593"/>
+      <w:bookmarkStart w:id="37" w:name="__RefHeading___Toc96013_4292330188"/>
+      <w:bookmarkStart w:id="38" w:name="_Toc16367273001703087457146427"/>
       <w:bookmarkEnd w:id="37"/>
       <w:r>
         <w:rPr/>
@@ -8318,8 +8318,8 @@
         <w:pStyle w:val="Heading5"/>
         <w:rPr/>
       </w:pPr>
-      <w:bookmarkStart w:id="39" w:name="__RefHeading___Toc26136_4292330188"/>
-      <w:bookmarkStart w:id="40" w:name="_Toc16367270996779845510602460"/>
+      <w:bookmarkStart w:id="39" w:name="__RefHeading___Toc96015_4292330188"/>
+      <w:bookmarkStart w:id="40" w:name="_Toc16367273001834760398883508"/>
       <w:bookmarkEnd w:id="39"/>
       <w:r>
         <w:rPr/>
@@ -8357,8 +8357,8 @@
         <w:pStyle w:val="Heading5"/>
         <w:rPr/>
       </w:pPr>
-      <w:bookmarkStart w:id="41" w:name="__RefHeading___Toc26138_4292330188"/>
-      <w:bookmarkStart w:id="42" w:name="_Toc16367270996904575539226921"/>
+      <w:bookmarkStart w:id="41" w:name="__RefHeading___Toc96017_4292330188"/>
+      <w:bookmarkStart w:id="42" w:name="_Toc16367273001971657261455919"/>
       <w:bookmarkEnd w:id="41"/>
       <w:r>
         <w:rPr/>
@@ -8670,8 +8670,8 @@
         <w:pStyle w:val="Heading4"/>
         <w:rPr/>
       </w:pPr>
-      <w:bookmarkStart w:id="43" w:name="__RefHeading___Toc26140_4292330188"/>
-      <w:bookmarkStart w:id="44" w:name="_Toc16367270997034077092924855"/>
+      <w:bookmarkStart w:id="43" w:name="__RefHeading___Toc96019_4292330188"/>
+      <w:bookmarkStart w:id="44" w:name="_Toc16367273002108333141902571"/>
       <w:bookmarkEnd w:id="43"/>
       <w:r>
         <w:rPr/>
@@ -8684,8 +8684,8 @@
         <w:pStyle w:val="Heading5"/>
         <w:rPr/>
       </w:pPr>
-      <w:bookmarkStart w:id="45" w:name="__RefHeading___Toc26142_4292330188"/>
-      <w:bookmarkStart w:id="46" w:name="_Toc1636727099715789913350789"/>
+      <w:bookmarkStart w:id="45" w:name="__RefHeading___Toc96021_4292330188"/>
+      <w:bookmarkStart w:id="46" w:name="_Toc16367273002227992454515949"/>
       <w:bookmarkEnd w:id="45"/>
       <w:r>
         <w:rPr/>
@@ -8854,8 +8854,8 @@
         <w:pStyle w:val="Heading5"/>
         <w:rPr/>
       </w:pPr>
-      <w:bookmarkStart w:id="47" w:name="__RefHeading___Toc26144_4292330188"/>
-      <w:bookmarkStart w:id="48" w:name="_Toc16367270997272585012958168"/>
+      <w:bookmarkStart w:id="47" w:name="__RefHeading___Toc96023_4292330188"/>
+      <w:bookmarkStart w:id="48" w:name="_Toc16367273002352248196394450"/>
       <w:bookmarkEnd w:id="47"/>
       <w:r>
         <w:rPr/>
@@ -8879,8 +8879,8 @@
         <w:pStyle w:val="Heading4"/>
         <w:rPr/>
       </w:pPr>
-      <w:bookmarkStart w:id="49" w:name="__RefHeading___Toc26146_4292330188"/>
-      <w:bookmarkStart w:id="50" w:name="_Toc16367270997394663508516556"/>
+      <w:bookmarkStart w:id="49" w:name="__RefHeading___Toc96025_4292330188"/>
+      <w:bookmarkStart w:id="50" w:name="_Toc16367273002478974427245683"/>
       <w:bookmarkEnd w:id="49"/>
       <w:r>
         <w:rPr/>
@@ -8910,8 +8910,8 @@
         <w:pStyle w:val="Heading5"/>
         <w:rPr/>
       </w:pPr>
-      <w:bookmarkStart w:id="51" w:name="__RefHeading___Toc26148_4292330188"/>
-      <w:bookmarkStart w:id="52" w:name="_Toc16367270997507688545688001"/>
+      <w:bookmarkStart w:id="51" w:name="__RefHeading___Toc96027_4292330188"/>
+      <w:bookmarkStart w:id="52" w:name="_Toc16367273002596507334498293"/>
       <w:bookmarkEnd w:id="51"/>
       <w:r>
         <w:rPr/>
@@ -8939,8 +8939,8 @@
         <w:pStyle w:val="Heading5"/>
         <w:rPr/>
       </w:pPr>
-      <w:bookmarkStart w:id="53" w:name="__RefHeading___Toc26150_4292330188"/>
-      <w:bookmarkStart w:id="54" w:name="_Toc16367270997637299925332788"/>
+      <w:bookmarkStart w:id="53" w:name="__RefHeading___Toc96029_4292330188"/>
+      <w:bookmarkStart w:id="54" w:name="_Toc1636727300271600727201984"/>
       <w:bookmarkEnd w:id="53"/>
       <w:r>
         <w:rPr/>
@@ -9103,8 +9103,8 @@
         <w:pStyle w:val="Heading4"/>
         <w:rPr/>
       </w:pPr>
-      <w:bookmarkStart w:id="55" w:name="__RefHeading___Toc26152_4292330188"/>
-      <w:bookmarkStart w:id="56" w:name="_Toc16367270997776059582283478"/>
+      <w:bookmarkStart w:id="55" w:name="__RefHeading___Toc96031_4292330188"/>
+      <w:bookmarkStart w:id="56" w:name="_Toc16367273002849755313764153"/>
       <w:bookmarkEnd w:id="55"/>
       <w:r>
         <w:rPr/>
@@ -9117,8 +9117,8 @@
         <w:pStyle w:val="Heading5"/>
         <w:rPr/>
       </w:pPr>
-      <w:bookmarkStart w:id="57" w:name="__RefHeading___Toc26154_4292330188"/>
-      <w:bookmarkStart w:id="58" w:name="_Toc16367270997882785266694093"/>
+      <w:bookmarkStart w:id="57" w:name="__RefHeading___Toc96033_4292330188"/>
+      <w:bookmarkStart w:id="58" w:name="_Toc16367273002959326083045795"/>
       <w:bookmarkEnd w:id="57"/>
       <w:r>
         <w:rPr/>
@@ -9146,8 +9146,8 @@
         <w:pStyle w:val="Heading5"/>
         <w:rPr/>
       </w:pPr>
-      <w:bookmarkStart w:id="59" w:name="__RefHeading___Toc26156_4292330188"/>
-      <w:bookmarkStart w:id="60" w:name="_Toc16367270998008125283304408"/>
+      <w:bookmarkStart w:id="59" w:name="__RefHeading___Toc96035_4292330188"/>
+      <w:bookmarkStart w:id="60" w:name="_Toc16367273003081704064887122"/>
       <w:bookmarkEnd w:id="59"/>
       <w:r>
         <w:rPr/>
@@ -9246,8 +9246,8 @@
         <w:pStyle w:val="Heading4"/>
         <w:rPr/>
       </w:pPr>
-      <w:bookmarkStart w:id="61" w:name="__RefHeading___Toc26158_4292330188"/>
-      <w:bookmarkStart w:id="62" w:name="_Toc16367270998135176470806782"/>
+      <w:bookmarkStart w:id="61" w:name="__RefHeading___Toc96037_4292330188"/>
+      <w:bookmarkStart w:id="62" w:name="_Toc16367273003216260604991844"/>
       <w:bookmarkEnd w:id="61"/>
       <w:r>
         <w:rPr/>
@@ -9277,8 +9277,8 @@
         <w:pStyle w:val="Heading5"/>
         <w:rPr/>
       </w:pPr>
-      <w:bookmarkStart w:id="63" w:name="__RefHeading___Toc26160_4292330188"/>
-      <w:bookmarkStart w:id="64" w:name="_Toc16367270998298891355479159"/>
+      <w:bookmarkStart w:id="63" w:name="__RefHeading___Toc96039_4292330188"/>
+      <w:bookmarkStart w:id="64" w:name="_Toc1636727300337516161834620"/>
       <w:bookmarkEnd w:id="63"/>
       <w:r>
         <w:rPr/>
@@ -10368,8 +10368,8 @@
         <w:pStyle w:val="Heading5"/>
         <w:rPr/>
       </w:pPr>
-      <w:bookmarkStart w:id="65" w:name="__RefHeading___Toc26162_4292330188"/>
-      <w:bookmarkStart w:id="66" w:name="_Toc1636727099847301415506742"/>
+      <w:bookmarkStart w:id="65" w:name="__RefHeading___Toc96041_4292330188"/>
+      <w:bookmarkStart w:id="66" w:name="_Toc16367273003528653086965028"/>
       <w:bookmarkEnd w:id="65"/>
       <w:r>
         <w:rPr/>
@@ -10460,8 +10460,8 @@
         <w:pStyle w:val="Heading4"/>
         <w:rPr/>
       </w:pPr>
-      <w:bookmarkStart w:id="67" w:name="__RefHeading___Toc26164_4292330188"/>
-      <w:bookmarkStart w:id="68" w:name="_Toc16367270998618840691795863"/>
+      <w:bookmarkStart w:id="67" w:name="__RefHeading___Toc96043_4292330188"/>
+      <w:bookmarkStart w:id="68" w:name="_Toc16367273003658413125762413"/>
       <w:bookmarkEnd w:id="67"/>
       <w:r>
         <w:rPr/>
@@ -10474,8 +10474,8 @@
         <w:pStyle w:val="Heading5"/>
         <w:rPr/>
       </w:pPr>
-      <w:bookmarkStart w:id="69" w:name="__RefHeading___Toc26166_4292330188"/>
-      <w:bookmarkStart w:id="70" w:name="_Toc16367270998745936016849878"/>
+      <w:bookmarkStart w:id="69" w:name="__RefHeading___Toc96045_4292330188"/>
+      <w:bookmarkStart w:id="70" w:name="_Toc16367273003774587794428740"/>
       <w:bookmarkEnd w:id="69"/>
       <w:r>
         <w:rPr/>
@@ -10503,8 +10503,8 @@
         <w:pStyle w:val="Heading5"/>
         <w:rPr/>
       </w:pPr>
-      <w:bookmarkStart w:id="71" w:name="__RefHeading___Toc26168_4292330188"/>
-      <w:bookmarkStart w:id="72" w:name="_Toc16367270998875841035655255"/>
+      <w:bookmarkStart w:id="71" w:name="__RefHeading___Toc96047_4292330188"/>
+      <w:bookmarkStart w:id="72" w:name="_Toc16367273003899945443862946"/>
       <w:bookmarkEnd w:id="71"/>
       <w:r>
         <w:rPr/>
@@ -10593,8 +10593,8 @@
         <w:pStyle w:val="Heading4"/>
         <w:rPr/>
       </w:pPr>
-      <w:bookmarkStart w:id="73" w:name="__RefHeading___Toc26170_4292330188"/>
-      <w:bookmarkStart w:id="74" w:name="_Toc16367270999011198513998116"/>
+      <w:bookmarkStart w:id="73" w:name="__RefHeading___Toc96049_4292330188"/>
+      <w:bookmarkStart w:id="74" w:name="_Toc16367273004013218164327690"/>
       <w:bookmarkEnd w:id="73"/>
       <w:r>
         <w:rPr/>
@@ -10624,8 +10624,8 @@
         <w:pStyle w:val="Heading5"/>
         <w:rPr/>
       </w:pPr>
-      <w:bookmarkStart w:id="75" w:name="__RefHeading___Toc26172_4292330188"/>
-      <w:bookmarkStart w:id="76" w:name="_Toc16367270999145812240428964"/>
+      <w:bookmarkStart w:id="75" w:name="__RefHeading___Toc96051_4292330188"/>
+      <w:bookmarkStart w:id="76" w:name="_Toc16367273004147920879827952"/>
       <w:bookmarkEnd w:id="75"/>
       <w:r>
         <w:rPr/>
@@ -10809,8 +10809,8 @@
         <w:pStyle w:val="Heading5"/>
         <w:rPr/>
       </w:pPr>
-      <w:bookmarkStart w:id="77" w:name="__RefHeading___Toc26174_4292330188"/>
-      <w:bookmarkStart w:id="78" w:name="_Toc16367270999286700012147226"/>
+      <w:bookmarkStart w:id="77" w:name="__RefHeading___Toc96053_4292330188"/>
+      <w:bookmarkStart w:id="78" w:name="_Toc16367273004271294653159865"/>
       <w:bookmarkEnd w:id="77"/>
       <w:r>
         <w:rPr/>
@@ -10893,8 +10893,8 @@
         <w:pStyle w:val="Heading4"/>
         <w:rPr/>
       </w:pPr>
-      <w:bookmarkStart w:id="79" w:name="__RefHeading___Toc26176_4292330188"/>
-      <w:bookmarkStart w:id="80" w:name="_Toc16367270999416274297190853"/>
+      <w:bookmarkStart w:id="79" w:name="__RefHeading___Toc96055_4292330188"/>
+      <w:bookmarkStart w:id="80" w:name="_Toc16367273004404442186181328"/>
       <w:bookmarkEnd w:id="79"/>
       <w:r>
         <w:rPr/>
@@ -10924,8 +10924,8 @@
         <w:pStyle w:val="Heading5"/>
         <w:rPr/>
       </w:pPr>
-      <w:bookmarkStart w:id="81" w:name="__RefHeading___Toc26178_4292330188"/>
-      <w:bookmarkStart w:id="82" w:name="_Toc16367270999542158996763471"/>
+      <w:bookmarkStart w:id="81" w:name="__RefHeading___Toc96057_4292330188"/>
+      <w:bookmarkStart w:id="82" w:name="_Toc16367273004545721532071319"/>
       <w:bookmarkEnd w:id="81"/>
       <w:r>
         <w:rPr/>
@@ -11094,8 +11094,8 @@
         <w:pStyle w:val="Heading5"/>
         <w:rPr/>
       </w:pPr>
-      <w:bookmarkStart w:id="83" w:name="__RefHeading___Toc26180_4292330188"/>
-      <w:bookmarkStart w:id="84" w:name="_Toc16367270999675483391394567"/>
+      <w:bookmarkStart w:id="83" w:name="__RefHeading___Toc96059_4292330188"/>
+      <w:bookmarkStart w:id="84" w:name="_Toc16367273004679018389325026"/>
       <w:bookmarkEnd w:id="83"/>
       <w:r>
         <w:rPr/>
@@ -11170,8 +11170,8 @@
         <w:pStyle w:val="Heading4"/>
         <w:rPr/>
       </w:pPr>
-      <w:bookmarkStart w:id="85" w:name="__RefHeading___Toc26182_4292330188"/>
-      <w:bookmarkStart w:id="86" w:name="_Toc16367270999802734142111055"/>
+      <w:bookmarkStart w:id="85" w:name="__RefHeading___Toc96061_4292330188"/>
+      <w:bookmarkStart w:id="86" w:name="_Toc16367273004793844972581838"/>
       <w:bookmarkEnd w:id="85"/>
       <w:r>
         <w:rPr/>
@@ -11201,8 +11201,8 @@
         <w:pStyle w:val="Heading5"/>
         <w:rPr/>
       </w:pPr>
-      <w:bookmarkStart w:id="87" w:name="__RefHeading___Toc26184_4292330188"/>
-      <w:bookmarkStart w:id="88" w:name="_Toc16367270999933490865173668"/>
+      <w:bookmarkStart w:id="87" w:name="__RefHeading___Toc96063_4292330188"/>
+      <w:bookmarkStart w:id="88" w:name="_Toc16367273004932613582896637"/>
       <w:bookmarkEnd w:id="87"/>
       <w:r>
         <w:rPr/>
@@ -11252,8 +11252,8 @@
         <w:pStyle w:val="Heading5"/>
         <w:rPr/>
       </w:pPr>
-      <w:bookmarkStart w:id="89" w:name="__RefHeading___Toc26186_4292330188"/>
-      <w:bookmarkStart w:id="90" w:name="_Toc1636727100007616990282697"/>
+      <w:bookmarkStart w:id="89" w:name="__RefHeading___Toc96065_4292330188"/>
+      <w:bookmarkStart w:id="90" w:name="_Toc16367273005056959397406396"/>
       <w:bookmarkEnd w:id="89"/>
       <w:r>
         <w:rPr/>
@@ -11310,8 +11310,8 @@
         <w:pStyle w:val="Heading5"/>
         <w:rPr/>
       </w:pPr>
-      <w:bookmarkStart w:id="91" w:name="__RefHeading___Toc26188_4292330188"/>
-      <w:bookmarkStart w:id="92" w:name="_Toc16367271000255604446795182"/>
+      <w:bookmarkStart w:id="91" w:name="__RefHeading___Toc96067_4292330188"/>
+      <w:bookmarkStart w:id="92" w:name="_Toc16367273005188755107578181"/>
       <w:bookmarkEnd w:id="91"/>
       <w:r>
         <w:rPr/>
@@ -11359,8 +11359,8 @@
         <w:pStyle w:val="Heading5"/>
         <w:rPr/>
       </w:pPr>
-      <w:bookmarkStart w:id="93" w:name="__RefHeading___Toc26190_4292330188"/>
-      <w:bookmarkStart w:id="94" w:name="_Toc16367271000414674210856056"/>
+      <w:bookmarkStart w:id="93" w:name="__RefHeading___Toc96069_4292330188"/>
+      <w:bookmarkStart w:id="94" w:name="_Toc16367273005315874934765024"/>
       <w:bookmarkEnd w:id="93"/>
       <w:r>
         <w:rPr/>
@@ -11419,8 +11419,8 @@
         <w:pStyle w:val="Heading4"/>
         <w:rPr/>
       </w:pPr>
-      <w:bookmarkStart w:id="95" w:name="__RefHeading___Toc26192_4292330188"/>
-      <w:bookmarkStart w:id="96" w:name="_Toc16367271000564029354874127"/>
+      <w:bookmarkStart w:id="95" w:name="__RefHeading___Toc96071_4292330188"/>
+      <w:bookmarkStart w:id="96" w:name="_Toc16367273005448584016962167"/>
       <w:bookmarkEnd w:id="95"/>
       <w:r>
         <w:rPr/>
@@ -11433,8 +11433,8 @@
         <w:pStyle w:val="Heading5"/>
         <w:rPr/>
       </w:pPr>
-      <w:bookmarkStart w:id="97" w:name="__RefHeading___Toc26194_4292330188"/>
-      <w:bookmarkStart w:id="98" w:name="_Toc16367271000699809232781658"/>
+      <w:bookmarkStart w:id="97" w:name="__RefHeading___Toc96073_4292330188"/>
+      <w:bookmarkStart w:id="98" w:name="_Toc16367273005579454937252793"/>
       <w:bookmarkEnd w:id="97"/>
       <w:r>
         <w:rPr/>
@@ -11504,8 +11504,8 @@
         <w:pStyle w:val="Heading5"/>
         <w:rPr/>
       </w:pPr>
-      <w:bookmarkStart w:id="99" w:name="__RefHeading___Toc26196_4292330188"/>
-      <w:bookmarkStart w:id="100" w:name="_Toc16367271000828207791573083"/>
+      <w:bookmarkStart w:id="99" w:name="__RefHeading___Toc96075_4292330188"/>
+      <w:bookmarkStart w:id="100" w:name="_Toc16367273005701769672528681"/>
       <w:bookmarkEnd w:id="99"/>
       <w:r>
         <w:rPr/>
@@ -11529,8 +11529,8 @@
         <w:pStyle w:val="Heading4"/>
         <w:rPr/>
       </w:pPr>
-      <w:bookmarkStart w:id="101" w:name="__RefHeading___Toc26198_4292330188"/>
-      <w:bookmarkStart w:id="102" w:name="_Toc16367271000954765677775564"/>
+      <w:bookmarkStart w:id="101" w:name="__RefHeading___Toc96077_4292330188"/>
+      <w:bookmarkStart w:id="102" w:name="_Toc1636727300582878387852393"/>
       <w:bookmarkEnd w:id="101"/>
       <w:r>
         <w:rPr/>
@@ -11554,8 +11554,8 @@
         <w:pStyle w:val="Heading5"/>
         <w:rPr/>
       </w:pPr>
-      <w:bookmarkStart w:id="103" w:name="__RefHeading___Toc26200_4292330188"/>
-      <w:bookmarkStart w:id="104" w:name="_Toc16367271001087010308564677"/>
+      <w:bookmarkStart w:id="103" w:name="__RefHeading___Toc96079_4292330188"/>
+      <w:bookmarkStart w:id="104" w:name="_Toc16367273005945494981373899"/>
       <w:bookmarkEnd w:id="103"/>
       <w:r>
         <w:rPr/>
@@ -11583,8 +11583,8 @@
         <w:pStyle w:val="Heading5"/>
         <w:rPr/>
       </w:pPr>
-      <w:bookmarkStart w:id="105" w:name="__RefHeading___Toc26202_4292330188"/>
-      <w:bookmarkStart w:id="106" w:name="_Toc16367271001204293844768923"/>
+      <w:bookmarkStart w:id="105" w:name="__RefHeading___Toc96081_4292330188"/>
+      <w:bookmarkStart w:id="106" w:name="_Toc16367273006071456933862045"/>
       <w:bookmarkEnd w:id="105"/>
       <w:r>
         <w:rPr/>
@@ -11668,8 +11668,8 @@
         <w:pStyle w:val="Heading4"/>
         <w:rPr/>
       </w:pPr>
-      <w:bookmarkStart w:id="107" w:name="__RefHeading___Toc26204_4292330188"/>
-      <w:bookmarkStart w:id="108" w:name="_Toc16367271001337557759541981"/>
+      <w:bookmarkStart w:id="107" w:name="__RefHeading___Toc96083_4292330188"/>
+      <w:bookmarkStart w:id="108" w:name="_Toc16367273006197834637356632"/>
       <w:bookmarkEnd w:id="107"/>
       <w:r>
         <w:rPr/>
@@ -11696,8 +11696,8 @@
         <w:pStyle w:val="Heading5"/>
         <w:rPr/>
       </w:pPr>
-      <w:bookmarkStart w:id="109" w:name="__RefHeading___Toc26206_4292330188"/>
-      <w:bookmarkStart w:id="110" w:name="_Toc16367271001459811293562635"/>
+      <w:bookmarkStart w:id="109" w:name="__RefHeading___Toc96085_4292330188"/>
+      <w:bookmarkStart w:id="110" w:name="_Toc16367273006326524120975600"/>
       <w:bookmarkEnd w:id="109"/>
       <w:r>
         <w:rPr/>
@@ -11739,8 +11739,8 @@
         <w:pStyle w:val="Heading2"/>
         <w:rPr/>
       </w:pPr>
-      <w:bookmarkStart w:id="111" w:name="__RefHeading___Toc26208_4292330188"/>
-      <w:bookmarkStart w:id="112" w:name="_Toc16367271001572337847850760"/>
+      <w:bookmarkStart w:id="111" w:name="__RefHeading___Toc96087_4292330188"/>
+      <w:bookmarkStart w:id="112" w:name="_Toc16367273006433563947347285"/>
       <w:bookmarkEnd w:id="111"/>
       <w:r>
         <w:rPr/>
@@ -11764,8 +11764,8 @@
         <w:pStyle w:val="Heading3"/>
         <w:rPr/>
       </w:pPr>
-      <w:bookmarkStart w:id="113" w:name="__RefHeading___Toc26210_4292330188"/>
-      <w:bookmarkStart w:id="114" w:name="_Toc16367271001694182247351762"/>
+      <w:bookmarkStart w:id="113" w:name="__RefHeading___Toc96089_4292330188"/>
+      <w:bookmarkStart w:id="114" w:name="_Toc16367273006551974009205573"/>
       <w:bookmarkEnd w:id="113"/>
       <w:r>
         <w:rPr/>
@@ -11778,8 +11778,8 @@
         <w:pStyle w:val="Heading4"/>
         <w:rPr/>
       </w:pPr>
-      <w:bookmarkStart w:id="115" w:name="__RefHeading___Toc26212_4292330188"/>
-      <w:bookmarkStart w:id="116" w:name="_Toc16367271001812330307771112"/>
+      <w:bookmarkStart w:id="115" w:name="__RefHeading___Toc96091_4292330188"/>
+      <w:bookmarkStart w:id="116" w:name="_Toc16367273006671168855894463"/>
       <w:bookmarkEnd w:id="115"/>
       <w:r>
         <w:rPr/>
@@ -11848,8 +11848,8 @@
         <w:pStyle w:val="Heading4"/>
         <w:rPr/>
       </w:pPr>
-      <w:bookmarkStart w:id="117" w:name="__RefHeading___Toc26214_4292330188"/>
-      <w:bookmarkStart w:id="118" w:name="_Toc16367271001947205427791563"/>
+      <w:bookmarkStart w:id="117" w:name="__RefHeading___Toc96093_4292330188"/>
+      <w:bookmarkStart w:id="118" w:name="_Toc16367273006797155194945402"/>
       <w:bookmarkEnd w:id="117"/>
       <w:r>
         <w:rPr/>
@@ -11904,8 +11904,8 @@
         <w:pStyle w:val="Heading3"/>
         <w:rPr/>
       </w:pPr>
-      <w:bookmarkStart w:id="119" w:name="__RefHeading___Toc26216_4292330188"/>
-      <w:bookmarkStart w:id="120" w:name="_Toc16367271002073153162135969"/>
+      <w:bookmarkStart w:id="119" w:name="__RefHeading___Toc96095_4292330188"/>
+      <w:bookmarkStart w:id="120" w:name="_Toc16367273006921143834080034"/>
       <w:bookmarkEnd w:id="119"/>
       <w:r>
         <w:rPr/>
@@ -12206,8 +12206,8 @@
         <w:pStyle w:val="Heading3"/>
         <w:rPr/>
       </w:pPr>
-      <w:bookmarkStart w:id="121" w:name="__RefHeading___Toc26218_4292330188"/>
-      <w:bookmarkStart w:id="122" w:name="_Toc16367271002201422457426544"/>
+      <w:bookmarkStart w:id="121" w:name="__RefHeading___Toc96097_4292330188"/>
+      <w:bookmarkStart w:id="122" w:name="_Toc1636727300705103368689754"/>
       <w:bookmarkEnd w:id="121"/>
       <w:r>
         <w:rPr/>
@@ -12262,8 +12262,8 @@
         <w:pStyle w:val="Heading3"/>
         <w:rPr/>
       </w:pPr>
-      <w:bookmarkStart w:id="123" w:name="__RefHeading___Toc26220_4292330188"/>
-      <w:bookmarkStart w:id="124" w:name="_Toc1636727100233507009116091"/>
+      <w:bookmarkStart w:id="123" w:name="__RefHeading___Toc96099_4292330188"/>
+      <w:bookmarkStart w:id="124" w:name="_Toc16367273007171795987360516"/>
       <w:bookmarkEnd w:id="123"/>
       <w:r>
         <w:rPr/>
@@ -12297,8 +12297,8 @@
         <w:pStyle w:val="Heading3"/>
         <w:rPr/>
       </w:pPr>
-      <w:bookmarkStart w:id="125" w:name="__RefHeading___Toc26222_4292330188"/>
-      <w:bookmarkStart w:id="126" w:name="_Toc16367271002454425084589667"/>
+      <w:bookmarkStart w:id="125" w:name="__RefHeading___Toc96101_4292330188"/>
+      <w:bookmarkStart w:id="126" w:name="_Toc16367273007293511712413390"/>
       <w:bookmarkEnd w:id="125"/>
       <w:r>
         <w:rPr/>
@@ -12322,8 +12322,8 @@
         <w:pStyle w:val="Heading3"/>
         <w:rPr/>
       </w:pPr>
-      <w:bookmarkStart w:id="127" w:name="__RefHeading___Toc26224_4292330188"/>
-      <w:bookmarkStart w:id="128" w:name="_Toc16367271002592319067469473"/>
+      <w:bookmarkStart w:id="127" w:name="__RefHeading___Toc96103_4292330188"/>
+      <w:bookmarkStart w:id="128" w:name="_Toc16367273007419106595497191"/>
       <w:bookmarkEnd w:id="127"/>
       <w:r>
         <w:rPr/>
@@ -12368,8 +12368,8 @@
         <w:pStyle w:val="Heading4"/>
         <w:rPr/>
       </w:pPr>
-      <w:bookmarkStart w:id="129" w:name="__RefHeading___Toc26226_4292330188"/>
-      <w:bookmarkStart w:id="130" w:name="_Toc16367271002726866632517570"/>
+      <w:bookmarkStart w:id="129" w:name="__RefHeading___Toc96105_4292330188"/>
+      <w:bookmarkStart w:id="130" w:name="_Toc16367273007524809423565693"/>
       <w:bookmarkEnd w:id="129"/>
       <w:r>
         <w:rPr/>
@@ -12382,8 +12382,8 @@
         <w:pStyle w:val="Heading5"/>
         <w:rPr/>
       </w:pPr>
-      <w:bookmarkStart w:id="131" w:name="__RefHeading___Toc26228_4292330188"/>
-      <w:bookmarkStart w:id="132" w:name="_Toc16367271002867508659672465"/>
+      <w:bookmarkStart w:id="131" w:name="__RefHeading___Toc96107_4292330188"/>
+      <w:bookmarkStart w:id="132" w:name="_Toc16367273007658774402697194"/>
       <w:bookmarkEnd w:id="131"/>
       <w:r>
         <w:rPr/>
@@ -12674,8 +12674,8 @@
         <w:pStyle w:val="Heading5"/>
         <w:rPr/>
       </w:pPr>
-      <w:bookmarkStart w:id="133" w:name="__RefHeading___Toc26230_4292330188"/>
-      <w:bookmarkStart w:id="134" w:name="_Toc16367271002991657049138049"/>
+      <w:bookmarkStart w:id="133" w:name="__RefHeading___Toc96109_4292330188"/>
+      <w:bookmarkStart w:id="134" w:name="_Toc16367273007785528584757831"/>
       <w:bookmarkEnd w:id="133"/>
       <w:r>
         <w:rPr/>
@@ -12713,8 +12713,8 @@
         <w:pStyle w:val="Heading5"/>
         <w:rPr/>
       </w:pPr>
-      <w:bookmarkStart w:id="135" w:name="__RefHeading___Toc26232_4292330188"/>
-      <w:bookmarkStart w:id="136" w:name="_Toc16367271003124909523130866"/>
+      <w:bookmarkStart w:id="135" w:name="__RefHeading___Toc96111_4292330188"/>
+      <w:bookmarkStart w:id="136" w:name="_Toc16367273007918574495093121"/>
       <w:bookmarkEnd w:id="135"/>
       <w:r>
         <w:rPr/>
@@ -13026,8 +13026,8 @@
         <w:pStyle w:val="Heading4"/>
         <w:rPr/>
       </w:pPr>
-      <w:bookmarkStart w:id="137" w:name="__RefHeading___Toc26234_4292330188"/>
-      <w:bookmarkStart w:id="138" w:name="_Toc16367271003252573564347744"/>
+      <w:bookmarkStart w:id="137" w:name="__RefHeading___Toc96113_4292330188"/>
+      <w:bookmarkStart w:id="138" w:name="_Toc16367273008034524719528151"/>
       <w:bookmarkEnd w:id="137"/>
       <w:r>
         <w:rPr/>
@@ -13040,8 +13040,8 @@
         <w:pStyle w:val="Heading5"/>
         <w:rPr/>
       </w:pPr>
-      <w:bookmarkStart w:id="139" w:name="__RefHeading___Toc26236_4292330188"/>
-      <w:bookmarkStart w:id="140" w:name="_Toc16367271003372947176402588"/>
+      <w:bookmarkStart w:id="139" w:name="__RefHeading___Toc96115_4292330188"/>
+      <w:bookmarkStart w:id="140" w:name="_Toc16367273008167471771232149"/>
       <w:bookmarkEnd w:id="139"/>
       <w:r>
         <w:rPr/>
@@ -13210,8 +13210,8 @@
         <w:pStyle w:val="Heading5"/>
         <w:rPr/>
       </w:pPr>
-      <w:bookmarkStart w:id="141" w:name="__RefHeading___Toc26238_4292330188"/>
-      <w:bookmarkStart w:id="142" w:name="_Toc16367271003501857300810010"/>
+      <w:bookmarkStart w:id="141" w:name="__RefHeading___Toc96117_4292330188"/>
+      <w:bookmarkStart w:id="142" w:name="_Toc16367273008286176970532082"/>
       <w:bookmarkEnd w:id="141"/>
       <w:r>
         <w:rPr/>
@@ -13235,8 +13235,8 @@
         <w:pStyle w:val="Heading4"/>
         <w:rPr/>
       </w:pPr>
-      <w:bookmarkStart w:id="143" w:name="__RefHeading___Toc26240_4292330188"/>
-      <w:bookmarkStart w:id="144" w:name="_Toc16367271003628690553709944"/>
+      <w:bookmarkStart w:id="143" w:name="__RefHeading___Toc96119_4292330188"/>
+      <w:bookmarkStart w:id="144" w:name="_Toc16367273008409529443082311"/>
       <w:bookmarkEnd w:id="143"/>
       <w:r>
         <w:rPr/>
@@ -13266,8 +13266,8 @@
         <w:pStyle w:val="Heading5"/>
         <w:rPr/>
       </w:pPr>
-      <w:bookmarkStart w:id="145" w:name="__RefHeading___Toc26242_4292330188"/>
-      <w:bookmarkStart w:id="146" w:name="_Toc16367271003739817957178385"/>
+      <w:bookmarkStart w:id="145" w:name="__RefHeading___Toc96121_4292330188"/>
+      <w:bookmarkStart w:id="146" w:name="_Toc16367273008519467257487501"/>
       <w:bookmarkEnd w:id="145"/>
       <w:r>
         <w:rPr/>
@@ -13295,8 +13295,8 @@
         <w:pStyle w:val="Heading5"/>
         <w:rPr/>
       </w:pPr>
-      <w:bookmarkStart w:id="147" w:name="__RefHeading___Toc26244_4292330188"/>
-      <w:bookmarkStart w:id="148" w:name="_Toc16367271003869039488431485"/>
+      <w:bookmarkStart w:id="147" w:name="__RefHeading___Toc96123_4292330188"/>
+      <w:bookmarkStart w:id="148" w:name="_Toc16367273008638226366592162"/>
       <w:bookmarkEnd w:id="147"/>
       <w:r>
         <w:rPr/>
@@ -13459,8 +13459,8 @@
         <w:pStyle w:val="Heading4"/>
         <w:rPr/>
       </w:pPr>
-      <w:bookmarkStart w:id="149" w:name="__RefHeading___Toc26246_4292330188"/>
-      <w:bookmarkStart w:id="150" w:name="_Toc16367271003992472073753107"/>
+      <w:bookmarkStart w:id="149" w:name="__RefHeading___Toc96125_4292330188"/>
+      <w:bookmarkStart w:id="150" w:name="_Toc16367273008761749424760733"/>
       <w:bookmarkEnd w:id="149"/>
       <w:r>
         <w:rPr/>
@@ -13473,8 +13473,8 @@
         <w:pStyle w:val="Heading5"/>
         <w:rPr/>
       </w:pPr>
-      <w:bookmarkStart w:id="151" w:name="__RefHeading___Toc26248_4292330188"/>
-      <w:bookmarkStart w:id="152" w:name="_Toc16367271004102399310166801"/>
+      <w:bookmarkStart w:id="151" w:name="__RefHeading___Toc96127_4292330188"/>
+      <w:bookmarkStart w:id="152" w:name="_Toc16367273008883156773012985"/>
       <w:bookmarkEnd w:id="151"/>
       <w:r>
         <w:rPr/>
@@ -13502,8 +13502,8 @@
         <w:pStyle w:val="Heading5"/>
         <w:rPr/>
       </w:pPr>
-      <w:bookmarkStart w:id="153" w:name="__RefHeading___Toc26250_4292330188"/>
-      <w:bookmarkStart w:id="154" w:name="_Toc16367271004229620951904284"/>
+      <w:bookmarkStart w:id="153" w:name="__RefHeading___Toc96129_4292330188"/>
+      <w:bookmarkStart w:id="154" w:name="_Toc16367273009003409641367040"/>
       <w:bookmarkEnd w:id="153"/>
       <w:r>
         <w:rPr/>
@@ -13602,8 +13602,8 @@
         <w:pStyle w:val="Heading4"/>
         <w:rPr/>
       </w:pPr>
-      <w:bookmarkStart w:id="155" w:name="__RefHeading___Toc26252_4292330188"/>
-      <w:bookmarkStart w:id="156" w:name="_Toc16367271004344209145394427"/>
+      <w:bookmarkStart w:id="155" w:name="__RefHeading___Toc96131_4292330188"/>
+      <w:bookmarkStart w:id="156" w:name="_Toc16367273009121716367304691"/>
       <w:bookmarkEnd w:id="155"/>
       <w:r>
         <w:rPr/>
@@ -13633,8 +13633,8 @@
         <w:pStyle w:val="Heading5"/>
         <w:rPr/>
       </w:pPr>
-      <w:bookmarkStart w:id="157" w:name="__RefHeading___Toc26254_4292330188"/>
-      <w:bookmarkStart w:id="158" w:name="_Toc16367271004508293128787594"/>
+      <w:bookmarkStart w:id="157" w:name="__RefHeading___Toc96133_4292330188"/>
+      <w:bookmarkStart w:id="158" w:name="_Toc16367273009286734120852125"/>
       <w:bookmarkEnd w:id="157"/>
       <w:r>
         <w:rPr/>
@@ -14724,8 +14724,8 @@
         <w:pStyle w:val="Heading5"/>
         <w:rPr/>
       </w:pPr>
-      <w:bookmarkStart w:id="159" w:name="__RefHeading___Toc26256_4292330188"/>
-      <w:bookmarkStart w:id="160" w:name="_Toc16367271004667263218732306"/>
+      <w:bookmarkStart w:id="159" w:name="__RefHeading___Toc96135_4292330188"/>
+      <w:bookmarkStart w:id="160" w:name="_Toc16367273009443910571609715"/>
       <w:bookmarkEnd w:id="159"/>
       <w:r>
         <w:rPr/>
@@ -14816,8 +14816,8 @@
         <w:pStyle w:val="Heading4"/>
         <w:rPr/>
       </w:pPr>
-      <w:bookmarkStart w:id="161" w:name="__RefHeading___Toc26258_4292330188"/>
-      <w:bookmarkStart w:id="162" w:name="_Toc16367271004789261176390294"/>
+      <w:bookmarkStart w:id="161" w:name="__RefHeading___Toc96137_4292330188"/>
+      <w:bookmarkStart w:id="162" w:name="_Toc16367273009575782139244407"/>
       <w:bookmarkEnd w:id="161"/>
       <w:r>
         <w:rPr/>
@@ -14830,8 +14830,8 @@
         <w:pStyle w:val="Heading5"/>
         <w:rPr/>
       </w:pPr>
-      <w:bookmarkStart w:id="163" w:name="__RefHeading___Toc26260_4292330188"/>
-      <w:bookmarkStart w:id="164" w:name="_Toc16367271004908686639601634"/>
+      <w:bookmarkStart w:id="163" w:name="__RefHeading___Toc96139_4292330188"/>
+      <w:bookmarkStart w:id="164" w:name="_Toc16367273009697146540023411"/>
       <w:bookmarkEnd w:id="163"/>
       <w:r>
         <w:rPr/>
@@ -14859,8 +14859,8 @@
         <w:pStyle w:val="Heading5"/>
         <w:rPr/>
       </w:pPr>
-      <w:bookmarkStart w:id="165" w:name="__RefHeading___Toc26262_4292330188"/>
-      <w:bookmarkStart w:id="166" w:name="_Toc16367271005025477441895562"/>
+      <w:bookmarkStart w:id="165" w:name="__RefHeading___Toc96141_4292330188"/>
+      <w:bookmarkStart w:id="166" w:name="_Toc16367273009809480150610653"/>
       <w:bookmarkEnd w:id="165"/>
       <w:r>
         <w:rPr/>
@@ -14949,8 +14949,8 @@
         <w:pStyle w:val="Heading4"/>
         <w:rPr/>
       </w:pPr>
-      <w:bookmarkStart w:id="167" w:name="__RefHeading___Toc26264_4292330188"/>
-      <w:bookmarkStart w:id="168" w:name="_Toc1636727100515650291861169"/>
+      <w:bookmarkStart w:id="167" w:name="__RefHeading___Toc96143_4292330188"/>
+      <w:bookmarkStart w:id="168" w:name="_Toc16367273009948238637250879"/>
       <w:bookmarkEnd w:id="167"/>
       <w:r>
         <w:rPr/>
@@ -14980,8 +14980,8 @@
         <w:pStyle w:val="Heading5"/>
         <w:rPr/>
       </w:pPr>
-      <w:bookmarkStart w:id="169" w:name="__RefHeading___Toc26266_4292330188"/>
-      <w:bookmarkStart w:id="170" w:name="_Toc16367271005285193934319483"/>
+      <w:bookmarkStart w:id="169" w:name="__RefHeading___Toc96145_4292330188"/>
+      <w:bookmarkStart w:id="170" w:name="_Toc16367273010079458987640455"/>
       <w:bookmarkEnd w:id="169"/>
       <w:r>
         <w:rPr/>
@@ -15165,8 +15165,8 @@
         <w:pStyle w:val="Heading5"/>
         <w:rPr/>
       </w:pPr>
-      <w:bookmarkStart w:id="171" w:name="__RefHeading___Toc26268_4292330188"/>
-      <w:bookmarkStart w:id="172" w:name="_Toc16367271005435029605002348"/>
+      <w:bookmarkStart w:id="171" w:name="__RefHeading___Toc96147_4292330188"/>
+      <w:bookmarkStart w:id="172" w:name="_Toc16367273010192969061993137"/>
       <w:bookmarkEnd w:id="171"/>
       <w:r>
         <w:rPr/>
@@ -15249,8 +15249,8 @@
         <w:pStyle w:val="Heading4"/>
         <w:rPr/>
       </w:pPr>
-      <w:bookmarkStart w:id="173" w:name="__RefHeading___Toc26270_4292330188"/>
-      <w:bookmarkStart w:id="174" w:name="_Toc16367271005552628989128761"/>
+      <w:bookmarkStart w:id="173" w:name="__RefHeading___Toc96149_4292330188"/>
+      <w:bookmarkStart w:id="174" w:name="_Toc16367273010328223133276442"/>
       <w:bookmarkEnd w:id="173"/>
       <w:r>
         <w:rPr/>
@@ -15280,8 +15280,8 @@
         <w:pStyle w:val="Heading5"/>
         <w:rPr/>
       </w:pPr>
-      <w:bookmarkStart w:id="175" w:name="__RefHeading___Toc26272_4292330188"/>
-      <w:bookmarkStart w:id="176" w:name="_Toc16367271005681997031044824"/>
+      <w:bookmarkStart w:id="175" w:name="__RefHeading___Toc96151_4292330188"/>
+      <w:bookmarkStart w:id="176" w:name="_Toc16367273010455661810974745"/>
       <w:bookmarkEnd w:id="175"/>
       <w:r>
         <w:rPr/>
@@ -15450,8 +15450,8 @@
         <w:pStyle w:val="Heading5"/>
         <w:rPr/>
       </w:pPr>
-      <w:bookmarkStart w:id="177" w:name="__RefHeading___Toc26274_4292330188"/>
-      <w:bookmarkStart w:id="178" w:name="_Toc163672710058077447763434"/>
+      <w:bookmarkStart w:id="177" w:name="__RefHeading___Toc96153_4292330188"/>
+      <w:bookmarkStart w:id="178" w:name="_Toc16367273010574348216331545"/>
       <w:bookmarkEnd w:id="177"/>
       <w:r>
         <w:rPr/>
@@ -15526,8 +15526,8 @@
         <w:pStyle w:val="Heading4"/>
         <w:rPr/>
       </w:pPr>
-      <w:bookmarkStart w:id="179" w:name="__RefHeading___Toc26276_4292330188"/>
-      <w:bookmarkStart w:id="180" w:name="_Toc16367271005925393568937471"/>
+      <w:bookmarkStart w:id="179" w:name="__RefHeading___Toc96155_4292330188"/>
+      <w:bookmarkStart w:id="180" w:name="_Toc16367273010696266504906091"/>
       <w:bookmarkEnd w:id="179"/>
       <w:r>
         <w:rPr/>
@@ -15557,8 +15557,8 @@
         <w:pStyle w:val="Heading5"/>
         <w:rPr/>
       </w:pPr>
-      <w:bookmarkStart w:id="181" w:name="__RefHeading___Toc26278_4292330188"/>
-      <w:bookmarkStart w:id="182" w:name="_Toc16367271006046024343184701"/>
+      <w:bookmarkStart w:id="181" w:name="__RefHeading___Toc96157_4292330188"/>
+      <w:bookmarkStart w:id="182" w:name="_Toc16367273010825724604191970"/>
       <w:bookmarkEnd w:id="181"/>
       <w:r>
         <w:rPr/>
@@ -15608,8 +15608,8 @@
         <w:pStyle w:val="Heading5"/>
         <w:rPr/>
       </w:pPr>
-      <w:bookmarkStart w:id="183" w:name="__RefHeading___Toc26280_4292330188"/>
-      <w:bookmarkStart w:id="184" w:name="_Toc1636727100616238625804436"/>
+      <w:bookmarkStart w:id="183" w:name="__RefHeading___Toc96159_4292330188"/>
+      <w:bookmarkStart w:id="184" w:name="_Toc16367273010944476433069443"/>
       <w:bookmarkEnd w:id="183"/>
       <w:r>
         <w:rPr/>
@@ -15666,8 +15666,8 @@
         <w:pStyle w:val="Heading5"/>
         <w:rPr/>
       </w:pPr>
-      <w:bookmarkStart w:id="185" w:name="__RefHeading___Toc26282_4292330188"/>
-      <w:bookmarkStart w:id="186" w:name="_Toc16367271006289195200151509"/>
+      <w:bookmarkStart w:id="185" w:name="__RefHeading___Toc96161_4292330188"/>
+      <w:bookmarkStart w:id="186" w:name="_Toc16367273011061996103797596"/>
       <w:bookmarkEnd w:id="185"/>
       <w:r>
         <w:rPr/>
@@ -15715,8 +15715,8 @@
         <w:pStyle w:val="Heading5"/>
         <w:rPr/>
       </w:pPr>
-      <w:bookmarkStart w:id="187" w:name="__RefHeading___Toc26284_4292330188"/>
-      <w:bookmarkStart w:id="188" w:name="_Toc16367271006399118144173455"/>
+      <w:bookmarkStart w:id="187" w:name="__RefHeading___Toc96163_4292330188"/>
+      <w:bookmarkStart w:id="188" w:name="_Toc16367273011186159113435991"/>
       <w:bookmarkEnd w:id="187"/>
       <w:r>
         <w:rPr/>
@@ -15775,8 +15775,8 @@
         <w:pStyle w:val="Heading4"/>
         <w:rPr/>
       </w:pPr>
-      <w:bookmarkStart w:id="189" w:name="__RefHeading___Toc26286_4292330188"/>
-      <w:bookmarkStart w:id="190" w:name="_Toc16367271006512555869348689"/>
+      <w:bookmarkStart w:id="189" w:name="__RefHeading___Toc96165_4292330188"/>
+      <w:bookmarkStart w:id="190" w:name="_Toc16367273011304771159301529"/>
       <w:bookmarkEnd w:id="189"/>
       <w:r>
         <w:rPr/>
@@ -15789,8 +15789,8 @@
         <w:pStyle w:val="Heading5"/>
         <w:rPr/>
       </w:pPr>
-      <w:bookmarkStart w:id="191" w:name="__RefHeading___Toc26288_4292330188"/>
-      <w:bookmarkStart w:id="192" w:name="_Toc16367271006638844851532826"/>
+      <w:bookmarkStart w:id="191" w:name="__RefHeading___Toc96167_4292330188"/>
+      <w:bookmarkStart w:id="192" w:name="_Toc16367273011428733692523734"/>
       <w:bookmarkEnd w:id="191"/>
       <w:r>
         <w:rPr/>
@@ -15860,8 +15860,8 @@
         <w:pStyle w:val="Heading5"/>
         <w:rPr/>
       </w:pPr>
-      <w:bookmarkStart w:id="193" w:name="__RefHeading___Toc26290_4292330188"/>
-      <w:bookmarkStart w:id="194" w:name="_Toc16367271006759463623425499"/>
+      <w:bookmarkStart w:id="193" w:name="__RefHeading___Toc96169_4292330188"/>
+      <w:bookmarkStart w:id="194" w:name="_Toc16367273011541817516650043"/>
       <w:bookmarkEnd w:id="193"/>
       <w:r>
         <w:rPr/>
@@ -15885,8 +15885,8 @@
         <w:pStyle w:val="Heading4"/>
         <w:rPr/>
       </w:pPr>
-      <w:bookmarkStart w:id="195" w:name="__RefHeading___Toc26292_4292330188"/>
-      <w:bookmarkStart w:id="196" w:name="_Toc16367271006868730407450789"/>
+      <w:bookmarkStart w:id="195" w:name="__RefHeading___Toc96171_4292330188"/>
+      <w:bookmarkStart w:id="196" w:name="_Toc16367273011668634015258191"/>
       <w:bookmarkEnd w:id="195"/>
       <w:r>
         <w:rPr/>
@@ -15910,8 +15910,8 @@
         <w:pStyle w:val="Heading5"/>
         <w:rPr/>
       </w:pPr>
-      <w:bookmarkStart w:id="197" w:name="__RefHeading___Toc26294_4292330188"/>
-      <w:bookmarkStart w:id="198" w:name="_Toc16367271006975773130490625"/>
+      <w:bookmarkStart w:id="197" w:name="__RefHeading___Toc96173_4292330188"/>
+      <w:bookmarkStart w:id="198" w:name="_Toc16367273011786086384603773"/>
       <w:bookmarkEnd w:id="197"/>
       <w:r>
         <w:rPr/>
@@ -15939,8 +15939,8 @@
         <w:pStyle w:val="Heading5"/>
         <w:rPr/>
       </w:pPr>
-      <w:bookmarkStart w:id="199" w:name="__RefHeading___Toc26296_4292330188"/>
-      <w:bookmarkStart w:id="200" w:name="_Toc16367271007099267582991487"/>
+      <w:bookmarkStart w:id="199" w:name="__RefHeading___Toc96175_4292330188"/>
+      <w:bookmarkStart w:id="200" w:name="_Toc16367273011895345686891345"/>
       <w:bookmarkEnd w:id="199"/>
       <w:r>
         <w:rPr/>
@@ -16024,8 +16024,8 @@
         <w:pStyle w:val="Heading4"/>
         <w:rPr/>
       </w:pPr>
-      <w:bookmarkStart w:id="201" w:name="__RefHeading___Toc26298_4292330188"/>
-      <w:bookmarkStart w:id="202" w:name="_Toc16367271007202425089860800"/>
+      <w:bookmarkStart w:id="201" w:name="__RefHeading___Toc96177_4292330188"/>
+      <w:bookmarkStart w:id="202" w:name="_Toc16367273012025274617014561"/>
       <w:bookmarkEnd w:id="201"/>
       <w:r>
         <w:rPr/>
@@ -16052,8 +16052,8 @@
         <w:pStyle w:val="Heading5"/>
         <w:rPr/>
       </w:pPr>
-      <w:bookmarkStart w:id="203" w:name="__RefHeading___Toc26300_4292330188"/>
-      <w:bookmarkStart w:id="204" w:name="_Toc16367271007329822662504252"/>
+      <w:bookmarkStart w:id="203" w:name="__RefHeading___Toc96179_4292330188"/>
+      <w:bookmarkStart w:id="204" w:name="_Toc16367273012145051959212525"/>
       <w:bookmarkEnd w:id="203"/>
       <w:r>
         <w:rPr/>
@@ -16095,8 +16095,8 @@
         <w:pStyle w:val="Heading2"/>
         <w:rPr/>
       </w:pPr>
-      <w:bookmarkStart w:id="205" w:name="__RefHeading___Toc26302_4292330188"/>
-      <w:bookmarkStart w:id="206" w:name="_Toc16367271007437524382339855"/>
+      <w:bookmarkStart w:id="205" w:name="__RefHeading___Toc96181_4292330188"/>
+      <w:bookmarkStart w:id="206" w:name="_Toc16367273012264827782167844"/>
       <w:bookmarkEnd w:id="205"/>
       <w:r>
         <w:rPr/>
@@ -16120,8 +16120,8 @@
         <w:pStyle w:val="Heading3"/>
         <w:rPr/>
       </w:pPr>
-      <w:bookmarkStart w:id="207" w:name="__RefHeading___Toc26304_4292330188"/>
-      <w:bookmarkStart w:id="208" w:name="_Toc16367271007556110987182249"/>
+      <w:bookmarkStart w:id="207" w:name="__RefHeading___Toc96183_4292330188"/>
+      <w:bookmarkStart w:id="208" w:name="_Toc1636727301237177969778932"/>
       <w:bookmarkEnd w:id="207"/>
       <w:r>
         <w:rPr/>
@@ -16134,8 +16134,8 @@
         <w:pStyle w:val="Heading4"/>
         <w:rPr/>
       </w:pPr>
-      <w:bookmarkStart w:id="209" w:name="__RefHeading___Toc26306_4292330188"/>
-      <w:bookmarkStart w:id="210" w:name="_Toc16367271007661155173128875"/>
+      <w:bookmarkStart w:id="209" w:name="__RefHeading___Toc96185_4292330188"/>
+      <w:bookmarkStart w:id="210" w:name="_Toc1636727301249353650452704"/>
       <w:bookmarkEnd w:id="209"/>
       <w:r>
         <w:rPr/>
@@ -16204,8 +16204,8 @@
         <w:pStyle w:val="Heading4"/>
         <w:rPr/>
       </w:pPr>
-      <w:bookmarkStart w:id="211" w:name="__RefHeading___Toc26308_4292330188"/>
-      <w:bookmarkStart w:id="212" w:name="_Toc1636727100778428092072567"/>
+      <w:bookmarkStart w:id="211" w:name="__RefHeading___Toc96187_4292330188"/>
+      <w:bookmarkStart w:id="212" w:name="_Toc16367273012614249926477877"/>
       <w:bookmarkEnd w:id="211"/>
       <w:r>
         <w:rPr/>
@@ -16260,8 +16260,8 @@
         <w:pStyle w:val="Heading3"/>
         <w:rPr/>
       </w:pPr>
-      <w:bookmarkStart w:id="213" w:name="__RefHeading___Toc26310_4292330188"/>
-      <w:bookmarkStart w:id="214" w:name="_Toc1636727100791128454037498"/>
+      <w:bookmarkStart w:id="213" w:name="__RefHeading___Toc96189_4292330188"/>
+      <w:bookmarkStart w:id="214" w:name="_Toc16367273012741772356920406"/>
       <w:bookmarkEnd w:id="213"/>
       <w:r>
         <w:rPr/>
@@ -16562,8 +16562,8 @@
         <w:pStyle w:val="Heading3"/>
         <w:rPr/>
       </w:pPr>
-      <w:bookmarkStart w:id="215" w:name="__RefHeading___Toc26312_4292330188"/>
-      <w:bookmarkStart w:id="216" w:name="_Toc16367271008047661815011926"/>
+      <w:bookmarkStart w:id="215" w:name="__RefHeading___Toc96191_4292330188"/>
+      <w:bookmarkStart w:id="216" w:name="_Toc16367273012879811954260008"/>
       <w:bookmarkEnd w:id="215"/>
       <w:r>
         <w:rPr/>
@@ -16618,8 +16618,8 @@
         <w:pStyle w:val="Heading3"/>
         <w:rPr/>
       </w:pPr>
-      <w:bookmarkStart w:id="217" w:name="__RefHeading___Toc26314_4292330188"/>
-      <w:bookmarkStart w:id="218" w:name="_Toc16367271008169848442565729"/>
+      <w:bookmarkStart w:id="217" w:name="__RefHeading___Toc96193_4292330188"/>
+      <w:bookmarkStart w:id="218" w:name="_Toc16367273013005025758958938"/>
       <w:bookmarkEnd w:id="217"/>
       <w:r>
         <w:rPr/>
@@ -16653,8 +16653,8 @@
         <w:pStyle w:val="Heading3"/>
         <w:rPr/>
       </w:pPr>
-      <w:bookmarkStart w:id="219" w:name="__RefHeading___Toc26316_4292330188"/>
-      <w:bookmarkStart w:id="220" w:name="_Toc16367271008278494293124122"/>
+      <w:bookmarkStart w:id="219" w:name="__RefHeading___Toc96195_4292330188"/>
+      <w:bookmarkStart w:id="220" w:name="_Toc16367273013128639060143269"/>
       <w:bookmarkEnd w:id="219"/>
       <w:r>
         <w:rPr/>
@@ -16678,8 +16678,8 @@
         <w:pStyle w:val="Heading3"/>
         <w:rPr/>
       </w:pPr>
-      <w:bookmarkStart w:id="221" w:name="__RefHeading___Toc26318_4292330188"/>
-      <w:bookmarkStart w:id="222" w:name="_Toc16367271008381753777351401"/>
+      <w:bookmarkStart w:id="221" w:name="__RefHeading___Toc96197_4292330188"/>
+      <w:bookmarkStart w:id="222" w:name="_Toc1636727301325539112520725"/>
       <w:bookmarkEnd w:id="221"/>
       <w:r>
         <w:rPr/>
@@ -16724,8 +16724,8 @@
         <w:pStyle w:val="Heading4"/>
         <w:rPr/>
       </w:pPr>
-      <w:bookmarkStart w:id="223" w:name="__RefHeading___Toc26320_4292330188"/>
-      <w:bookmarkStart w:id="224" w:name="_Toc16367271008503549402027251"/>
+      <w:bookmarkStart w:id="223" w:name="__RefHeading___Toc96199_4292330188"/>
+      <w:bookmarkStart w:id="224" w:name="_Toc16367273013371294449186344"/>
       <w:bookmarkEnd w:id="223"/>
       <w:r>
         <w:rPr/>
@@ -16738,8 +16738,8 @@
         <w:pStyle w:val="Heading5"/>
         <w:rPr/>
       </w:pPr>
-      <w:bookmarkStart w:id="225" w:name="__RefHeading___Toc26322_4292330188"/>
-      <w:bookmarkStart w:id="226" w:name="_Toc16367271008633998057791194"/>
+      <w:bookmarkStart w:id="225" w:name="__RefHeading___Toc96201_4292330188"/>
+      <w:bookmarkStart w:id="226" w:name="_Toc16367273013505030681281537"/>
       <w:bookmarkEnd w:id="225"/>
       <w:r>
         <w:rPr/>
@@ -17030,8 +17030,8 @@
         <w:pStyle w:val="Heading5"/>
         <w:rPr/>
       </w:pPr>
-      <w:bookmarkStart w:id="227" w:name="__RefHeading___Toc26324_4292330188"/>
-      <w:bookmarkStart w:id="228" w:name="_Toc16367271008761849548077990"/>
+      <w:bookmarkStart w:id="227" w:name="__RefHeading___Toc96203_4292330188"/>
+      <w:bookmarkStart w:id="228" w:name="_Toc16367273013637986449526147"/>
       <w:bookmarkEnd w:id="227"/>
       <w:r>
         <w:rPr/>
@@ -17069,8 +17069,8 @@
         <w:pStyle w:val="Heading5"/>
         <w:rPr/>
       </w:pPr>
-      <w:bookmarkStart w:id="229" w:name="__RefHeading___Toc26326_4292330188"/>
-      <w:bookmarkStart w:id="230" w:name="_Toc1636727100889738128880594"/>
+      <w:bookmarkStart w:id="229" w:name="__RefHeading___Toc96205_4292330188"/>
+      <w:bookmarkStart w:id="230" w:name="_Toc16367273013762752934866766"/>
       <w:bookmarkEnd w:id="229"/>
       <w:r>
         <w:rPr/>
@@ -17382,8 +17382,8 @@
         <w:pStyle w:val="Heading4"/>
         <w:rPr/>
       </w:pPr>
-      <w:bookmarkStart w:id="231" w:name="__RefHeading___Toc26328_4292330188"/>
-      <w:bookmarkStart w:id="232" w:name="_Toc16367271009037252287992738"/>
+      <w:bookmarkStart w:id="231" w:name="__RefHeading___Toc96207_4292330188"/>
+      <w:bookmarkStart w:id="232" w:name="_Toc16367273013895636535786906"/>
       <w:bookmarkEnd w:id="231"/>
       <w:r>
         <w:rPr/>
@@ -17396,8 +17396,8 @@
         <w:pStyle w:val="Heading5"/>
         <w:rPr/>
       </w:pPr>
-      <w:bookmarkStart w:id="233" w:name="__RefHeading___Toc26330_4292330188"/>
-      <w:bookmarkStart w:id="234" w:name="_Toc16367271009168546423041794"/>
+      <w:bookmarkStart w:id="233" w:name="__RefHeading___Toc96209_4292330188"/>
+      <w:bookmarkStart w:id="234" w:name="_Toc16367273014028281232364479"/>
       <w:bookmarkEnd w:id="233"/>
       <w:r>
         <w:rPr/>
@@ -17566,8 +17566,8 @@
         <w:pStyle w:val="Heading5"/>
         <w:rPr/>
       </w:pPr>
-      <w:bookmarkStart w:id="235" w:name="__RefHeading___Toc26332_4292330188"/>
-      <w:bookmarkStart w:id="236" w:name="_Toc16367271009283654009513482"/>
+      <w:bookmarkStart w:id="235" w:name="__RefHeading___Toc96211_4292330188"/>
+      <w:bookmarkStart w:id="236" w:name="_Toc1636727301419673456010264"/>
       <w:bookmarkEnd w:id="235"/>
       <w:r>
         <w:rPr/>
@@ -17591,8 +17591,8 @@
         <w:pStyle w:val="Heading4"/>
         <w:rPr/>
       </w:pPr>
-      <w:bookmarkStart w:id="237" w:name="__RefHeading___Toc26334_4292330188"/>
-      <w:bookmarkStart w:id="238" w:name="_Toc16367271009412949115558209"/>
+      <w:bookmarkStart w:id="237" w:name="__RefHeading___Toc96213_4292330188"/>
+      <w:bookmarkStart w:id="238" w:name="_Toc16367273014318923533763101"/>
       <w:bookmarkEnd w:id="237"/>
       <w:r>
         <w:rPr/>
@@ -17622,8 +17622,8 @@
         <w:pStyle w:val="Heading5"/>
         <w:rPr/>
       </w:pPr>
-      <w:bookmarkStart w:id="239" w:name="__RefHeading___Toc26336_4292330188"/>
-      <w:bookmarkStart w:id="240" w:name="_Toc16367271009534930400037669"/>
+      <w:bookmarkStart w:id="239" w:name="__RefHeading___Toc96215_4292330188"/>
+      <w:bookmarkStart w:id="240" w:name="_Toc16367273014432090044112114"/>
       <w:bookmarkEnd w:id="239"/>
       <w:r>
         <w:rPr/>
@@ -17651,8 +17651,8 @@
         <w:pStyle w:val="Heading5"/>
         <w:rPr/>
       </w:pPr>
-      <w:bookmarkStart w:id="241" w:name="__RefHeading___Toc26338_4292330188"/>
-      <w:bookmarkStart w:id="242" w:name="_Toc16367271009661163256588019"/>
+      <w:bookmarkStart w:id="241" w:name="__RefHeading___Toc96217_4292330188"/>
+      <w:bookmarkStart w:id="242" w:name="_Toc16367273014565466161267299"/>
       <w:bookmarkEnd w:id="241"/>
       <w:r>
         <w:rPr/>
@@ -17815,8 +17815,8 @@
         <w:pStyle w:val="Heading4"/>
         <w:rPr/>
       </w:pPr>
-      <w:bookmarkStart w:id="243" w:name="__RefHeading___Toc26340_4292330188"/>
-      <w:bookmarkStart w:id="244" w:name="_Toc16367271009807751882531904"/>
+      <w:bookmarkStart w:id="243" w:name="__RefHeading___Toc96219_4292330188"/>
+      <w:bookmarkStart w:id="244" w:name="_Toc16367273014691139793146439"/>
       <w:bookmarkEnd w:id="243"/>
       <w:r>
         <w:rPr/>
@@ -17829,8 +17829,8 @@
         <w:pStyle w:val="Heading5"/>
         <w:rPr/>
       </w:pPr>
-      <w:bookmarkStart w:id="245" w:name="__RefHeading___Toc26342_4292330188"/>
-      <w:bookmarkStart w:id="246" w:name="_Toc16367271009929970634684020"/>
+      <w:bookmarkStart w:id="245" w:name="__RefHeading___Toc96221_4292330188"/>
+      <w:bookmarkStart w:id="246" w:name="_Toc16367273014823995033057019"/>
       <w:bookmarkEnd w:id="245"/>
       <w:r>
         <w:rPr/>
@@ -17858,8 +17858,8 @@
         <w:pStyle w:val="Heading5"/>
         <w:rPr/>
       </w:pPr>
-      <w:bookmarkStart w:id="247" w:name="__RefHeading___Toc26344_4292330188"/>
-      <w:bookmarkStart w:id="248" w:name="_Toc16367271010063630487390319"/>
+      <w:bookmarkStart w:id="247" w:name="__RefHeading___Toc96223_4292330188"/>
+      <w:bookmarkStart w:id="248" w:name="_Toc16367273014969293767268583"/>
       <w:bookmarkEnd w:id="247"/>
       <w:r>
         <w:rPr/>
@@ -17958,8 +17958,8 @@
         <w:pStyle w:val="Heading4"/>
         <w:rPr/>
       </w:pPr>
-      <w:bookmarkStart w:id="249" w:name="__RefHeading___Toc26346_4292330188"/>
-      <w:bookmarkStart w:id="250" w:name="_Toc16367271010197888917291941"/>
+      <w:bookmarkStart w:id="249" w:name="__RefHeading___Toc96225_4292330188"/>
+      <w:bookmarkStart w:id="250" w:name="_Toc16367273015094013111084586"/>
       <w:bookmarkEnd w:id="249"/>
       <w:r>
         <w:rPr/>
@@ -17989,8 +17989,8 @@
         <w:pStyle w:val="Heading5"/>
         <w:rPr/>
       </w:pPr>
-      <w:bookmarkStart w:id="251" w:name="__RefHeading___Toc26348_4292330188"/>
-      <w:bookmarkStart w:id="252" w:name="_Toc16367271010352561961468008"/>
+      <w:bookmarkStart w:id="251" w:name="__RefHeading___Toc96227_4292330188"/>
+      <w:bookmarkStart w:id="252" w:name="_Toc16367273015263950977067372"/>
       <w:bookmarkEnd w:id="251"/>
       <w:r>
         <w:rPr/>
@@ -19080,8 +19080,8 @@
         <w:pStyle w:val="Heading5"/>
         <w:rPr/>
       </w:pPr>
-      <w:bookmarkStart w:id="253" w:name="__RefHeading___Toc26350_4292330188"/>
-      <w:bookmarkStart w:id="254" w:name="_Toc16367271010514892184520864"/>
+      <w:bookmarkStart w:id="253" w:name="__RefHeading___Toc96229_4292330188"/>
+      <w:bookmarkStart w:id="254" w:name="_Toc16367273015423014978553674"/>
       <w:bookmarkEnd w:id="253"/>
       <w:r>
         <w:rPr/>
@@ -19172,8 +19172,8 @@
         <w:pStyle w:val="Heading4"/>
         <w:rPr/>
       </w:pPr>
-      <w:bookmarkStart w:id="255" w:name="__RefHeading___Toc26352_4292330188"/>
-      <w:bookmarkStart w:id="256" w:name="_Toc16367271010641300971636436"/>
+      <w:bookmarkStart w:id="255" w:name="__RefHeading___Toc96231_4292330188"/>
+      <w:bookmarkStart w:id="256" w:name="_Toc16367273015556274443181557"/>
       <w:bookmarkEnd w:id="255"/>
       <w:r>
         <w:rPr/>
@@ -19186,8 +19186,8 @@
         <w:pStyle w:val="Heading5"/>
         <w:rPr/>
       </w:pPr>
-      <w:bookmarkStart w:id="257" w:name="__RefHeading___Toc26354_4292330188"/>
-      <w:bookmarkStart w:id="258" w:name="_Toc16367271010768788720985242"/>
+      <w:bookmarkStart w:id="257" w:name="__RefHeading___Toc96233_4292330188"/>
+      <w:bookmarkStart w:id="258" w:name="_Toc1636727301567476809095978"/>
       <w:bookmarkEnd w:id="257"/>
       <w:r>
         <w:rPr/>
@@ -19215,8 +19215,8 @@
         <w:pStyle w:val="Heading5"/>
         <w:rPr/>
       </w:pPr>
-      <w:bookmarkStart w:id="259" w:name="__RefHeading___Toc26356_4292330188"/>
-      <w:bookmarkStart w:id="260" w:name="_Toc16367271010889188918728026"/>
+      <w:bookmarkStart w:id="259" w:name="__RefHeading___Toc96235_4292330188"/>
+      <w:bookmarkStart w:id="260" w:name="_Toc16367273015819466425733621"/>
       <w:bookmarkEnd w:id="259"/>
       <w:r>
         <w:rPr/>
@@ -19305,8 +19305,8 @@
         <w:pStyle w:val="Heading4"/>
         <w:rPr/>
       </w:pPr>
-      <w:bookmarkStart w:id="261" w:name="__RefHeading___Toc26358_4292330188"/>
-      <w:bookmarkStart w:id="262" w:name="_Toc16367271011016784711630578"/>
+      <w:bookmarkStart w:id="261" w:name="__RefHeading___Toc96237_4292330188"/>
+      <w:bookmarkStart w:id="262" w:name="_Toc16367273015944180457247493"/>
       <w:bookmarkEnd w:id="261"/>
       <w:r>
         <w:rPr/>
@@ -19336,8 +19336,8 @@
         <w:pStyle w:val="Heading5"/>
         <w:rPr/>
       </w:pPr>
-      <w:bookmarkStart w:id="263" w:name="__RefHeading___Toc26360_4292330188"/>
-      <w:bookmarkStart w:id="264" w:name="_Toc16367271011138246571276024"/>
+      <w:bookmarkStart w:id="263" w:name="__RefHeading___Toc96239_4292330188"/>
+      <w:bookmarkStart w:id="264" w:name="_Toc1636727301607977857892286"/>
       <w:bookmarkEnd w:id="263"/>
       <w:r>
         <w:rPr/>
@@ -19521,8 +19521,8 @@
         <w:pStyle w:val="Heading5"/>
         <w:rPr/>
       </w:pPr>
-      <w:bookmarkStart w:id="265" w:name="__RefHeading___Toc26362_4292330188"/>
-      <w:bookmarkStart w:id="266" w:name="_Toc16367271011261969557370777"/>
+      <w:bookmarkStart w:id="265" w:name="__RefHeading___Toc96241_4292330188"/>
+      <w:bookmarkStart w:id="266" w:name="_Toc16367273016204628031178130"/>
       <w:bookmarkEnd w:id="265"/>
       <w:r>
         <w:rPr/>
@@ -19605,8 +19605,8 @@
         <w:pStyle w:val="Heading4"/>
         <w:rPr/>
       </w:pPr>
-      <w:bookmarkStart w:id="267" w:name="__RefHeading___Toc26364_4292330188"/>
-      <w:bookmarkStart w:id="268" w:name="_Toc16367271011409291564629843"/>
+      <w:bookmarkStart w:id="267" w:name="__RefHeading___Toc96243_4292330188"/>
+      <w:bookmarkStart w:id="268" w:name="_Toc16367273016333441134569481"/>
       <w:bookmarkEnd w:id="267"/>
       <w:r>
         <w:rPr/>
@@ -19636,8 +19636,8 @@
         <w:pStyle w:val="Heading5"/>
         <w:rPr/>
       </w:pPr>
-      <w:bookmarkStart w:id="269" w:name="__RefHeading___Toc26366_4292330188"/>
-      <w:bookmarkStart w:id="270" w:name="_Toc16367271011534568311454650"/>
+      <w:bookmarkStart w:id="269" w:name="__RefHeading___Toc96245_4292330188"/>
+      <w:bookmarkStart w:id="270" w:name="_Toc16367273016463635090408305"/>
       <w:bookmarkEnd w:id="269"/>
       <w:r>
         <w:rPr/>
@@ -19806,8 +19806,8 @@
         <w:pStyle w:val="Heading5"/>
         <w:rPr/>
       </w:pPr>
-      <w:bookmarkStart w:id="271" w:name="__RefHeading___Toc26368_4292330188"/>
-      <w:bookmarkStart w:id="272" w:name="_Toc16367271011664665267594156"/>
+      <w:bookmarkStart w:id="271" w:name="__RefHeading___Toc96247_4292330188"/>
+      <w:bookmarkStart w:id="272" w:name="_Toc16367273016596520758645146"/>
       <w:bookmarkEnd w:id="271"/>
       <w:r>
         <w:rPr/>
@@ -19882,8 +19882,8 @@
         <w:pStyle w:val="Heading4"/>
         <w:rPr/>
       </w:pPr>
-      <w:bookmarkStart w:id="273" w:name="__RefHeading___Toc26370_4292330188"/>
-      <w:bookmarkStart w:id="274" w:name="_Toc16367271011785341204732119"/>
+      <w:bookmarkStart w:id="273" w:name="__RefHeading___Toc96249_4292330188"/>
+      <w:bookmarkStart w:id="274" w:name="_Toc16367273016727046477427981"/>
       <w:bookmarkEnd w:id="273"/>
       <w:r>
         <w:rPr/>
@@ -19913,8 +19913,8 @@
         <w:pStyle w:val="Heading5"/>
         <w:rPr/>
       </w:pPr>
-      <w:bookmarkStart w:id="275" w:name="__RefHeading___Toc26372_4292330188"/>
-      <w:bookmarkStart w:id="276" w:name="_Toc1636727101190906686914193"/>
+      <w:bookmarkStart w:id="275" w:name="__RefHeading___Toc96251_4292330188"/>
+      <w:bookmarkStart w:id="276" w:name="_Toc16367273016843057667227305"/>
       <w:bookmarkEnd w:id="275"/>
       <w:r>
         <w:rPr/>
@@ -19964,8 +19964,8 @@
         <w:pStyle w:val="Heading5"/>
         <w:rPr/>
       </w:pPr>
-      <w:bookmarkStart w:id="277" w:name="__RefHeading___Toc26374_4292330188"/>
-      <w:bookmarkStart w:id="278" w:name="_Toc16367271012025904499378988"/>
+      <w:bookmarkStart w:id="277" w:name="__RefHeading___Toc96253_4292330188"/>
+      <w:bookmarkStart w:id="278" w:name="_Toc16367273016978824472962555"/>
       <w:bookmarkEnd w:id="277"/>
       <w:r>
         <w:rPr/>
@@ -20022,8 +20022,8 @@
         <w:pStyle w:val="Heading5"/>
         <w:rPr/>
       </w:pPr>
-      <w:bookmarkStart w:id="279" w:name="__RefHeading___Toc26376_4292330188"/>
-      <w:bookmarkStart w:id="280" w:name="_Toc16367271012151729626286742"/>
+      <w:bookmarkStart w:id="279" w:name="__RefHeading___Toc96255_4292330188"/>
+      <w:bookmarkStart w:id="280" w:name="_Toc16367273017095673333532926"/>
       <w:bookmarkEnd w:id="279"/>
       <w:r>
         <w:rPr/>
@@ -20071,8 +20071,8 @@
         <w:pStyle w:val="Heading5"/>
         <w:rPr/>
       </w:pPr>
-      <w:bookmarkStart w:id="281" w:name="__RefHeading___Toc26378_4292330188"/>
-      <w:bookmarkStart w:id="282" w:name="_Toc16367271012276840312374698"/>
+      <w:bookmarkStart w:id="281" w:name="__RefHeading___Toc96257_4292330188"/>
+      <w:bookmarkStart w:id="282" w:name="_Toc1636727301721856416645109"/>
       <w:bookmarkEnd w:id="281"/>
       <w:r>
         <w:rPr/>
@@ -20131,8 +20131,8 @@
         <w:pStyle w:val="Heading4"/>
         <w:rPr/>
       </w:pPr>
-      <w:bookmarkStart w:id="283" w:name="__RefHeading___Toc26380_4292330188"/>
-      <w:bookmarkStart w:id="284" w:name="_Toc16367271012395909734699400"/>
+      <w:bookmarkStart w:id="283" w:name="__RefHeading___Toc96259_4292330188"/>
+      <w:bookmarkStart w:id="284" w:name="_Toc16367273017334866484563427"/>
       <w:bookmarkEnd w:id="283"/>
       <w:r>
         <w:rPr/>
@@ -20145,8 +20145,8 @@
         <w:pStyle w:val="Heading5"/>
         <w:rPr/>
       </w:pPr>
-      <w:bookmarkStart w:id="285" w:name="__RefHeading___Toc26382_4292330188"/>
-      <w:bookmarkStart w:id="286" w:name="_Toc16367271012516994206537763"/>
+      <w:bookmarkStart w:id="285" w:name="__RefHeading___Toc96261_4292330188"/>
+      <w:bookmarkStart w:id="286" w:name="_Toc16367273017454961606701125"/>
       <w:bookmarkEnd w:id="285"/>
       <w:r>
         <w:rPr/>
@@ -20216,8 +20216,8 @@
         <w:pStyle w:val="Heading5"/>
         <w:rPr/>
       </w:pPr>
-      <w:bookmarkStart w:id="287" w:name="__RefHeading___Toc26384_4292330188"/>
-      <w:bookmarkStart w:id="288" w:name="_Toc16367271012634312941171406"/>
+      <w:bookmarkStart w:id="287" w:name="__RefHeading___Toc96263_4292330188"/>
+      <w:bookmarkStart w:id="288" w:name="_Toc16367273017572216594449961"/>
       <w:bookmarkEnd w:id="287"/>
       <w:r>
         <w:rPr/>
@@ -20241,8 +20241,8 @@
         <w:pStyle w:val="Heading4"/>
         <w:rPr/>
       </w:pPr>
-      <w:bookmarkStart w:id="289" w:name="__RefHeading___Toc26386_4292330188"/>
-      <w:bookmarkStart w:id="290" w:name="_Toc16367271012755484095810209"/>
+      <w:bookmarkStart w:id="289" w:name="__RefHeading___Toc96265_4292330188"/>
+      <w:bookmarkStart w:id="290" w:name="_Toc16367273017697395936361339"/>
       <w:bookmarkEnd w:id="289"/>
       <w:r>
         <w:rPr/>
@@ -20266,8 +20266,8 @@
         <w:pStyle w:val="Heading5"/>
         <w:rPr/>
       </w:pPr>
-      <w:bookmarkStart w:id="291" w:name="__RefHeading___Toc26388_4292330188"/>
-      <w:bookmarkStart w:id="292" w:name="_Toc16367271012871083149265325"/>
+      <w:bookmarkStart w:id="291" w:name="__RefHeading___Toc96267_4292330188"/>
+      <w:bookmarkStart w:id="292" w:name="_Toc16367273017805900294802576"/>
       <w:bookmarkEnd w:id="291"/>
       <w:r>
         <w:rPr/>
@@ -20295,8 +20295,8 @@
         <w:pStyle w:val="Heading5"/>
         <w:rPr/>
       </w:pPr>
-      <w:bookmarkStart w:id="293" w:name="__RefHeading___Toc26390_4292330188"/>
-      <w:bookmarkStart w:id="294" w:name="_Toc16367271013004716133570478"/>
+      <w:bookmarkStart w:id="293" w:name="__RefHeading___Toc96269_4292330188"/>
+      <w:bookmarkStart w:id="294" w:name="_Toc16367273017922208773849914"/>
       <w:bookmarkEnd w:id="293"/>
       <w:r>
         <w:rPr/>
@@ -20380,8 +20380,8 @@
         <w:pStyle w:val="Heading4"/>
         <w:rPr/>
       </w:pPr>
-      <w:bookmarkStart w:id="295" w:name="__RefHeading___Toc26392_4292330188"/>
-      <w:bookmarkStart w:id="296" w:name="_Toc16367271013131904649786873"/>
+      <w:bookmarkStart w:id="295" w:name="__RefHeading___Toc96271_4292330188"/>
+      <w:bookmarkStart w:id="296" w:name="_Toc16367273018053768808687726"/>
       <w:bookmarkEnd w:id="295"/>
       <w:r>
         <w:rPr/>
@@ -20408,8 +20408,8 @@
         <w:pStyle w:val="Heading5"/>
         <w:rPr/>
       </w:pPr>
-      <w:bookmarkStart w:id="297" w:name="__RefHeading___Toc26394_4292330188"/>
-      <w:bookmarkStart w:id="298" w:name="_Toc16367271013257586461570525"/>
+      <w:bookmarkStart w:id="297" w:name="__RefHeading___Toc96273_4292330188"/>
+      <w:bookmarkStart w:id="298" w:name="_Toc16367273018175074046546086"/>
       <w:bookmarkEnd w:id="297"/>
       <w:r>
         <w:rPr/>
@@ -20451,8 +20451,8 @@
         <w:pStyle w:val="Heading2"/>
         <w:rPr/>
       </w:pPr>
-      <w:bookmarkStart w:id="299" w:name="__RefHeading___Toc26396_4292330188"/>
-      <w:bookmarkStart w:id="300" w:name="_Toc16367271013375864044846467"/>
+      <w:bookmarkStart w:id="299" w:name="__RefHeading___Toc96275_4292330188"/>
+      <w:bookmarkStart w:id="300" w:name="_Toc16367273018297834238840017"/>
       <w:bookmarkEnd w:id="299"/>
       <w:r>
         <w:rPr/>
@@ -20476,8 +20476,8 @@
         <w:pStyle w:val="Heading3"/>
         <w:rPr/>
       </w:pPr>
-      <w:bookmarkStart w:id="301" w:name="__RefHeading___Toc26398_4292330188"/>
-      <w:bookmarkStart w:id="302" w:name="_Toc16367271013493410938204811"/>
+      <w:bookmarkStart w:id="301" w:name="__RefHeading___Toc96277_4292330188"/>
+      <w:bookmarkStart w:id="302" w:name="_Toc16367273018409554260988186"/>
       <w:bookmarkEnd w:id="301"/>
       <w:r>
         <w:rPr/>
@@ -20490,8 +20490,8 @@
         <w:pStyle w:val="Heading4"/>
         <w:rPr/>
       </w:pPr>
-      <w:bookmarkStart w:id="303" w:name="__RefHeading___Toc26400_4292330188"/>
-      <w:bookmarkStart w:id="304" w:name="_Toc1636727101361520374714619"/>
+      <w:bookmarkStart w:id="303" w:name="__RefHeading___Toc96279_4292330188"/>
+      <w:bookmarkStart w:id="304" w:name="_Toc16367273018674432649328382"/>
       <w:bookmarkEnd w:id="303"/>
       <w:r>
         <w:rPr/>
@@ -20560,8 +20560,8 @@
         <w:pStyle w:val="Heading4"/>
         <w:rPr/>
       </w:pPr>
-      <w:bookmarkStart w:id="305" w:name="__RefHeading___Toc26402_4292330188"/>
-      <w:bookmarkStart w:id="306" w:name="_Toc16367271013734743048539580"/>
+      <w:bookmarkStart w:id="305" w:name="__RefHeading___Toc96281_4292330188"/>
+      <w:bookmarkStart w:id="306" w:name="_Toc1636727301879441871587312"/>
       <w:bookmarkEnd w:id="305"/>
       <w:r>
         <w:rPr/>
@@ -20616,8 +20616,8 @@
         <w:pStyle w:val="Heading3"/>
         <w:rPr/>
       </w:pPr>
-      <w:bookmarkStart w:id="307" w:name="__RefHeading___Toc26404_4292330188"/>
-      <w:bookmarkStart w:id="308" w:name="_Toc16367271013863764522831791"/>
+      <w:bookmarkStart w:id="307" w:name="__RefHeading___Toc96283_4292330188"/>
+      <w:bookmarkStart w:id="308" w:name="_Toc16367273018935478819678365"/>
       <w:bookmarkEnd w:id="307"/>
       <w:r>
         <w:rPr/>
@@ -20918,8 +20918,8 @@
         <w:pStyle w:val="Heading3"/>
         <w:rPr/>
       </w:pPr>
-      <w:bookmarkStart w:id="309" w:name="__RefHeading___Toc26406_4292330188"/>
-      <w:bookmarkStart w:id="310" w:name="_Toc16367271014004797997619547"/>
+      <w:bookmarkStart w:id="309" w:name="__RefHeading___Toc96285_4292330188"/>
+      <w:bookmarkStart w:id="310" w:name="_Toc16367273019055041743327887"/>
       <w:bookmarkEnd w:id="309"/>
       <w:r>
         <w:rPr/>
@@ -20974,8 +20974,8 @@
         <w:pStyle w:val="Heading3"/>
         <w:rPr/>
       </w:pPr>
-      <w:bookmarkStart w:id="311" w:name="__RefHeading___Toc26408_4292330188"/>
-      <w:bookmarkStart w:id="312" w:name="_Toc16367271014132485266958026"/>
+      <w:bookmarkStart w:id="311" w:name="__RefHeading___Toc96287_4292330188"/>
+      <w:bookmarkStart w:id="312" w:name="_Toc16367273019177187292039636"/>
       <w:bookmarkEnd w:id="311"/>
       <w:r>
         <w:rPr/>
@@ -21009,8 +21009,8 @@
         <w:pStyle w:val="Heading3"/>
         <w:rPr/>
       </w:pPr>
-      <w:bookmarkStart w:id="313" w:name="__RefHeading___Toc26410_4292330188"/>
-      <w:bookmarkStart w:id="314" w:name="_Toc16367271014252779130241769"/>
+      <w:bookmarkStart w:id="313" w:name="__RefHeading___Toc96289_4292330188"/>
+      <w:bookmarkStart w:id="314" w:name="_Toc1636727301929596851833063"/>
       <w:bookmarkEnd w:id="313"/>
       <w:r>
         <w:rPr/>
@@ -21034,8 +21034,8 @@
         <w:pStyle w:val="Heading3"/>
         <w:rPr/>
       </w:pPr>
-      <w:bookmarkStart w:id="315" w:name="__RefHeading___Toc26412_4292330188"/>
-      <w:bookmarkStart w:id="316" w:name="_Toc16367271014371180146763659"/>
+      <w:bookmarkStart w:id="315" w:name="__RefHeading___Toc96291_4292330188"/>
+      <w:bookmarkStart w:id="316" w:name="_Toc16367273019415120568258544"/>
       <w:bookmarkEnd w:id="315"/>
       <w:r>
         <w:rPr/>
@@ -21080,8 +21080,8 @@
         <w:pStyle w:val="Heading4"/>
         <w:rPr/>
       </w:pPr>
-      <w:bookmarkStart w:id="317" w:name="__RefHeading___Toc26414_4292330188"/>
-      <w:bookmarkStart w:id="318" w:name="_Toc16367271014501005326498624"/>
+      <w:bookmarkStart w:id="317" w:name="__RefHeading___Toc96293_4292330188"/>
+      <w:bookmarkStart w:id="318" w:name="_Toc16367273019521003993706860"/>
       <w:bookmarkEnd w:id="317"/>
       <w:r>
         <w:rPr/>
@@ -21094,8 +21094,8 @@
         <w:pStyle w:val="Heading5"/>
         <w:rPr/>
       </w:pPr>
-      <w:bookmarkStart w:id="319" w:name="__RefHeading___Toc26416_4292330188"/>
-      <w:bookmarkStart w:id="320" w:name="_Toc16367271014642852478372408"/>
+      <w:bookmarkStart w:id="319" w:name="__RefHeading___Toc96295_4292330188"/>
+      <w:bookmarkStart w:id="320" w:name="_Toc16367273019655335644657032"/>
       <w:bookmarkEnd w:id="319"/>
       <w:r>
         <w:rPr/>
@@ -21386,8 +21386,8 @@
         <w:pStyle w:val="Heading5"/>
         <w:rPr/>
       </w:pPr>
-      <w:bookmarkStart w:id="321" w:name="__RefHeading___Toc26418_4292330188"/>
-      <w:bookmarkStart w:id="322" w:name="_Toc16367271014823756392508094"/>
+      <w:bookmarkStart w:id="321" w:name="__RefHeading___Toc96297_4292330188"/>
+      <w:bookmarkStart w:id="322" w:name="_Toc16367273019786435671818088"/>
       <w:bookmarkEnd w:id="321"/>
       <w:r>
         <w:rPr/>
@@ -21425,8 +21425,8 @@
         <w:pStyle w:val="Heading5"/>
         <w:rPr/>
       </w:pPr>
-      <w:bookmarkStart w:id="323" w:name="__RefHeading___Toc26420_4292330188"/>
-      <w:bookmarkStart w:id="324" w:name="_Toc16367271014966848330287474"/>
+      <w:bookmarkStart w:id="323" w:name="__RefHeading___Toc96299_4292330188"/>
+      <w:bookmarkStart w:id="324" w:name="_Toc16367273019925267571871249"/>
       <w:bookmarkEnd w:id="323"/>
       <w:r>
         <w:rPr/>
@@ -21738,8 +21738,8 @@
         <w:pStyle w:val="Heading4"/>
         <w:rPr/>
       </w:pPr>
-      <w:bookmarkStart w:id="325" w:name="__RefHeading___Toc26422_4292330188"/>
-      <w:bookmarkStart w:id="326" w:name="_Toc16367271015117499693918348"/>
+      <w:bookmarkStart w:id="325" w:name="__RefHeading___Toc96301_4292330188"/>
+      <w:bookmarkStart w:id="326" w:name="_Toc16367273020047262174548139"/>
       <w:bookmarkEnd w:id="325"/>
       <w:r>
         <w:rPr/>
@@ -21752,8 +21752,8 @@
         <w:pStyle w:val="Heading5"/>
         <w:rPr/>
       </w:pPr>
-      <w:bookmarkStart w:id="327" w:name="__RefHeading___Toc26424_4292330188"/>
-      <w:bookmarkStart w:id="328" w:name="_Toc1636727101523916554053149"/>
+      <w:bookmarkStart w:id="327" w:name="__RefHeading___Toc96303_4292330188"/>
+      <w:bookmarkStart w:id="328" w:name="_Toc16367273020169512504783754"/>
       <w:bookmarkEnd w:id="327"/>
       <w:r>
         <w:rPr/>
@@ -21922,8 +21922,8 @@
         <w:pStyle w:val="Heading5"/>
         <w:rPr/>
       </w:pPr>
-      <w:bookmarkStart w:id="329" w:name="__RefHeading___Toc26426_4292330188"/>
-      <w:bookmarkStart w:id="330" w:name="_Toc16367271015366345855789706"/>
+      <w:bookmarkStart w:id="329" w:name="__RefHeading___Toc96305_4292330188"/>
+      <w:bookmarkStart w:id="330" w:name="_Toc16367273020286985905554720"/>
       <w:bookmarkEnd w:id="329"/>
       <w:r>
         <w:rPr/>
@@ -21947,8 +21947,8 @@
         <w:pStyle w:val="Heading4"/>
         <w:rPr/>
       </w:pPr>
-      <w:bookmarkStart w:id="331" w:name="__RefHeading___Toc26428_4292330188"/>
-      <w:bookmarkStart w:id="332" w:name="_Toc16367271015497568979187121"/>
+      <w:bookmarkStart w:id="331" w:name="__RefHeading___Toc96307_4292330188"/>
+      <w:bookmarkStart w:id="332" w:name="_Toc16367273020412209219884509"/>
       <w:bookmarkEnd w:id="331"/>
       <w:r>
         <w:rPr/>
@@ -21978,8 +21978,8 @@
         <w:pStyle w:val="Heading5"/>
         <w:rPr/>
       </w:pPr>
-      <w:bookmarkStart w:id="333" w:name="__RefHeading___Toc26430_4292330188"/>
-      <w:bookmarkStart w:id="334" w:name="_Toc16367271015614824805159881"/>
+      <w:bookmarkStart w:id="333" w:name="__RefHeading___Toc96309_4292330188"/>
+      <w:bookmarkStart w:id="334" w:name="_Toc16367273020544868019397324"/>
       <w:bookmarkEnd w:id="333"/>
       <w:r>
         <w:rPr/>
@@ -22007,8 +22007,8 @@
         <w:pStyle w:val="Heading5"/>
         <w:rPr/>
       </w:pPr>
-      <w:bookmarkStart w:id="335" w:name="__RefHeading___Toc26432_4292330188"/>
-      <w:bookmarkStart w:id="336" w:name="_Toc16367271015732791529149824"/>
+      <w:bookmarkStart w:id="335" w:name="__RefHeading___Toc96311_4292330188"/>
+      <w:bookmarkStart w:id="336" w:name="_Toc16367273020661771243813364"/>
       <w:bookmarkEnd w:id="335"/>
       <w:r>
         <w:rPr/>
@@ -22171,8 +22171,8 @@
         <w:pStyle w:val="Heading4"/>
         <w:rPr/>
       </w:pPr>
-      <w:bookmarkStart w:id="337" w:name="__RefHeading___Toc26434_4292330188"/>
-      <w:bookmarkStart w:id="338" w:name="_Toc16367271015873400464066466"/>
+      <w:bookmarkStart w:id="337" w:name="__RefHeading___Toc96313_4292330188"/>
+      <w:bookmarkStart w:id="338" w:name="_Toc16367273020796071255997568"/>
       <w:bookmarkEnd w:id="337"/>
       <w:r>
         <w:rPr/>
@@ -22185,8 +22185,8 @@
         <w:pStyle w:val="Heading5"/>
         <w:rPr/>
       </w:pPr>
-      <w:bookmarkStart w:id="339" w:name="__RefHeading___Toc26436_4292330188"/>
-      <w:bookmarkStart w:id="340" w:name="_Toc1636727101600965891832695"/>
+      <w:bookmarkStart w:id="339" w:name="__RefHeading___Toc96315_4292330188"/>
+      <w:bookmarkStart w:id="340" w:name="_Toc16367273020915466299246370"/>
       <w:bookmarkEnd w:id="339"/>
       <w:r>
         <w:rPr/>
@@ -22214,8 +22214,8 @@
         <w:pStyle w:val="Heading5"/>
         <w:rPr/>
       </w:pPr>
-      <w:bookmarkStart w:id="341" w:name="__RefHeading___Toc26438_4292330188"/>
-      <w:bookmarkStart w:id="342" w:name="_Toc16367271016135483582115013"/>
+      <w:bookmarkStart w:id="341" w:name="__RefHeading___Toc96317_4292330188"/>
+      <w:bookmarkStart w:id="342" w:name="_Toc16367273021037898195738163"/>
       <w:bookmarkEnd w:id="341"/>
       <w:r>
         <w:rPr/>
@@ -22314,8 +22314,8 @@
         <w:pStyle w:val="Heading4"/>
         <w:rPr/>
       </w:pPr>
-      <w:bookmarkStart w:id="343" w:name="__RefHeading___Toc26440_4292330188"/>
-      <w:bookmarkStart w:id="344" w:name="_Toc16367271016266345627201968"/>
+      <w:bookmarkStart w:id="343" w:name="__RefHeading___Toc96319_4292330188"/>
+      <w:bookmarkStart w:id="344" w:name="_Toc16367273021151085860225897"/>
       <w:bookmarkEnd w:id="343"/>
       <w:r>
         <w:rPr/>
@@ -22345,8 +22345,8 @@
         <w:pStyle w:val="Heading5"/>
         <w:rPr/>
       </w:pPr>
-      <w:bookmarkStart w:id="345" w:name="__RefHeading___Toc26442_4292330188"/>
-      <w:bookmarkStart w:id="346" w:name="_Toc16367271016429398219660230"/>
+      <w:bookmarkStart w:id="345" w:name="__RefHeading___Toc96321_4292330188"/>
+      <w:bookmarkStart w:id="346" w:name="_Toc16367273021303904243050038"/>
       <w:bookmarkEnd w:id="345"/>
       <w:r>
         <w:rPr/>
@@ -23436,8 +23436,8 @@
         <w:pStyle w:val="Heading5"/>
         <w:rPr/>
       </w:pPr>
-      <w:bookmarkStart w:id="347" w:name="__RefHeading___Toc26444_4292330188"/>
-      <w:bookmarkStart w:id="348" w:name="_Toc16367271016584047362895605"/>
+      <w:bookmarkStart w:id="347" w:name="__RefHeading___Toc96323_4292330188"/>
+      <w:bookmarkStart w:id="348" w:name="_Toc16367273021453686544418531"/>
       <w:bookmarkEnd w:id="347"/>
       <w:r>
         <w:rPr/>
@@ -23528,8 +23528,8 @@
         <w:pStyle w:val="Heading4"/>
         <w:rPr/>
       </w:pPr>
-      <w:bookmarkStart w:id="349" w:name="__RefHeading___Toc26446_4292330188"/>
-      <w:bookmarkStart w:id="350" w:name="_Toc16367271016715049287558966"/>
+      <w:bookmarkStart w:id="349" w:name="__RefHeading___Toc96325_4292330188"/>
+      <w:bookmarkStart w:id="350" w:name="_Toc16367273021571057188530759"/>
       <w:bookmarkEnd w:id="349"/>
       <w:r>
         <w:rPr/>
@@ -23542,8 +23542,8 @@
         <w:pStyle w:val="Heading5"/>
         <w:rPr/>
       </w:pPr>
-      <w:bookmarkStart w:id="351" w:name="__RefHeading___Toc26448_4292330188"/>
-      <w:bookmarkStart w:id="352" w:name="_Toc16367271016832918788935963"/>
+      <w:bookmarkStart w:id="351" w:name="__RefHeading___Toc96327_4292330188"/>
+      <w:bookmarkStart w:id="352" w:name="_Toc16367273021695244201516286"/>
       <w:bookmarkEnd w:id="351"/>
       <w:r>
         <w:rPr/>
@@ -23571,8 +23571,8 @@
         <w:pStyle w:val="Heading5"/>
         <w:rPr/>
       </w:pPr>
-      <w:bookmarkStart w:id="353" w:name="__RefHeading___Toc26450_4292330188"/>
-      <w:bookmarkStart w:id="354" w:name="_Toc16367271016954578589811611"/>
+      <w:bookmarkStart w:id="353" w:name="__RefHeading___Toc96329_4292330188"/>
+      <w:bookmarkStart w:id="354" w:name="_Toc16367273021807849063161316"/>
       <w:bookmarkEnd w:id="353"/>
       <w:r>
         <w:rPr/>
@@ -23661,8 +23661,8 @@
         <w:pStyle w:val="Heading4"/>
         <w:rPr/>
       </w:pPr>
-      <w:bookmarkStart w:id="355" w:name="__RefHeading___Toc26452_4292330188"/>
-      <w:bookmarkStart w:id="356" w:name="_Toc16367271017077114937852782"/>
+      <w:bookmarkStart w:id="355" w:name="__RefHeading___Toc96331_4292330188"/>
+      <w:bookmarkStart w:id="356" w:name="_Toc16367273021929829867022689"/>
       <w:bookmarkEnd w:id="355"/>
       <w:r>
         <w:rPr/>
@@ -23692,8 +23692,8 @@
         <w:pStyle w:val="Heading5"/>
         <w:rPr/>
       </w:pPr>
-      <w:bookmarkStart w:id="357" w:name="__RefHeading___Toc26454_4292330188"/>
-      <w:bookmarkStart w:id="358" w:name="_Toc16367271017204642598073823"/>
+      <w:bookmarkStart w:id="357" w:name="__RefHeading___Toc96333_4292330188"/>
+      <w:bookmarkStart w:id="358" w:name="_Toc16367273022056397017511625"/>
       <w:bookmarkEnd w:id="357"/>
       <w:r>
         <w:rPr/>
@@ -23877,8 +23877,8 @@
         <w:pStyle w:val="Heading5"/>
         <w:rPr/>
       </w:pPr>
-      <w:bookmarkStart w:id="359" w:name="__RefHeading___Toc26456_4292330188"/>
-      <w:bookmarkStart w:id="360" w:name="_Toc16367271017321196818823993"/>
+      <w:bookmarkStart w:id="359" w:name="__RefHeading___Toc96335_4292330188"/>
+      <w:bookmarkStart w:id="360" w:name="_Toc16367273022172551136395224"/>
       <w:bookmarkEnd w:id="359"/>
       <w:r>
         <w:rPr/>
@@ -23961,8 +23961,8 @@
         <w:pStyle w:val="Heading4"/>
         <w:rPr/>
       </w:pPr>
-      <w:bookmarkStart w:id="361" w:name="__RefHeading___Toc26458_4292330188"/>
-      <w:bookmarkStart w:id="362" w:name="_Toc16367271017467054555406670"/>
+      <w:bookmarkStart w:id="361" w:name="__RefHeading___Toc96337_4292330188"/>
+      <w:bookmarkStart w:id="362" w:name="_Toc16367273022298561622440509"/>
       <w:bookmarkEnd w:id="361"/>
       <w:r>
         <w:rPr/>
@@ -23992,8 +23992,8 @@
         <w:pStyle w:val="Heading5"/>
         <w:rPr/>
       </w:pPr>
-      <w:bookmarkStart w:id="363" w:name="__RefHeading___Toc26460_4292330188"/>
-      <w:bookmarkStart w:id="364" w:name="_Toc16367271017586171147742756"/>
+      <w:bookmarkStart w:id="363" w:name="__RefHeading___Toc96339_4292330188"/>
+      <w:bookmarkStart w:id="364" w:name="_Toc16367273022415594106921749"/>
       <w:bookmarkEnd w:id="363"/>
       <w:r>
         <w:rPr/>
@@ -24162,8 +24162,8 @@
         <w:pStyle w:val="Heading5"/>
         <w:rPr/>
       </w:pPr>
-      <w:bookmarkStart w:id="365" w:name="__RefHeading___Toc26462_4292330188"/>
-      <w:bookmarkStart w:id="366" w:name="_Toc16367271017715283739459255"/>
+      <w:bookmarkStart w:id="365" w:name="__RefHeading___Toc96341_4292330188"/>
+      <w:bookmarkStart w:id="366" w:name="_Toc16367273022533336544251268"/>
       <w:bookmarkEnd w:id="365"/>
       <w:r>
         <w:rPr/>
@@ -24238,8 +24238,8 @@
         <w:pStyle w:val="Heading4"/>
         <w:rPr/>
       </w:pPr>
-      <w:bookmarkStart w:id="367" w:name="__RefHeading___Toc26464_4292330188"/>
-      <w:bookmarkStart w:id="368" w:name="_Toc16367271017847376415624647"/>
+      <w:bookmarkStart w:id="367" w:name="__RefHeading___Toc96343_4292330188"/>
+      <w:bookmarkStart w:id="368" w:name="_Toc16367273022653022659654732"/>
       <w:bookmarkEnd w:id="367"/>
       <w:r>
         <w:rPr/>
@@ -24269,8 +24269,8 @@
         <w:pStyle w:val="Heading5"/>
         <w:rPr/>
       </w:pPr>
-      <w:bookmarkStart w:id="369" w:name="__RefHeading___Toc26466_4292330188"/>
-      <w:bookmarkStart w:id="370" w:name="_Toc16367271017968962818471493"/>
+      <w:bookmarkStart w:id="369" w:name="__RefHeading___Toc96345_4292330188"/>
+      <w:bookmarkStart w:id="370" w:name="_Toc16367273022769987606127227"/>
       <w:bookmarkEnd w:id="369"/>
       <w:r>
         <w:rPr/>
@@ -24320,8 +24320,8 @@
         <w:pStyle w:val="Heading5"/>
         <w:rPr/>
       </w:pPr>
-      <w:bookmarkStart w:id="371" w:name="__RefHeading___Toc26468_4292330188"/>
-      <w:bookmarkStart w:id="372" w:name="_Toc16367271018083395504718875"/>
+      <w:bookmarkStart w:id="371" w:name="__RefHeading___Toc96347_4292330188"/>
+      <w:bookmarkStart w:id="372" w:name="_Toc16367273022888944114307782"/>
       <w:bookmarkEnd w:id="371"/>
       <w:r>
         <w:rPr/>
@@ -24378,8 +24378,8 @@
         <w:pStyle w:val="Heading5"/>
         <w:rPr/>
       </w:pPr>
-      <w:bookmarkStart w:id="373" w:name="__RefHeading___Toc26470_4292330188"/>
-      <w:bookmarkStart w:id="374" w:name="_Toc16367271018213309150656011"/>
+      <w:bookmarkStart w:id="373" w:name="__RefHeading___Toc96349_4292330188"/>
+      <w:bookmarkStart w:id="374" w:name="_Toc16367273023002338995113065"/>
       <w:bookmarkEnd w:id="373"/>
       <w:r>
         <w:rPr/>
@@ -24427,8 +24427,8 @@
         <w:pStyle w:val="Heading5"/>
         <w:rPr/>
       </w:pPr>
-      <w:bookmarkStart w:id="375" w:name="__RefHeading___Toc26472_4292330188"/>
-      <w:bookmarkStart w:id="376" w:name="_Toc16367271018332326547087198"/>
+      <w:bookmarkStart w:id="375" w:name="__RefHeading___Toc96351_4292330188"/>
+      <w:bookmarkStart w:id="376" w:name="_Toc16367273023112824542340716"/>
       <w:bookmarkEnd w:id="375"/>
       <w:r>
         <w:rPr/>
@@ -24487,8 +24487,8 @@
         <w:pStyle w:val="Heading4"/>
         <w:rPr/>
       </w:pPr>
-      <w:bookmarkStart w:id="377" w:name="__RefHeading___Toc26474_4292330188"/>
-      <w:bookmarkStart w:id="378" w:name="_Toc16367271018457797622408310"/>
+      <w:bookmarkStart w:id="377" w:name="__RefHeading___Toc96353_4292330188"/>
+      <w:bookmarkStart w:id="378" w:name="_Toc16367273023234289315089675"/>
       <w:bookmarkEnd w:id="377"/>
       <w:r>
         <w:rPr/>
@@ -24501,8 +24501,8 @@
         <w:pStyle w:val="Heading5"/>
         <w:rPr/>
       </w:pPr>
-      <w:bookmarkStart w:id="379" w:name="__RefHeading___Toc26476_4292330188"/>
-      <w:bookmarkStart w:id="380" w:name="_Toc16367271018564485163490435"/>
+      <w:bookmarkStart w:id="379" w:name="__RefHeading___Toc96355_4292330188"/>
+      <w:bookmarkStart w:id="380" w:name="_Toc16367273023345340324261016"/>
       <w:bookmarkEnd w:id="379"/>
       <w:r>
         <w:rPr/>
@@ -24572,8 +24572,8 @@
         <w:pStyle w:val="Heading5"/>
         <w:rPr/>
       </w:pPr>
-      <w:bookmarkStart w:id="381" w:name="__RefHeading___Toc26478_4292330188"/>
-      <w:bookmarkStart w:id="382" w:name="_Toc163672710186936442151632"/>
+      <w:bookmarkStart w:id="381" w:name="__RefHeading___Toc96357_4292330188"/>
+      <w:bookmarkStart w:id="382" w:name="_Toc16367273023464106157422302"/>
       <w:bookmarkEnd w:id="381"/>
       <w:r>
         <w:rPr/>
@@ -24597,8 +24597,8 @@
         <w:pStyle w:val="Heading4"/>
         <w:rPr/>
       </w:pPr>
-      <w:bookmarkStart w:id="383" w:name="__RefHeading___Toc26480_4292330188"/>
-      <w:bookmarkStart w:id="384" w:name="_Toc1636727101881835960955433"/>
+      <w:bookmarkStart w:id="383" w:name="__RefHeading___Toc96359_4292330188"/>
+      <w:bookmarkStart w:id="384" w:name="_Toc16367273023577591778761094"/>
       <w:bookmarkEnd w:id="383"/>
       <w:r>
         <w:rPr/>
@@ -24622,8 +24622,8 @@
         <w:pStyle w:val="Heading5"/>
         <w:rPr/>
       </w:pPr>
-      <w:bookmarkStart w:id="385" w:name="__RefHeading___Toc26482_4292330188"/>
-      <w:bookmarkStart w:id="386" w:name="_Toc16367271018939477575920194"/>
+      <w:bookmarkStart w:id="385" w:name="__RefHeading___Toc96361_4292330188"/>
+      <w:bookmarkStart w:id="386" w:name="_Toc16367273023685670163745601"/>
       <w:bookmarkEnd w:id="385"/>
       <w:r>
         <w:rPr/>
@@ -24651,8 +24651,8 @@
         <w:pStyle w:val="Heading5"/>
         <w:rPr/>
       </w:pPr>
-      <w:bookmarkStart w:id="387" w:name="__RefHeading___Toc26484_4292330188"/>
-      <w:bookmarkStart w:id="388" w:name="_Toc16367271019053698045492408"/>
+      <w:bookmarkStart w:id="387" w:name="__RefHeading___Toc96363_4292330188"/>
+      <w:bookmarkStart w:id="388" w:name="_Toc16367273023802798804936989"/>
       <w:bookmarkEnd w:id="387"/>
       <w:r>
         <w:rPr/>
@@ -24736,8 +24736,8 @@
         <w:pStyle w:val="Heading4"/>
         <w:rPr/>
       </w:pPr>
-      <w:bookmarkStart w:id="389" w:name="__RefHeading___Toc26486_4292330188"/>
-      <w:bookmarkStart w:id="390" w:name="_Toc16367271019178168364622926"/>
+      <w:bookmarkStart w:id="389" w:name="__RefHeading___Toc96365_4292330188"/>
+      <w:bookmarkStart w:id="390" w:name="_Toc16367273023922950075537795"/>
       <w:bookmarkEnd w:id="389"/>
       <w:r>
         <w:rPr/>
@@ -24764,8 +24764,8 @@
         <w:pStyle w:val="Heading5"/>
         <w:rPr/>
       </w:pPr>
-      <w:bookmarkStart w:id="391" w:name="__RefHeading___Toc26488_4292330188"/>
-      <w:bookmarkStart w:id="392" w:name="_Toc1636727101929236656801564"/>
+      <w:bookmarkStart w:id="391" w:name="__RefHeading___Toc96367_4292330188"/>
+      <w:bookmarkStart w:id="392" w:name="_Toc16367273024039964657543764"/>
       <w:bookmarkEnd w:id="391"/>
       <w:r>
         <w:rPr/>
@@ -24807,8 +24807,8 @@
         <w:pStyle w:val="Heading2"/>
         <w:rPr/>
       </w:pPr>
-      <w:bookmarkStart w:id="393" w:name="__RefHeading___Toc26490_4292330188"/>
-      <w:bookmarkStart w:id="394" w:name="_Toc16367271019415406506374358"/>
+      <w:bookmarkStart w:id="393" w:name="__RefHeading___Toc96369_4292330188"/>
+      <w:bookmarkStart w:id="394" w:name="_Toc1636727302415281186414682"/>
       <w:bookmarkEnd w:id="393"/>
       <w:r>
         <w:rPr/>
@@ -24832,8 +24832,8 @@
         <w:pStyle w:val="Heading3"/>
         <w:rPr/>
       </w:pPr>
-      <w:bookmarkStart w:id="395" w:name="__RefHeading___Toc26492_4292330188"/>
-      <w:bookmarkStart w:id="396" w:name="_Toc16367271019532289194542698"/>
+      <w:bookmarkStart w:id="395" w:name="__RefHeading___Toc96371_4292330188"/>
+      <w:bookmarkStart w:id="396" w:name="_Toc16367273024263272953694770"/>
       <w:bookmarkEnd w:id="395"/>
       <w:r>
         <w:rPr/>
@@ -24846,8 +24846,8 @@
         <w:pStyle w:val="Heading4"/>
         <w:rPr/>
       </w:pPr>
-      <w:bookmarkStart w:id="397" w:name="__RefHeading___Toc26494_4292330188"/>
-      <w:bookmarkStart w:id="398" w:name="_Toc16367271019662045997980857"/>
+      <w:bookmarkStart w:id="397" w:name="__RefHeading___Toc96373_4292330188"/>
+      <w:bookmarkStart w:id="398" w:name="_Toc16367273024385124095425455"/>
       <w:bookmarkEnd w:id="397"/>
       <w:r>
         <w:rPr/>
@@ -24916,8 +24916,8 @@
         <w:pStyle w:val="Heading4"/>
         <w:rPr/>
       </w:pPr>
-      <w:bookmarkStart w:id="399" w:name="__RefHeading___Toc26496_4292330188"/>
-      <w:bookmarkStart w:id="400" w:name="_Toc16367271019795699117332028"/>
+      <w:bookmarkStart w:id="399" w:name="__RefHeading___Toc96375_4292330188"/>
+      <w:bookmarkStart w:id="400" w:name="_Toc16367273024514185171558932"/>
       <w:bookmarkEnd w:id="399"/>
       <w:r>
         <w:rPr/>
@@ -24972,8 +24972,8 @@
         <w:pStyle w:val="Heading3"/>
         <w:rPr/>
       </w:pPr>
-      <w:bookmarkStart w:id="401" w:name="__RefHeading___Toc26498_4292330188"/>
-      <w:bookmarkStart w:id="402" w:name="_Toc16367271019941813995324291"/>
+      <w:bookmarkStart w:id="401" w:name="__RefHeading___Toc96377_4292330188"/>
+      <w:bookmarkStart w:id="402" w:name="_Toc16367273024642915960133493"/>
       <w:bookmarkEnd w:id="401"/>
       <w:r>
         <w:rPr/>
@@ -25274,8 +25274,8 @@
         <w:pStyle w:val="Heading3"/>
         <w:rPr/>
       </w:pPr>
-      <w:bookmarkStart w:id="403" w:name="__RefHeading___Toc26500_4292330188"/>
-      <w:bookmarkStart w:id="404" w:name="_Toc16367271020083698166802270"/>
+      <w:bookmarkStart w:id="403" w:name="__RefHeading___Toc96379_4292330188"/>
+      <w:bookmarkStart w:id="404" w:name="_Toc16367273024778009776882443"/>
       <w:bookmarkEnd w:id="403"/>
       <w:r>
         <w:rPr/>
@@ -25330,8 +25330,8 @@
         <w:pStyle w:val="Heading3"/>
         <w:rPr/>
       </w:pPr>
-      <w:bookmarkStart w:id="405" w:name="__RefHeading___Toc26502_4292330188"/>
-      <w:bookmarkStart w:id="406" w:name="_Toc16367271020218790508530268"/>
+      <w:bookmarkStart w:id="405" w:name="__RefHeading___Toc96381_4292330188"/>
+      <w:bookmarkStart w:id="406" w:name="_Toc1636727302489327070928885"/>
       <w:bookmarkEnd w:id="405"/>
       <w:r>
         <w:rPr/>
@@ -25365,8 +25365,8 @@
         <w:pStyle w:val="Heading3"/>
         <w:rPr/>
       </w:pPr>
-      <w:bookmarkStart w:id="407" w:name="__RefHeading___Toc26504_4292330188"/>
-      <w:bookmarkStart w:id="408" w:name="_Toc16367271020337320482044755"/>
+      <w:bookmarkStart w:id="407" w:name="__RefHeading___Toc96383_4292330188"/>
+      <w:bookmarkStart w:id="408" w:name="_Toc16367273025015920893403019"/>
       <w:bookmarkEnd w:id="407"/>
       <w:r>
         <w:rPr/>
@@ -25390,8 +25390,8 @@
         <w:pStyle w:val="Heading3"/>
         <w:rPr/>
       </w:pPr>
-      <w:bookmarkStart w:id="409" w:name="__RefHeading___Toc26506_4292330188"/>
-      <w:bookmarkStart w:id="410" w:name="_Toc16367271020456000883396400"/>
+      <w:bookmarkStart w:id="409" w:name="__RefHeading___Toc96385_4292330188"/>
+      <w:bookmarkStart w:id="410" w:name="_Toc16367273025135042303663901"/>
       <w:bookmarkEnd w:id="409"/>
       <w:r>
         <w:rPr/>
@@ -25436,8 +25436,8 @@
         <w:pStyle w:val="Heading4"/>
         <w:rPr/>
       </w:pPr>
-      <w:bookmarkStart w:id="411" w:name="__RefHeading___Toc26508_4292330188"/>
-      <w:bookmarkStart w:id="412" w:name="_Toc16367271020579322973419306"/>
+      <w:bookmarkStart w:id="411" w:name="__RefHeading___Toc96387_4292330188"/>
+      <w:bookmarkStart w:id="412" w:name="_Toc16367273025252513927438473"/>
       <w:bookmarkEnd w:id="411"/>
       <w:r>
         <w:rPr/>
@@ -25450,8 +25450,8 @@
         <w:pStyle w:val="Heading5"/>
         <w:rPr/>
       </w:pPr>
-      <w:bookmarkStart w:id="413" w:name="__RefHeading___Toc26510_4292330188"/>
-      <w:bookmarkStart w:id="414" w:name="_Toc16367271020722622313666215"/>
+      <w:bookmarkStart w:id="413" w:name="__RefHeading___Toc96389_4292330188"/>
+      <w:bookmarkStart w:id="414" w:name="_Toc16367273025387336856388812"/>
       <w:bookmarkEnd w:id="413"/>
       <w:r>
         <w:rPr/>
@@ -25742,8 +25742,8 @@
         <w:pStyle w:val="Heading5"/>
         <w:rPr/>
       </w:pPr>
-      <w:bookmarkStart w:id="415" w:name="__RefHeading___Toc26512_4292330188"/>
-      <w:bookmarkStart w:id="416" w:name="_Toc16367271020859759353296632"/>
+      <w:bookmarkStart w:id="415" w:name="__RefHeading___Toc96391_4292330188"/>
+      <w:bookmarkStart w:id="416" w:name="_Toc16367273025518618577965395"/>
       <w:bookmarkEnd w:id="415"/>
       <w:r>
         <w:rPr/>
@@ -25781,8 +25781,8 @@
         <w:pStyle w:val="Heading5"/>
         <w:rPr/>
       </w:pPr>
-      <w:bookmarkStart w:id="417" w:name="__RefHeading___Toc26514_4292330188"/>
-      <w:bookmarkStart w:id="418" w:name="_Toc1636727102098764143945529"/>
+      <w:bookmarkStart w:id="417" w:name="__RefHeading___Toc96393_4292330188"/>
+      <w:bookmarkStart w:id="418" w:name="_Toc16367273025652865455100499"/>
       <w:bookmarkEnd w:id="417"/>
       <w:r>
         <w:rPr/>
@@ -26094,8 +26094,8 @@
         <w:pStyle w:val="Heading4"/>
         <w:rPr/>
       </w:pPr>
-      <w:bookmarkStart w:id="419" w:name="__RefHeading___Toc26516_4292330188"/>
-      <w:bookmarkStart w:id="420" w:name="_Toc16367271021112007472836536"/>
+      <w:bookmarkStart w:id="419" w:name="__RefHeading___Toc96395_4292330188"/>
+      <w:bookmarkStart w:id="420" w:name="_Toc16367273025777542280412501"/>
       <w:bookmarkEnd w:id="419"/>
       <w:r>
         <w:rPr/>
@@ -26108,8 +26108,8 @@
         <w:pStyle w:val="Heading5"/>
         <w:rPr/>
       </w:pPr>
-      <w:bookmarkStart w:id="421" w:name="__RefHeading___Toc26518_4292330188"/>
-      <w:bookmarkStart w:id="422" w:name="_Toc16367271021245195731652037"/>
+      <w:bookmarkStart w:id="421" w:name="__RefHeading___Toc96397_4292330188"/>
+      <w:bookmarkStart w:id="422" w:name="_Toc16367273025902788978266592"/>
       <w:bookmarkEnd w:id="421"/>
       <w:r>
         <w:rPr/>
@@ -26278,8 +26278,8 @@
         <w:pStyle w:val="Heading5"/>
         <w:rPr/>
       </w:pPr>
-      <w:bookmarkStart w:id="423" w:name="__RefHeading___Toc26520_4292330188"/>
-      <w:bookmarkStart w:id="424" w:name="_Toc16367271021368620260771724"/>
+      <w:bookmarkStart w:id="423" w:name="__RefHeading___Toc96399_4292330188"/>
+      <w:bookmarkStart w:id="424" w:name="_Toc16367273026028635010321579"/>
       <w:bookmarkEnd w:id="423"/>
       <w:r>
         <w:rPr/>
@@ -26303,8 +26303,8 @@
         <w:pStyle w:val="Heading4"/>
         <w:rPr/>
       </w:pPr>
-      <w:bookmarkStart w:id="425" w:name="__RefHeading___Toc26522_4292330188"/>
-      <w:bookmarkStart w:id="426" w:name="_Toc16367271021485237760690742"/>
+      <w:bookmarkStart w:id="425" w:name="__RefHeading___Toc96401_4292330188"/>
+      <w:bookmarkStart w:id="426" w:name="_Toc16367273026148583186484172"/>
       <w:bookmarkEnd w:id="425"/>
       <w:r>
         <w:rPr/>
@@ -26334,8 +26334,8 @@
         <w:pStyle w:val="Heading5"/>
         <w:rPr/>
       </w:pPr>
-      <w:bookmarkStart w:id="427" w:name="__RefHeading___Toc26524_4292330188"/>
-      <w:bookmarkStart w:id="428" w:name="_Toc1636727102160471666421117"/>
+      <w:bookmarkStart w:id="427" w:name="__RefHeading___Toc96403_4292330188"/>
+      <w:bookmarkStart w:id="428" w:name="_Toc16367273026276158106512939"/>
       <w:bookmarkEnd w:id="427"/>
       <w:r>
         <w:rPr/>
@@ -26363,8 +26363,8 @@
         <w:pStyle w:val="Heading5"/>
         <w:rPr/>
       </w:pPr>
-      <w:bookmarkStart w:id="429" w:name="__RefHeading___Toc26526_4292330188"/>
-      <w:bookmarkStart w:id="430" w:name="_Toc1636727102172664263511591"/>
+      <w:bookmarkStart w:id="429" w:name="__RefHeading___Toc96405_4292330188"/>
+      <w:bookmarkStart w:id="430" w:name="_Toc16367273026395480872132048"/>
       <w:bookmarkEnd w:id="429"/>
       <w:r>
         <w:rPr/>
@@ -26527,8 +26527,8 @@
         <w:pStyle w:val="Heading4"/>
         <w:rPr/>
       </w:pPr>
-      <w:bookmarkStart w:id="431" w:name="__RefHeading___Toc26528_4292330188"/>
-      <w:bookmarkStart w:id="432" w:name="_Toc16367271021879048557591282"/>
+      <w:bookmarkStart w:id="431" w:name="__RefHeading___Toc96407_4292330188"/>
+      <w:bookmarkStart w:id="432" w:name="_Toc1636727302653154696413141"/>
       <w:bookmarkEnd w:id="431"/>
       <w:r>
         <w:rPr/>
@@ -26541,8 +26541,8 @@
         <w:pStyle w:val="Heading5"/>
         <w:rPr/>
       </w:pPr>
-      <w:bookmarkStart w:id="433" w:name="__RefHeading___Toc26530_4292330188"/>
-      <w:bookmarkStart w:id="434" w:name="_Toc16367271022007664748079359"/>
+      <w:bookmarkStart w:id="433" w:name="__RefHeading___Toc96409_4292330188"/>
+      <w:bookmarkStart w:id="434" w:name="_Toc16367273026652768148437631"/>
       <w:bookmarkEnd w:id="433"/>
       <w:r>
         <w:rPr/>
@@ -26570,8 +26570,8 @@
         <w:pStyle w:val="Heading5"/>
         <w:rPr/>
       </w:pPr>
-      <w:bookmarkStart w:id="435" w:name="__RefHeading___Toc26532_4292330188"/>
-      <w:bookmarkStart w:id="436" w:name="_Toc16367271022126832978090301"/>
+      <w:bookmarkStart w:id="435" w:name="__RefHeading___Toc96411_4292330188"/>
+      <w:bookmarkStart w:id="436" w:name="_Toc16367273026773285457851506"/>
       <w:bookmarkEnd w:id="435"/>
       <w:r>
         <w:rPr/>
@@ -26670,8 +26670,8 @@
         <w:pStyle w:val="Heading4"/>
         <w:rPr/>
       </w:pPr>
-      <w:bookmarkStart w:id="437" w:name="__RefHeading___Toc26534_4292330188"/>
-      <w:bookmarkStart w:id="438" w:name="_Toc16367271022255366001261549"/>
+      <w:bookmarkStart w:id="437" w:name="__RefHeading___Toc96413_4292330188"/>
+      <w:bookmarkStart w:id="438" w:name="_Toc16367273026897269538465720"/>
       <w:bookmarkEnd w:id="437"/>
       <w:r>
         <w:rPr/>
@@ -26701,8 +26701,8 @@
         <w:pStyle w:val="Heading5"/>
         <w:rPr/>
       </w:pPr>
-      <w:bookmarkStart w:id="439" w:name="__RefHeading___Toc26536_4292330188"/>
-      <w:bookmarkStart w:id="440" w:name="_Toc16367271022411070602972117"/>
+      <w:bookmarkStart w:id="439" w:name="__RefHeading___Toc96415_4292330188"/>
+      <w:bookmarkStart w:id="440" w:name="_Toc16367273027057474587788036"/>
       <w:bookmarkEnd w:id="439"/>
       <w:r>
         <w:rPr/>
@@ -27792,8 +27792,8 @@
         <w:pStyle w:val="Heading5"/>
         <w:rPr/>
       </w:pPr>
-      <w:bookmarkStart w:id="441" w:name="__RefHeading___Toc26538_4292330188"/>
-      <w:bookmarkStart w:id="442" w:name="_Toc16367271022573198879229060"/>
+      <w:bookmarkStart w:id="441" w:name="__RefHeading___Toc96417_4292330188"/>
+      <w:bookmarkStart w:id="442" w:name="_Toc1636727302719898481601843"/>
       <w:bookmarkEnd w:id="441"/>
       <w:r>
         <w:rPr/>
@@ -27884,8 +27884,8 @@
         <w:pStyle w:val="Heading4"/>
         <w:rPr/>
       </w:pPr>
-      <w:bookmarkStart w:id="443" w:name="__RefHeading___Toc26540_4292330188"/>
-      <w:bookmarkStart w:id="444" w:name="_Toc16367271022731091796102699"/>
+      <w:bookmarkStart w:id="443" w:name="__RefHeading___Toc96419_4292330188"/>
+      <w:bookmarkStart w:id="444" w:name="_Toc16367273027313437596553789"/>
       <w:bookmarkEnd w:id="443"/>
       <w:r>
         <w:rPr/>
@@ -27898,8 +27898,8 @@
         <w:pStyle w:val="Heading5"/>
         <w:rPr/>
       </w:pPr>
-      <w:bookmarkStart w:id="445" w:name="__RefHeading___Toc26542_4292330188"/>
-      <w:bookmarkStart w:id="446" w:name="_Toc16367271022888519014852668"/>
+      <w:bookmarkStart w:id="445" w:name="__RefHeading___Toc96421_4292330188"/>
+      <w:bookmarkStart w:id="446" w:name="_Toc16367273027435618963964134"/>
       <w:bookmarkEnd w:id="445"/>
       <w:r>
         <w:rPr/>
@@ -27927,8 +27927,8 @@
         <w:pStyle w:val="Heading5"/>
         <w:rPr/>
       </w:pPr>
-      <w:bookmarkStart w:id="447" w:name="__RefHeading___Toc26544_4292330188"/>
-      <w:bookmarkStart w:id="448" w:name="_Toc16367271023033096875598819"/>
+      <w:bookmarkStart w:id="447" w:name="__RefHeading___Toc96423_4292330188"/>
+      <w:bookmarkStart w:id="448" w:name="_Toc16367273027546622963926930"/>
       <w:bookmarkEnd w:id="447"/>
       <w:r>
         <w:rPr/>
@@ -28017,8 +28017,8 @@
         <w:pStyle w:val="Heading4"/>
         <w:rPr/>
       </w:pPr>
-      <w:bookmarkStart w:id="449" w:name="__RefHeading___Toc26546_4292330188"/>
-      <w:bookmarkStart w:id="450" w:name="_Toc16367271023177738690262005"/>
+      <w:bookmarkStart w:id="449" w:name="__RefHeading___Toc96425_4292330188"/>
+      <w:bookmarkStart w:id="450" w:name="_Toc16367273027662462168625694"/>
       <w:bookmarkEnd w:id="449"/>
       <w:r>
         <w:rPr/>
@@ -28048,8 +28048,8 @@
         <w:pStyle w:val="Heading5"/>
         <w:rPr/>
       </w:pPr>
-      <w:bookmarkStart w:id="451" w:name="__RefHeading___Toc26548_4292330188"/>
-      <w:bookmarkStart w:id="452" w:name="_Toc1636727102330996922270167"/>
+      <w:bookmarkStart w:id="451" w:name="__RefHeading___Toc96427_4292330188"/>
+      <w:bookmarkStart w:id="452" w:name="_Toc16367273027794331202363710"/>
       <w:bookmarkEnd w:id="451"/>
       <w:r>
         <w:rPr/>
@@ -28233,8 +28233,8 @@
         <w:pStyle w:val="Heading5"/>
         <w:rPr/>
       </w:pPr>
-      <w:bookmarkStart w:id="453" w:name="__RefHeading___Toc26550_4292330188"/>
-      <w:bookmarkStart w:id="454" w:name="_Toc16367271023442118205442068"/>
+      <w:bookmarkStart w:id="453" w:name="__RefHeading___Toc96429_4292330188"/>
+      <w:bookmarkStart w:id="454" w:name="_Toc16367273027912164201692564"/>
       <w:bookmarkEnd w:id="453"/>
       <w:r>
         <w:rPr/>
@@ -28317,8 +28317,8 @@
         <w:pStyle w:val="Heading4"/>
         <w:rPr/>
       </w:pPr>
-      <w:bookmarkStart w:id="455" w:name="__RefHeading___Toc26552_4292330188"/>
-      <w:bookmarkStart w:id="456" w:name="_Toc16367271023589705688678504"/>
+      <w:bookmarkStart w:id="455" w:name="__RefHeading___Toc96431_4292330188"/>
+      <w:bookmarkStart w:id="456" w:name="_Toc1636727302804472727926737"/>
       <w:bookmarkEnd w:id="455"/>
       <w:r>
         <w:rPr/>
@@ -28348,8 +28348,8 @@
         <w:pStyle w:val="Heading5"/>
         <w:rPr/>
       </w:pPr>
-      <w:bookmarkStart w:id="457" w:name="__RefHeading___Toc26554_4292330188"/>
-      <w:bookmarkStart w:id="458" w:name="_Toc16367271023727008342814348"/>
+      <w:bookmarkStart w:id="457" w:name="__RefHeading___Toc96433_4292330188"/>
+      <w:bookmarkStart w:id="458" w:name="_Toc16367273028176769329154798"/>
       <w:bookmarkEnd w:id="457"/>
       <w:r>
         <w:rPr/>
@@ -28518,8 +28518,8 @@
         <w:pStyle w:val="Heading5"/>
         <w:rPr/>
       </w:pPr>
-      <w:bookmarkStart w:id="459" w:name="__RefHeading___Toc26556_4292330188"/>
-      <w:bookmarkStart w:id="460" w:name="_Toc16367271023853062124824087"/>
+      <w:bookmarkStart w:id="459" w:name="__RefHeading___Toc96435_4292330188"/>
+      <w:bookmarkStart w:id="460" w:name="_Toc16367273028298952551344028"/>
       <w:bookmarkEnd w:id="459"/>
       <w:r>
         <w:rPr/>
@@ -28594,8 +28594,8 @@
         <w:pStyle w:val="Heading4"/>
         <w:rPr/>
       </w:pPr>
-      <w:bookmarkStart w:id="461" w:name="__RefHeading___Toc26558_4292330188"/>
-      <w:bookmarkStart w:id="462" w:name="_Toc16367271023985347373424283"/>
+      <w:bookmarkStart w:id="461" w:name="__RefHeading___Toc96437_4292330188"/>
+      <w:bookmarkStart w:id="462" w:name="_Toc16367273028426276405142391"/>
       <w:bookmarkEnd w:id="461"/>
       <w:r>
         <w:rPr/>
@@ -28625,8 +28625,8 @@
         <w:pStyle w:val="Heading5"/>
         <w:rPr/>
       </w:pPr>
-      <w:bookmarkStart w:id="463" w:name="__RefHeading___Toc26560_4292330188"/>
-      <w:bookmarkStart w:id="464" w:name="_Toc16367271024112331708616100"/>
+      <w:bookmarkStart w:id="463" w:name="__RefHeading___Toc96439_4292330188"/>
+      <w:bookmarkStart w:id="464" w:name="_Toc16367273028531524246615935"/>
       <w:bookmarkEnd w:id="463"/>
       <w:r>
         <w:rPr/>
@@ -28676,8 +28676,8 @@
         <w:pStyle w:val="Heading5"/>
         <w:rPr/>
       </w:pPr>
-      <w:bookmarkStart w:id="465" w:name="__RefHeading___Toc26562_4292330188"/>
-      <w:bookmarkStart w:id="466" w:name="_Toc16367271024238623228959020"/>
+      <w:bookmarkStart w:id="465" w:name="__RefHeading___Toc96441_4292330188"/>
+      <w:bookmarkStart w:id="466" w:name="_Toc16367273028645634799007337"/>
       <w:bookmarkEnd w:id="465"/>
       <w:r>
         <w:rPr/>
@@ -28734,8 +28734,8 @@
         <w:pStyle w:val="Heading5"/>
         <w:rPr/>
       </w:pPr>
-      <w:bookmarkStart w:id="467" w:name="__RefHeading___Toc26564_4292330188"/>
-      <w:bookmarkStart w:id="468" w:name="_Toc1636727102435667194005083"/>
+      <w:bookmarkStart w:id="467" w:name="__RefHeading___Toc96443_4292330188"/>
+      <w:bookmarkStart w:id="468" w:name="_Toc16367273028766308405391253"/>
       <w:bookmarkEnd w:id="467"/>
       <w:r>
         <w:rPr/>
@@ -28783,8 +28783,8 @@
         <w:pStyle w:val="Heading5"/>
         <w:rPr/>
       </w:pPr>
-      <w:bookmarkStart w:id="469" w:name="__RefHeading___Toc26566_4292330188"/>
-      <w:bookmarkStart w:id="470" w:name="_Toc16367271024471251771322494"/>
+      <w:bookmarkStart w:id="469" w:name="__RefHeading___Toc96445_4292330188"/>
+      <w:bookmarkStart w:id="470" w:name="_Toc16367273028882545543879549"/>
       <w:bookmarkEnd w:id="469"/>
       <w:r>
         <w:rPr/>
@@ -28843,8 +28843,8 @@
         <w:pStyle w:val="Heading4"/>
         <w:rPr/>
       </w:pPr>
-      <w:bookmarkStart w:id="471" w:name="__RefHeading___Toc26568_4292330188"/>
-      <w:bookmarkStart w:id="472" w:name="_Toc16367271024591807552530139"/>
+      <w:bookmarkStart w:id="471" w:name="__RefHeading___Toc96447_4292330188"/>
+      <w:bookmarkStart w:id="472" w:name="_Toc16367273028994351845347689"/>
       <w:bookmarkEnd w:id="471"/>
       <w:r>
         <w:rPr/>
@@ -28857,8 +28857,8 @@
         <w:pStyle w:val="Heading5"/>
         <w:rPr/>
       </w:pPr>
-      <w:bookmarkStart w:id="473" w:name="__RefHeading___Toc26570_4292330188"/>
-      <w:bookmarkStart w:id="474" w:name="_Toc16367271024713719708726098"/>
+      <w:bookmarkStart w:id="473" w:name="__RefHeading___Toc96449_4292330188"/>
+      <w:bookmarkStart w:id="474" w:name="_Toc16367273029109429753564250"/>
       <w:bookmarkEnd w:id="473"/>
       <w:r>
         <w:rPr/>
@@ -28928,8 +28928,8 @@
         <w:pStyle w:val="Heading5"/>
         <w:rPr/>
       </w:pPr>
-      <w:bookmarkStart w:id="475" w:name="__RefHeading___Toc26572_4292330188"/>
-      <w:bookmarkStart w:id="476" w:name="_Toc16367271024838158092879442"/>
+      <w:bookmarkStart w:id="475" w:name="__RefHeading___Toc96451_4292330188"/>
+      <w:bookmarkStart w:id="476" w:name="_Toc16367273029221571559057621"/>
       <w:bookmarkEnd w:id="475"/>
       <w:r>
         <w:rPr/>
@@ -28953,8 +28953,8 @@
         <w:pStyle w:val="Heading4"/>
         <w:rPr/>
       </w:pPr>
-      <w:bookmarkStart w:id="477" w:name="__RefHeading___Toc26574_4292330188"/>
-      <w:bookmarkStart w:id="478" w:name="_Toc16367271024961157575109755"/>
+      <w:bookmarkStart w:id="477" w:name="__RefHeading___Toc96453_4292330188"/>
+      <w:bookmarkStart w:id="478" w:name="_Toc16367273029336340021670072"/>
       <w:bookmarkEnd w:id="477"/>
       <w:r>
         <w:rPr/>
@@ -28978,8 +28978,8 @@
         <w:pStyle w:val="Heading5"/>
         <w:rPr/>
       </w:pPr>
-      <w:bookmarkStart w:id="479" w:name="__RefHeading___Toc26576_4292330188"/>
-      <w:bookmarkStart w:id="480" w:name="_Toc16367271025099842813402817"/>
+      <w:bookmarkStart w:id="479" w:name="__RefHeading___Toc96455_4292330188"/>
+      <w:bookmarkStart w:id="480" w:name="_Toc16367273029455343084432546"/>
       <w:bookmarkEnd w:id="479"/>
       <w:r>
         <w:rPr/>
@@ -29007,8 +29007,8 @@
         <w:pStyle w:val="Heading5"/>
         <w:rPr/>
       </w:pPr>
-      <w:bookmarkStart w:id="481" w:name="__RefHeading___Toc26578_4292330188"/>
-      <w:bookmarkStart w:id="482" w:name="_Toc16367271025213875164048476"/>
+      <w:bookmarkStart w:id="481" w:name="__RefHeading___Toc96457_4292330188"/>
+      <w:bookmarkStart w:id="482" w:name="_Toc16367273029569653063543809"/>
       <w:bookmarkEnd w:id="481"/>
       <w:r>
         <w:rPr/>
@@ -29092,8 +29092,8 @@
         <w:pStyle w:val="Heading4"/>
         <w:rPr/>
       </w:pPr>
-      <w:bookmarkStart w:id="483" w:name="__RefHeading___Toc26580_4292330188"/>
-      <w:bookmarkStart w:id="484" w:name="_Toc16367271025345651951904932"/>
+      <w:bookmarkStart w:id="483" w:name="__RefHeading___Toc96459_4292330188"/>
+      <w:bookmarkStart w:id="484" w:name="_Toc16367273029689623673241055"/>
       <w:bookmarkEnd w:id="483"/>
       <w:r>
         <w:rPr/>
@@ -29120,8 +29120,8 @@
         <w:pStyle w:val="Heading5"/>
         <w:rPr/>
       </w:pPr>
-      <w:bookmarkStart w:id="485" w:name="__RefHeading___Toc26582_4292330188"/>
-      <w:bookmarkStart w:id="486" w:name="_Toc16367271025465385809514856"/>
+      <w:bookmarkStart w:id="485" w:name="__RefHeading___Toc96461_4292330188"/>
+      <w:bookmarkStart w:id="486" w:name="_Toc16367273029792162353409861"/>
       <w:bookmarkEnd w:id="485"/>
       <w:r>
         <w:rPr/>
@@ -29378,7 +29378,7 @@
         <w:pStyle w:val="PCFigureCaption"/>
         <w:rPr/>
       </w:pPr>
-      <w:bookmarkStart w:id="487" w:name="_Toc16367271026382468977693567"/>
+      <w:bookmarkStart w:id="487" w:name="_Toc1636727303053808469226623"/>
       <w:r>
         <w:rPr/>
         <w:t xml:space="preserve">Figure </w:t>

</xml_diff>